<commit_message>
The first part of the manufacturing dataset user guide has been updated
</commit_message>
<xml_diff>
--- a/user_guide/The Manufacturing Dataset.docx
+++ b/user_guide/The Manufacturing Dataset.docx
@@ -1,15 +1,526 @@
 
 <file path=word/document.xml><?xml version="1.0" encoding="utf-8"?>
-<w:document xmlns:wpc="http://schemas.microsoft.com/office/word/2010/wordprocessingCanvas" xmlns:cx="http://schemas.microsoft.com/office/drawing/2014/chartex" xmlns:cx1="http://schemas.microsoft.com/office/drawing/2015/9/8/chartex" xmlns:cx2="http://schemas.microsoft.com/office/drawing/2015/10/21/chartex" xmlns:cx3="http://schemas.microsoft.com/office/drawing/2016/5/9/chartex" xmlns:cx4="http://schemas.microsoft.com/office/drawing/2016/5/10/chartex" xmlns:cx5="http://schemas.microsoft.com/office/drawing/2016/5/11/chartex" xmlns:cx6="http://schemas.microsoft.com/office/drawing/2016/5/12/chartex" xmlns:cx7="http://schemas.microsoft.com/office/drawing/2016/5/13/chartex" xmlns:cx8="http://schemas.microsoft.com/office/drawing/2016/5/14/chartex" xmlns:mc="http://schemas.openxmlformats.org/markup-compatibility/2006" xmlns:aink="http://schemas.microsoft.com/office/drawing/2016/ink" xmlns:am3d="http://schemas.microsoft.com/office/drawing/2017/model3d" xmlns:o="urn:schemas-microsoft-com:office:office" xmlns:oel="http://schemas.microsoft.com/office/2019/extlst" xmlns:r="http://schemas.openxmlformats.org/officeDocument/2006/relationships" xmlns:m="http://schemas.openxmlformats.org/officeDocument/2006/math" xmlns:v="urn:schemas-microsoft-com:vml" xmlns:wp14="http://schemas.microsoft.com/office/word/2010/wordprocessingDrawing" xmlns:wp="http://schemas.openxmlformats.org/drawingml/2006/wordprocessingDrawing" xmlns:w10="urn:schemas-microsoft-com:office:word" xmlns:w="http://schemas.openxmlformats.org/wordprocessingml/2006/main" xmlns:w14="http://schemas.microsoft.com/office/word/2010/wordml" xmlns:w15="http://schemas.microsoft.com/office/word/2012/wordml" xmlns:w16cex="http://schemas.microsoft.com/office/word/2018/wordml/cex" xmlns:w16cid="http://schemas.microsoft.com/office/word/2016/wordml/cid" xmlns:w16="http://schemas.microsoft.com/office/word/2018/wordml" xmlns:w16du="http://schemas.microsoft.com/office/word/2023/wordml/word16du" xmlns:w16sdtdh="http://schemas.microsoft.com/office/word/2020/wordml/sdtdatahash" xmlns:w16se="http://schemas.microsoft.com/office/word/2015/wordml/symex" xmlns:wpg="http://schemas.microsoft.com/office/word/2010/wordprocessingGroup" xmlns:wpi="http://schemas.microsoft.com/office/word/2010/wordprocessingInk" xmlns:wne="http://schemas.microsoft.com/office/word/2006/wordml" xmlns:wps="http://schemas.microsoft.com/office/word/2010/wordprocessingShape" mc:Ignorable="w14 w15 w16se w16cid w16 w16cex w16sdtdh w16du wp14">
+<w:document xmlns:wpc="http://schemas.microsoft.com/office/word/2010/wordprocessingCanvas" xmlns:cx="http://schemas.microsoft.com/office/drawing/2014/chartex" xmlns:cx1="http://schemas.microsoft.com/office/drawing/2015/9/8/chartex" xmlns:cx2="http://schemas.microsoft.com/office/drawing/2015/10/21/chartex" xmlns:cx3="http://schemas.microsoft.com/office/drawing/2016/5/9/chartex" xmlns:cx4="http://schemas.microsoft.com/office/drawing/2016/5/10/chartex" xmlns:cx5="http://schemas.microsoft.com/office/drawing/2016/5/11/chartex" xmlns:cx6="http://schemas.microsoft.com/office/drawing/2016/5/12/chartex" xmlns:cx7="http://schemas.microsoft.com/office/drawing/2016/5/13/chartex" xmlns:cx8="http://schemas.microsoft.com/office/drawing/2016/5/14/chartex" xmlns:mc="http://schemas.openxmlformats.org/markup-compatibility/2006" xmlns:aink="http://schemas.microsoft.com/office/drawing/2016/ink" xmlns:am3d="http://schemas.microsoft.com/office/drawing/2017/model3d" xmlns:o="urn:schemas-microsoft-com:office:office" xmlns:oel="http://schemas.microsoft.com/office/2019/extlst" xmlns:r="http://schemas.openxmlformats.org/officeDocument/2006/relationships" xmlns:m="http://schemas.openxmlformats.org/officeDocument/2006/math" xmlns:v="urn:schemas-microsoft-com:vml" xmlns:wp14="http://schemas.microsoft.com/office/word/2010/wordprocessingDrawing" xmlns:wp="http://schemas.openxmlformats.org/drawingml/2006/wordprocessingDrawing" xmlns:w10="urn:schemas-microsoft-com:office:word" xmlns:w="http://schemas.openxmlformats.org/wordprocessingml/2006/main" xmlns:w14="http://schemas.microsoft.com/office/word/2010/wordml" xmlns:w15="http://schemas.microsoft.com/office/word/2012/wordml" xmlns:w16cex="http://schemas.microsoft.com/office/word/2018/wordml/cex" xmlns:w16cid="http://schemas.microsoft.com/office/word/2016/wordml/cid" xmlns:w16="http://schemas.microsoft.com/office/word/2018/wordml" xmlns:w16sdtdh="http://schemas.microsoft.com/office/word/2020/wordml/sdtdatahash" xmlns:w16se="http://schemas.microsoft.com/office/word/2015/wordml/symex" xmlns:wpg="http://schemas.microsoft.com/office/word/2010/wordprocessingGroup" xmlns:wpi="http://schemas.microsoft.com/office/word/2010/wordprocessingInk" xmlns:wne="http://schemas.microsoft.com/office/word/2006/wordml" xmlns:wps="http://schemas.microsoft.com/office/word/2010/wordprocessingShape" mc:Ignorable="w14 w15 w16se w16cid w16 w16cex w16sdtdh wp14">
   <w:body>
     <w:p>
-      <w:r>
-        <w:t>The Manufacturing Dataset (Still need to come up with a good name for it, not just manufacturing dataset)</w:t>
-      </w:r>
-    </w:p>
-    <w:p/>
-    <w:p>
-      <w:r>
+      <w:pPr>
+        <w:rPr>
+          <w:b/>
+          <w:bCs/>
+        </w:rPr>
+      </w:pPr>
+      <w:r>
+        <w:rPr>
+          <w:b/>
+          <w:bCs/>
+        </w:rPr>
+        <w:t>INTRODUCTION</w:t>
+      </w:r>
+    </w:p>
+    <w:p>
+      <w:r>
+        <w:t>This document provides a detailed description of the manufacturing dataset. The details provided here-in will showcase only the production line devices management. This will help to portray a real-world or near-real world experience of a manufacturing company involved in the production of soft drinks and water.</w:t>
+      </w:r>
+    </w:p>
+    <w:p/>
+    <w:p>
+      <w:r>
+        <w:t>The dataset can be used in any matter deemed fit. To start with, here are some example use cases:</w:t>
+      </w:r>
+    </w:p>
+    <w:p>
+      <w:pPr>
+        <w:pStyle w:val="ListParagraph"/>
+        <w:numPr>
+          <w:ilvl w:val="0"/>
+          <w:numId w:val="4"/>
+        </w:numPr>
+      </w:pPr>
+      <w:r>
+        <w:t>Production Dashboard that can be viewed on:</w:t>
+      </w:r>
+    </w:p>
+    <w:p>
+      <w:pPr>
+        <w:pStyle w:val="ListParagraph"/>
+        <w:numPr>
+          <w:ilvl w:val="0"/>
+          <w:numId w:val="3"/>
+        </w:numPr>
+      </w:pPr>
+      <w:r>
+        <w:t>A production floor,</w:t>
+      </w:r>
+    </w:p>
+    <w:p>
+      <w:pPr>
+        <w:pStyle w:val="ListParagraph"/>
+        <w:numPr>
+          <w:ilvl w:val="0"/>
+          <w:numId w:val="3"/>
+        </w:numPr>
+      </w:pPr>
+      <w:r>
+        <w:t>Management staff’s office</w:t>
+      </w:r>
+    </w:p>
+    <w:p>
+      <w:pPr>
+        <w:pStyle w:val="ListParagraph"/>
+        <w:numPr>
+          <w:ilvl w:val="0"/>
+          <w:numId w:val="3"/>
+        </w:numPr>
+      </w:pPr>
+      <w:r>
+        <w:t>Machine operators want to monitor production machinery states (operational, not operational, fault)</w:t>
+      </w:r>
+    </w:p>
+    <w:p>
+      <w:pPr>
+        <w:pStyle w:val="ListParagraph"/>
+        <w:numPr>
+          <w:ilvl w:val="0"/>
+          <w:numId w:val="3"/>
+        </w:numPr>
+      </w:pPr>
+      <w:r>
+        <w:t>Viewed on a mobile device incase executives want to be able to view machine operations or production levels constant state every hour. Etc</w:t>
+      </w:r>
+    </w:p>
+    <w:p>
+      <w:pPr>
+        <w:pStyle w:val="ListParagraph"/>
+        <w:numPr>
+          <w:ilvl w:val="0"/>
+          <w:numId w:val="4"/>
+        </w:numPr>
+      </w:pPr>
+      <w:r>
+        <w:t>Production Quantity forecasting (predictions) and decision making in choice of equipment, determining number of days it would take to meet a production count target and so on.</w:t>
+      </w:r>
+    </w:p>
+    <w:p>
+      <w:pPr>
+        <w:pStyle w:val="ListParagraph"/>
+        <w:numPr>
+          <w:ilvl w:val="0"/>
+          <w:numId w:val="4"/>
+        </w:numPr>
+      </w:pPr>
+      <w:r>
+        <w:t>Data analysis on the machineries, production output {total product count, total quality product count} etc.</w:t>
+      </w:r>
+    </w:p>
+    <w:p>
+      <w:pPr>
+        <w:pStyle w:val="ListParagraph"/>
+        <w:numPr>
+          <w:ilvl w:val="0"/>
+          <w:numId w:val="4"/>
+        </w:numPr>
+      </w:pPr>
+      <w:r>
+        <w:t>ETL, ELT data movement/pipeline project that involves getting data stored in the Programmable Logic Controllers into a file server location or a cloud data store.</w:t>
+      </w:r>
+    </w:p>
+    <w:p>
+      <w:pPr>
+        <w:pStyle w:val="ListParagraph"/>
+        <w:numPr>
+          <w:ilvl w:val="0"/>
+          <w:numId w:val="4"/>
+        </w:numPr>
+      </w:pPr>
+      <w:r>
+        <w:t>Operations Research project for process optimization</w:t>
+      </w:r>
+    </w:p>
+    <w:p>
+      <w:pPr>
+        <w:pStyle w:val="ListParagraph"/>
+        <w:numPr>
+          <w:ilvl w:val="0"/>
+          <w:numId w:val="4"/>
+        </w:numPr>
+      </w:pPr>
+      <w:r>
+        <w:t xml:space="preserve">Manufacturing and Industrial automation projects </w:t>
+      </w:r>
+      <w:r>
+        <w:t xml:space="preserve">using artificial intelligence (machine learning, robotics, etc) </w:t>
+      </w:r>
+      <w:r>
+        <w:t>to automate production machineries as well as gain ideas on how companies plan their production in cycles.</w:t>
+      </w:r>
+    </w:p>
+    <w:p>
+      <w:pPr>
+        <w:pStyle w:val="ListParagraph"/>
+        <w:numPr>
+          <w:ilvl w:val="0"/>
+          <w:numId w:val="4"/>
+        </w:numPr>
+      </w:pPr>
+      <w:r>
+        <w:t>And you may think about any other use case you wish to add to the list.</w:t>
+      </w:r>
+    </w:p>
+    <w:p/>
+    <w:p/>
+    <w:p/>
+    <w:p/>
+    <w:p/>
+    <w:p/>
+    <w:p/>
+    <w:p/>
+    <w:p/>
+    <w:p/>
+    <w:p/>
+    <w:p>
+      <w:pPr>
+        <w:rPr>
+          <w:b/>
+          <w:bCs/>
+        </w:rPr>
+      </w:pPr>
+      <w:r>
+        <w:rPr>
+          <w:b/>
+          <w:bCs/>
+        </w:rPr>
+        <w:lastRenderedPageBreak/>
+        <w:t>CONTRIBUTORS</w:t>
+      </w:r>
+    </w:p>
+    <w:p>
+      <w:pPr>
+        <w:pStyle w:val="ListParagraph"/>
+        <w:numPr>
+          <w:ilvl w:val="0"/>
+          <w:numId w:val="5"/>
+        </w:numPr>
+      </w:pPr>
+      <w:r>
+        <w:t>Seun Shoaga</w:t>
+      </w:r>
+      <w:r>
+        <w:t>: Contributions include ideas on</w:t>
+      </w:r>
+      <w:r>
+        <w:t xml:space="preserve"> Programmable Logic Controllers</w:t>
+      </w:r>
+      <w:r>
+        <w:t xml:space="preserve"> (PLCs)</w:t>
+      </w:r>
+    </w:p>
+    <w:p>
+      <w:pPr>
+        <w:pStyle w:val="ListParagraph"/>
+        <w:numPr>
+          <w:ilvl w:val="0"/>
+          <w:numId w:val="5"/>
+        </w:numPr>
+      </w:pPr>
+      <w:r>
+        <w:t>Tosin Adeniyi Adekunle</w:t>
+      </w:r>
+      <w:r>
+        <w:t>: On further ideas on the Programmable Logic Controllers (PLCs), Use Cases, Data Generation, Meta Data Development.</w:t>
+      </w:r>
+    </w:p>
+    <w:p>
+      <w:pPr>
+        <w:ind w:left="360"/>
+      </w:pPr>
+    </w:p>
+    <w:p/>
+    <w:p/>
+    <w:p/>
+    <w:p/>
+    <w:p/>
+    <w:p/>
+    <w:p/>
+    <w:p/>
+    <w:p/>
+    <w:p/>
+    <w:p/>
+    <w:p/>
+    <w:p/>
+    <w:p/>
+    <w:p/>
+    <w:p/>
+    <w:p/>
+    <w:p/>
+    <w:p/>
+    <w:p/>
+    <w:p/>
+    <w:p/>
+    <w:p/>
+    <w:p/>
+    <w:p>
+      <w:r>
+        <w:lastRenderedPageBreak/>
+        <w:t>People talk about data analysis and artificial intelligence in so many ways and use cases. One of the less common use cases include Industrial/Manufacturing use cases where there are many use cases actualized. Most importantly, large scale industries like Electricity, Cement, Food-Drinks-Beverages, Sweets &amp; Other Concessionaries can benefit automating their production, improving their processes or optimizing their machineries operations.</w:t>
+      </w:r>
+    </w:p>
+    <w:p/>
+    <w:p>
+      <w:r>
+        <w:t>Naturally, production companies use probability distributions like the exponential distribution or the more tolerant one, geometric distribution in determining the life time of the machine products like light bulbs, batteries and so on. Such may still be achieved using regression analysis or even time series extrapolation.</w:t>
+      </w:r>
+    </w:p>
+    <w:p>
+      <w:r>
+        <w:t>The fact that there are many methods of achieving these type of result make it even more interesting to expand the use case on a large scale.</w:t>
+      </w:r>
+    </w:p>
+    <w:p/>
+    <w:p>
+      <w:r>
+        <w:t>I am also sure our friends who are skilled in the development of automated machineries in factories will find it interesting to know that they can do more by going beyond the usual program a PLC and setup a factory. And they can go more into the use of AI and its subs like ML and deep learning.</w:t>
+      </w:r>
+    </w:p>
+    <w:p>
+      <w:r>
+        <w:t>In the next section we will be discussing about the typical factory structure for the manufacturing line in question and then we will move to describe the equipment/machineries, how they are connected to the central logic controller and how the data format for each machine is designed.</w:t>
+      </w:r>
+    </w:p>
+    <w:p/>
+    <w:p/>
+    <w:p/>
+    <w:p/>
+    <w:p/>
+    <w:p/>
+    <w:p/>
+    <w:p/>
+    <w:p/>
+    <w:p/>
+    <w:p/>
+    <w:p/>
+    <w:p/>
+    <w:p/>
+    <w:p>
+      <w:r>
+        <w:lastRenderedPageBreak/>
+        <w:t>THE DIP DRINKS AND WATER COMPANY</w:t>
+      </w:r>
+    </w:p>
+    <w:p>
+      <w:r>
+        <w:t xml:space="preserve">Dips® is a soft drinks manufacturing company (This is a fictitious company, please do not forget. They are currently not hiring </w:t>
+      </w:r>
+      <w:r>
+        <w:rPr>
+          <mc:AlternateContent>
+            <mc:Choice Requires="w16se"/>
+            <mc:Fallback>
+              <w:rFonts w:ascii="Segoe UI Emoji" w:eastAsia="Segoe UI Emoji" w:hAnsi="Segoe UI Emoji" w:cs="Segoe UI Emoji"/>
+            </mc:Fallback>
+          </mc:AlternateContent>
+        </w:rPr>
+        <mc:AlternateContent>
+          <mc:Choice Requires="w16se">
+            <w16se:symEx w16se:font="Segoe UI Emoji" w16se:char="1F609"/>
+          </mc:Choice>
+          <mc:Fallback>
+            <w:t>😉</w:t>
+          </mc:Fallback>
+        </mc:AlternateContent>
+      </w:r>
+      <w:r>
+        <w:t xml:space="preserve">) </w:t>
+      </w:r>
+      <w:r>
+        <w:t xml:space="preserve">. </w:t>
+      </w:r>
+      <w:r>
+        <w:t>They have 8 different products in their countries of operation.</w:t>
+      </w:r>
+    </w:p>
+    <w:p>
+      <w:r>
+        <w:t>The products include:</w:t>
+      </w:r>
+    </w:p>
+    <w:p>
+      <w:pPr>
+        <w:pStyle w:val="ListParagraph"/>
+        <w:numPr>
+          <w:ilvl w:val="0"/>
+          <w:numId w:val="6"/>
+        </w:numPr>
+      </w:pPr>
+      <w:r>
+        <w:t>cola black350 ml</w:t>
+      </w:r>
+    </w:p>
+    <w:p>
+      <w:pPr>
+        <w:pStyle w:val="ListParagraph"/>
+        <w:numPr>
+          <w:ilvl w:val="0"/>
+          <w:numId w:val="6"/>
+        </w:numPr>
+      </w:pPr>
+      <w:r>
+        <w:t>cola</w:t>
+      </w:r>
+      <w:r>
+        <w:t xml:space="preserve"> black 500 ml</w:t>
+      </w:r>
+    </w:p>
+    <w:p>
+      <w:pPr>
+        <w:pStyle w:val="ListParagraph"/>
+        <w:numPr>
+          <w:ilvl w:val="0"/>
+          <w:numId w:val="6"/>
+        </w:numPr>
+      </w:pPr>
+      <w:r>
+        <w:t>orange dip 350 ml</w:t>
+      </w:r>
+    </w:p>
+    <w:p>
+      <w:pPr>
+        <w:pStyle w:val="ListParagraph"/>
+        <w:numPr>
+          <w:ilvl w:val="0"/>
+          <w:numId w:val="6"/>
+        </w:numPr>
+      </w:pPr>
+      <w:r>
+        <w:t>orange</w:t>
+      </w:r>
+      <w:r>
+        <w:t xml:space="preserve"> dip 500 ml</w:t>
+      </w:r>
+    </w:p>
+    <w:p>
+      <w:pPr>
+        <w:pStyle w:val="ListParagraph"/>
+        <w:numPr>
+          <w:ilvl w:val="0"/>
+          <w:numId w:val="6"/>
+        </w:numPr>
+      </w:pPr>
+      <w:r>
+        <w:t>lemon drip 350 ml</w:t>
+      </w:r>
+    </w:p>
+    <w:p>
+      <w:pPr>
+        <w:pStyle w:val="ListParagraph"/>
+        <w:numPr>
+          <w:ilvl w:val="0"/>
+          <w:numId w:val="6"/>
+        </w:numPr>
+      </w:pPr>
+      <w:r>
+        <w:t>lemon drip 50</w:t>
+      </w:r>
+      <w:r>
+        <w:t>0</w:t>
+      </w:r>
+      <w:r>
+        <w:t xml:space="preserve"> ml</w:t>
+      </w:r>
+    </w:p>
+    <w:p>
+      <w:pPr>
+        <w:pStyle w:val="ListParagraph"/>
+        <w:numPr>
+          <w:ilvl w:val="0"/>
+          <w:numId w:val="6"/>
+        </w:numPr>
+      </w:pPr>
+      <w:r>
+        <w:t>dip-water 1 ltr</w:t>
+      </w:r>
+    </w:p>
+    <w:p>
+      <w:pPr>
+        <w:pStyle w:val="ListParagraph"/>
+        <w:numPr>
+          <w:ilvl w:val="0"/>
+          <w:numId w:val="6"/>
+        </w:numPr>
+      </w:pPr>
+      <w:r>
+        <w:t xml:space="preserve">dip-water </w:t>
+      </w:r>
+      <w:r>
+        <w:t>500 ml</w:t>
+      </w:r>
+    </w:p>
+    <w:p/>
+    <w:p>
+      <w:pPr>
+        <w:jc w:val="both"/>
+      </w:pPr>
+      <w:r>
+        <w:t>They have distributors all over the country who place orders before the production cycle begins and wait till their products are available for distribution/shipping to them.</w:t>
+      </w:r>
+    </w:p>
+    <w:p>
+      <w:pPr>
+        <w:jc w:val="both"/>
+      </w:pPr>
+      <w:r>
+        <w:t>Each product has a production line which is a set of machines used for producing them.</w:t>
+      </w:r>
+    </w:p>
+    <w:p>
+      <w:pPr>
+        <w:jc w:val="both"/>
+      </w:pPr>
+    </w:p>
+    <w:p>
+      <w:pPr>
+        <w:jc w:val="both"/>
+      </w:pPr>
+      <w:r>
+        <w:t>A typical production line for one of the products may look like the description provided below:</w:t>
+      </w:r>
+    </w:p>
+    <w:p>
+      <w:pPr>
+        <w:jc w:val="both"/>
+      </w:pPr>
+      <w:r>
+        <w:t>A ticky flat-bed conveyor moving bottle from washing &amp; dryer section to the bottling section</w:t>
+      </w:r>
+    </w:p>
+    <w:p>
+      <w:pPr>
+        <w:jc w:val="both"/>
+      </w:pPr>
+      <w:r>
+        <w:t>The bottling section is a combination of ticky flat-bed conveyor that move bottles through the filling dispenser, sticker machine, cork machine and to a fast conveyor where there is an “object-detection &amp; counting” device that count how many bottles passing through it every x seconds.</w:t>
+      </w:r>
+    </w:p>
+    <w:p>
+      <w:pPr>
+        <w:jc w:val="both"/>
+      </w:pPr>
+      <w:r>
+        <w:t>The diagram below provides a basic description.</w:t>
+      </w:r>
+    </w:p>
+    <w:p/>
+    <w:p/>
+    <w:p/>
+    <w:p/>
+    <w:p/>
+    <w:p/>
+    <w:p/>
+    <w:p/>
+    <w:p/>
+    <w:p/>
+    <w:p>
+      <w:r>
+        <w:lastRenderedPageBreak/>
         <w:t>Introduction</w:t>
       </w:r>
     </w:p>
@@ -119,7 +630,7 @@
 </file>
 
 <file path=word/numbering.xml><?xml version="1.0" encoding="utf-8"?>
-<w:numbering xmlns:wpc="http://schemas.microsoft.com/office/word/2010/wordprocessingCanvas" xmlns:cx="http://schemas.microsoft.com/office/drawing/2014/chartex" xmlns:cx1="http://schemas.microsoft.com/office/drawing/2015/9/8/chartex" xmlns:cx2="http://schemas.microsoft.com/office/drawing/2015/10/21/chartex" xmlns:cx3="http://schemas.microsoft.com/office/drawing/2016/5/9/chartex" xmlns:cx4="http://schemas.microsoft.com/office/drawing/2016/5/10/chartex" xmlns:cx5="http://schemas.microsoft.com/office/drawing/2016/5/11/chartex" xmlns:cx6="http://schemas.microsoft.com/office/drawing/2016/5/12/chartex" xmlns:cx7="http://schemas.microsoft.com/office/drawing/2016/5/13/chartex" xmlns:cx8="http://schemas.microsoft.com/office/drawing/2016/5/14/chartex" xmlns:mc="http://schemas.openxmlformats.org/markup-compatibility/2006" xmlns:aink="http://schemas.microsoft.com/office/drawing/2016/ink" xmlns:am3d="http://schemas.microsoft.com/office/drawing/2017/model3d" xmlns:o="urn:schemas-microsoft-com:office:office" xmlns:oel="http://schemas.microsoft.com/office/2019/extlst" xmlns:r="http://schemas.openxmlformats.org/officeDocument/2006/relationships" xmlns:m="http://schemas.openxmlformats.org/officeDocument/2006/math" xmlns:v="urn:schemas-microsoft-com:vml" xmlns:wp14="http://schemas.microsoft.com/office/word/2010/wordprocessingDrawing" xmlns:wp="http://schemas.openxmlformats.org/drawingml/2006/wordprocessingDrawing" xmlns:w10="urn:schemas-microsoft-com:office:word" xmlns:w="http://schemas.openxmlformats.org/wordprocessingml/2006/main" xmlns:w14="http://schemas.microsoft.com/office/word/2010/wordml" xmlns:w15="http://schemas.microsoft.com/office/word/2012/wordml" xmlns:w16cex="http://schemas.microsoft.com/office/word/2018/wordml/cex" xmlns:w16cid="http://schemas.microsoft.com/office/word/2016/wordml/cid" xmlns:w16="http://schemas.microsoft.com/office/word/2018/wordml" xmlns:w16du="http://schemas.microsoft.com/office/word/2023/wordml/word16du" xmlns:w16sdtdh="http://schemas.microsoft.com/office/word/2020/wordml/sdtdatahash" xmlns:w16se="http://schemas.microsoft.com/office/word/2015/wordml/symex" xmlns:wpg="http://schemas.microsoft.com/office/word/2010/wordprocessingGroup" xmlns:wpi="http://schemas.microsoft.com/office/word/2010/wordprocessingInk" xmlns:wne="http://schemas.microsoft.com/office/word/2006/wordml" xmlns:wps="http://schemas.microsoft.com/office/word/2010/wordprocessingShape" mc:Ignorable="w14 w15 w16se w16cid w16 w16cex w16sdtdh w16du wp14">
+<w:numbering xmlns:wpc="http://schemas.microsoft.com/office/word/2010/wordprocessingCanvas" xmlns:cx="http://schemas.microsoft.com/office/drawing/2014/chartex" xmlns:cx1="http://schemas.microsoft.com/office/drawing/2015/9/8/chartex" xmlns:cx2="http://schemas.microsoft.com/office/drawing/2015/10/21/chartex" xmlns:cx3="http://schemas.microsoft.com/office/drawing/2016/5/9/chartex" xmlns:cx4="http://schemas.microsoft.com/office/drawing/2016/5/10/chartex" xmlns:cx5="http://schemas.microsoft.com/office/drawing/2016/5/11/chartex" xmlns:cx6="http://schemas.microsoft.com/office/drawing/2016/5/12/chartex" xmlns:cx7="http://schemas.microsoft.com/office/drawing/2016/5/13/chartex" xmlns:cx8="http://schemas.microsoft.com/office/drawing/2016/5/14/chartex" xmlns:mc="http://schemas.openxmlformats.org/markup-compatibility/2006" xmlns:aink="http://schemas.microsoft.com/office/drawing/2016/ink" xmlns:am3d="http://schemas.microsoft.com/office/drawing/2017/model3d" xmlns:o="urn:schemas-microsoft-com:office:office" xmlns:oel="http://schemas.microsoft.com/office/2019/extlst" xmlns:r="http://schemas.openxmlformats.org/officeDocument/2006/relationships" xmlns:m="http://schemas.openxmlformats.org/officeDocument/2006/math" xmlns:v="urn:schemas-microsoft-com:vml" xmlns:wp14="http://schemas.microsoft.com/office/word/2010/wordprocessingDrawing" xmlns:wp="http://schemas.openxmlformats.org/drawingml/2006/wordprocessingDrawing" xmlns:w10="urn:schemas-microsoft-com:office:word" xmlns:w="http://schemas.openxmlformats.org/wordprocessingml/2006/main" xmlns:w14="http://schemas.microsoft.com/office/word/2010/wordml" xmlns:w15="http://schemas.microsoft.com/office/word/2012/wordml" xmlns:w16cex="http://schemas.microsoft.com/office/word/2018/wordml/cex" xmlns:w16cid="http://schemas.microsoft.com/office/word/2016/wordml/cid" xmlns:w16="http://schemas.microsoft.com/office/word/2018/wordml" xmlns:w16sdtdh="http://schemas.microsoft.com/office/word/2020/wordml/sdtdatahash" xmlns:w16se="http://schemas.microsoft.com/office/word/2015/wordml/symex" xmlns:wpg="http://schemas.microsoft.com/office/word/2010/wordprocessingGroup" xmlns:wpi="http://schemas.microsoft.com/office/word/2010/wordprocessingInk" xmlns:wne="http://schemas.microsoft.com/office/word/2006/wordml" xmlns:wps="http://schemas.microsoft.com/office/word/2010/wordprocessingShape" mc:Ignorable="w14 w15 w16se w16cid w16 w16cex w16sdtdh wp14">
   <w:abstractNum w:abstractNumId="0" w15:restartNumberingAfterBreak="0">
     <w:nsid w:val="1D492E74"/>
     <w:multiLevelType w:val="hybridMultilevel"/>
@@ -344,6 +855,377 @@
       <w:rPr>
         <w:rFonts w:ascii="Wingdings" w:hAnsi="Wingdings" w:hint="default"/>
       </w:rPr>
+    </w:lvl>
+  </w:abstractNum>
+  <w:abstractNum w:abstractNumId="2" w15:restartNumberingAfterBreak="0">
+    <w:nsid w:val="34584AD6"/>
+    <w:multiLevelType w:val="hybridMultilevel"/>
+    <w:tmpl w:val="81923B2C"/>
+    <w:lvl w:ilvl="0" w:tplc="04090019">
+      <w:start w:val="1"/>
+      <w:numFmt w:val="lowerLetter"/>
+      <w:lvlText w:val="%1."/>
+      <w:lvlJc w:val="left"/>
+      <w:pPr>
+        <w:ind w:left="360" w:hanging="360"/>
+      </w:pPr>
+    </w:lvl>
+    <w:lvl w:ilvl="1" w:tplc="04090019" w:tentative="1">
+      <w:start w:val="1"/>
+      <w:numFmt w:val="lowerLetter"/>
+      <w:lvlText w:val="%2."/>
+      <w:lvlJc w:val="left"/>
+      <w:pPr>
+        <w:ind w:left="1080" w:hanging="360"/>
+      </w:pPr>
+    </w:lvl>
+    <w:lvl w:ilvl="2" w:tplc="0409001B" w:tentative="1">
+      <w:start w:val="1"/>
+      <w:numFmt w:val="lowerRoman"/>
+      <w:lvlText w:val="%3."/>
+      <w:lvlJc w:val="right"/>
+      <w:pPr>
+        <w:ind w:left="1800" w:hanging="180"/>
+      </w:pPr>
+    </w:lvl>
+    <w:lvl w:ilvl="3" w:tplc="0409000F" w:tentative="1">
+      <w:start w:val="1"/>
+      <w:numFmt w:val="decimal"/>
+      <w:lvlText w:val="%4."/>
+      <w:lvlJc w:val="left"/>
+      <w:pPr>
+        <w:ind w:left="2520" w:hanging="360"/>
+      </w:pPr>
+    </w:lvl>
+    <w:lvl w:ilvl="4" w:tplc="04090019" w:tentative="1">
+      <w:start w:val="1"/>
+      <w:numFmt w:val="lowerLetter"/>
+      <w:lvlText w:val="%5."/>
+      <w:lvlJc w:val="left"/>
+      <w:pPr>
+        <w:ind w:left="3240" w:hanging="360"/>
+      </w:pPr>
+    </w:lvl>
+    <w:lvl w:ilvl="5" w:tplc="0409001B" w:tentative="1">
+      <w:start w:val="1"/>
+      <w:numFmt w:val="lowerRoman"/>
+      <w:lvlText w:val="%6."/>
+      <w:lvlJc w:val="right"/>
+      <w:pPr>
+        <w:ind w:left="3960" w:hanging="180"/>
+      </w:pPr>
+    </w:lvl>
+    <w:lvl w:ilvl="6" w:tplc="0409000F" w:tentative="1">
+      <w:start w:val="1"/>
+      <w:numFmt w:val="decimal"/>
+      <w:lvlText w:val="%7."/>
+      <w:lvlJc w:val="left"/>
+      <w:pPr>
+        <w:ind w:left="4680" w:hanging="360"/>
+      </w:pPr>
+    </w:lvl>
+    <w:lvl w:ilvl="7" w:tplc="04090019" w:tentative="1">
+      <w:start w:val="1"/>
+      <w:numFmt w:val="lowerLetter"/>
+      <w:lvlText w:val="%8."/>
+      <w:lvlJc w:val="left"/>
+      <w:pPr>
+        <w:ind w:left="5400" w:hanging="360"/>
+      </w:pPr>
+    </w:lvl>
+    <w:lvl w:ilvl="8" w:tplc="0409001B" w:tentative="1">
+      <w:start w:val="1"/>
+      <w:numFmt w:val="lowerRoman"/>
+      <w:lvlText w:val="%9."/>
+      <w:lvlJc w:val="right"/>
+      <w:pPr>
+        <w:ind w:left="6120" w:hanging="180"/>
+      </w:pPr>
+    </w:lvl>
+  </w:abstractNum>
+  <w:abstractNum w:abstractNumId="3" w15:restartNumberingAfterBreak="0">
+    <w:nsid w:val="459768C3"/>
+    <w:multiLevelType w:val="hybridMultilevel"/>
+    <w:tmpl w:val="A29811D0"/>
+    <w:lvl w:ilvl="0" w:tplc="04090001">
+      <w:start w:val="1"/>
+      <w:numFmt w:val="bullet"/>
+      <w:lvlText w:val=""/>
+      <w:lvlJc w:val="left"/>
+      <w:pPr>
+        <w:ind w:left="720" w:hanging="360"/>
+      </w:pPr>
+      <w:rPr>
+        <w:rFonts w:ascii="Symbol" w:hAnsi="Symbol" w:hint="default"/>
+      </w:rPr>
+    </w:lvl>
+    <w:lvl w:ilvl="1" w:tplc="04090003" w:tentative="1">
+      <w:start w:val="1"/>
+      <w:numFmt w:val="bullet"/>
+      <w:lvlText w:val="o"/>
+      <w:lvlJc w:val="left"/>
+      <w:pPr>
+        <w:ind w:left="1440" w:hanging="360"/>
+      </w:pPr>
+      <w:rPr>
+        <w:rFonts w:ascii="Courier New" w:hAnsi="Courier New" w:cs="Courier New" w:hint="default"/>
+      </w:rPr>
+    </w:lvl>
+    <w:lvl w:ilvl="2" w:tplc="04090005" w:tentative="1">
+      <w:start w:val="1"/>
+      <w:numFmt w:val="bullet"/>
+      <w:lvlText w:val=""/>
+      <w:lvlJc w:val="left"/>
+      <w:pPr>
+        <w:ind w:left="2160" w:hanging="360"/>
+      </w:pPr>
+      <w:rPr>
+        <w:rFonts w:ascii="Wingdings" w:hAnsi="Wingdings" w:hint="default"/>
+      </w:rPr>
+    </w:lvl>
+    <w:lvl w:ilvl="3" w:tplc="04090001" w:tentative="1">
+      <w:start w:val="1"/>
+      <w:numFmt w:val="bullet"/>
+      <w:lvlText w:val=""/>
+      <w:lvlJc w:val="left"/>
+      <w:pPr>
+        <w:ind w:left="2880" w:hanging="360"/>
+      </w:pPr>
+      <w:rPr>
+        <w:rFonts w:ascii="Symbol" w:hAnsi="Symbol" w:hint="default"/>
+      </w:rPr>
+    </w:lvl>
+    <w:lvl w:ilvl="4" w:tplc="04090003" w:tentative="1">
+      <w:start w:val="1"/>
+      <w:numFmt w:val="bullet"/>
+      <w:lvlText w:val="o"/>
+      <w:lvlJc w:val="left"/>
+      <w:pPr>
+        <w:ind w:left="3600" w:hanging="360"/>
+      </w:pPr>
+      <w:rPr>
+        <w:rFonts w:ascii="Courier New" w:hAnsi="Courier New" w:cs="Courier New" w:hint="default"/>
+      </w:rPr>
+    </w:lvl>
+    <w:lvl w:ilvl="5" w:tplc="04090005" w:tentative="1">
+      <w:start w:val="1"/>
+      <w:numFmt w:val="bullet"/>
+      <w:lvlText w:val=""/>
+      <w:lvlJc w:val="left"/>
+      <w:pPr>
+        <w:ind w:left="4320" w:hanging="360"/>
+      </w:pPr>
+      <w:rPr>
+        <w:rFonts w:ascii="Wingdings" w:hAnsi="Wingdings" w:hint="default"/>
+      </w:rPr>
+    </w:lvl>
+    <w:lvl w:ilvl="6" w:tplc="04090001" w:tentative="1">
+      <w:start w:val="1"/>
+      <w:numFmt w:val="bullet"/>
+      <w:lvlText w:val=""/>
+      <w:lvlJc w:val="left"/>
+      <w:pPr>
+        <w:ind w:left="5040" w:hanging="360"/>
+      </w:pPr>
+      <w:rPr>
+        <w:rFonts w:ascii="Symbol" w:hAnsi="Symbol" w:hint="default"/>
+      </w:rPr>
+    </w:lvl>
+    <w:lvl w:ilvl="7" w:tplc="04090003" w:tentative="1">
+      <w:start w:val="1"/>
+      <w:numFmt w:val="bullet"/>
+      <w:lvlText w:val="o"/>
+      <w:lvlJc w:val="left"/>
+      <w:pPr>
+        <w:ind w:left="5760" w:hanging="360"/>
+      </w:pPr>
+      <w:rPr>
+        <w:rFonts w:ascii="Courier New" w:hAnsi="Courier New" w:cs="Courier New" w:hint="default"/>
+      </w:rPr>
+    </w:lvl>
+    <w:lvl w:ilvl="8" w:tplc="04090005" w:tentative="1">
+      <w:start w:val="1"/>
+      <w:numFmt w:val="bullet"/>
+      <w:lvlText w:val=""/>
+      <w:lvlJc w:val="left"/>
+      <w:pPr>
+        <w:ind w:left="6480" w:hanging="360"/>
+      </w:pPr>
+      <w:rPr>
+        <w:rFonts w:ascii="Wingdings" w:hAnsi="Wingdings" w:hint="default"/>
+      </w:rPr>
+    </w:lvl>
+  </w:abstractNum>
+  <w:abstractNum w:abstractNumId="4" w15:restartNumberingAfterBreak="0">
+    <w:nsid w:val="48563FC9"/>
+    <w:multiLevelType w:val="hybridMultilevel"/>
+    <w:tmpl w:val="A8D2F20A"/>
+    <w:lvl w:ilvl="0" w:tplc="04090019">
+      <w:start w:val="1"/>
+      <w:numFmt w:val="lowerLetter"/>
+      <w:lvlText w:val="%1."/>
+      <w:lvlJc w:val="left"/>
+      <w:pPr>
+        <w:ind w:left="360" w:hanging="360"/>
+      </w:pPr>
+    </w:lvl>
+    <w:lvl w:ilvl="1" w:tplc="04090019" w:tentative="1">
+      <w:start w:val="1"/>
+      <w:numFmt w:val="lowerLetter"/>
+      <w:lvlText w:val="%2."/>
+      <w:lvlJc w:val="left"/>
+      <w:pPr>
+        <w:ind w:left="1080" w:hanging="360"/>
+      </w:pPr>
+    </w:lvl>
+    <w:lvl w:ilvl="2" w:tplc="0409001B" w:tentative="1">
+      <w:start w:val="1"/>
+      <w:numFmt w:val="lowerRoman"/>
+      <w:lvlText w:val="%3."/>
+      <w:lvlJc w:val="right"/>
+      <w:pPr>
+        <w:ind w:left="1800" w:hanging="180"/>
+      </w:pPr>
+    </w:lvl>
+    <w:lvl w:ilvl="3" w:tplc="0409000F" w:tentative="1">
+      <w:start w:val="1"/>
+      <w:numFmt w:val="decimal"/>
+      <w:lvlText w:val="%4."/>
+      <w:lvlJc w:val="left"/>
+      <w:pPr>
+        <w:ind w:left="2520" w:hanging="360"/>
+      </w:pPr>
+    </w:lvl>
+    <w:lvl w:ilvl="4" w:tplc="04090019" w:tentative="1">
+      <w:start w:val="1"/>
+      <w:numFmt w:val="lowerLetter"/>
+      <w:lvlText w:val="%5."/>
+      <w:lvlJc w:val="left"/>
+      <w:pPr>
+        <w:ind w:left="3240" w:hanging="360"/>
+      </w:pPr>
+    </w:lvl>
+    <w:lvl w:ilvl="5" w:tplc="0409001B" w:tentative="1">
+      <w:start w:val="1"/>
+      <w:numFmt w:val="lowerRoman"/>
+      <w:lvlText w:val="%6."/>
+      <w:lvlJc w:val="right"/>
+      <w:pPr>
+        <w:ind w:left="3960" w:hanging="180"/>
+      </w:pPr>
+    </w:lvl>
+    <w:lvl w:ilvl="6" w:tplc="0409000F" w:tentative="1">
+      <w:start w:val="1"/>
+      <w:numFmt w:val="decimal"/>
+      <w:lvlText w:val="%7."/>
+      <w:lvlJc w:val="left"/>
+      <w:pPr>
+        <w:ind w:left="4680" w:hanging="360"/>
+      </w:pPr>
+    </w:lvl>
+    <w:lvl w:ilvl="7" w:tplc="04090019" w:tentative="1">
+      <w:start w:val="1"/>
+      <w:numFmt w:val="lowerLetter"/>
+      <w:lvlText w:val="%8."/>
+      <w:lvlJc w:val="left"/>
+      <w:pPr>
+        <w:ind w:left="5400" w:hanging="360"/>
+      </w:pPr>
+    </w:lvl>
+    <w:lvl w:ilvl="8" w:tplc="0409001B" w:tentative="1">
+      <w:start w:val="1"/>
+      <w:numFmt w:val="lowerRoman"/>
+      <w:lvlText w:val="%9."/>
+      <w:lvlJc w:val="right"/>
+      <w:pPr>
+        <w:ind w:left="6120" w:hanging="180"/>
+      </w:pPr>
+    </w:lvl>
+  </w:abstractNum>
+  <w:abstractNum w:abstractNumId="5" w15:restartNumberingAfterBreak="0">
+    <w:nsid w:val="7C1B6D63"/>
+    <w:multiLevelType w:val="hybridMultilevel"/>
+    <w:tmpl w:val="79320698"/>
+    <w:lvl w:ilvl="0" w:tplc="04090019">
+      <w:start w:val="1"/>
+      <w:numFmt w:val="lowerLetter"/>
+      <w:lvlText w:val="%1."/>
+      <w:lvlJc w:val="left"/>
+      <w:pPr>
+        <w:ind w:left="360" w:hanging="360"/>
+      </w:pPr>
+    </w:lvl>
+    <w:lvl w:ilvl="1" w:tplc="04090019" w:tentative="1">
+      <w:start w:val="1"/>
+      <w:numFmt w:val="lowerLetter"/>
+      <w:lvlText w:val="%2."/>
+      <w:lvlJc w:val="left"/>
+      <w:pPr>
+        <w:ind w:left="1080" w:hanging="360"/>
+      </w:pPr>
+    </w:lvl>
+    <w:lvl w:ilvl="2" w:tplc="0409001B" w:tentative="1">
+      <w:start w:val="1"/>
+      <w:numFmt w:val="lowerRoman"/>
+      <w:lvlText w:val="%3."/>
+      <w:lvlJc w:val="right"/>
+      <w:pPr>
+        <w:ind w:left="1800" w:hanging="180"/>
+      </w:pPr>
+    </w:lvl>
+    <w:lvl w:ilvl="3" w:tplc="0409000F" w:tentative="1">
+      <w:start w:val="1"/>
+      <w:numFmt w:val="decimal"/>
+      <w:lvlText w:val="%4."/>
+      <w:lvlJc w:val="left"/>
+      <w:pPr>
+        <w:ind w:left="2520" w:hanging="360"/>
+      </w:pPr>
+    </w:lvl>
+    <w:lvl w:ilvl="4" w:tplc="04090019" w:tentative="1">
+      <w:start w:val="1"/>
+      <w:numFmt w:val="lowerLetter"/>
+      <w:lvlText w:val="%5."/>
+      <w:lvlJc w:val="left"/>
+      <w:pPr>
+        <w:ind w:left="3240" w:hanging="360"/>
+      </w:pPr>
+    </w:lvl>
+    <w:lvl w:ilvl="5" w:tplc="0409001B" w:tentative="1">
+      <w:start w:val="1"/>
+      <w:numFmt w:val="lowerRoman"/>
+      <w:lvlText w:val="%6."/>
+      <w:lvlJc w:val="right"/>
+      <w:pPr>
+        <w:ind w:left="3960" w:hanging="180"/>
+      </w:pPr>
+    </w:lvl>
+    <w:lvl w:ilvl="6" w:tplc="0409000F" w:tentative="1">
+      <w:start w:val="1"/>
+      <w:numFmt w:val="decimal"/>
+      <w:lvlText w:val="%7."/>
+      <w:lvlJc w:val="left"/>
+      <w:pPr>
+        <w:ind w:left="4680" w:hanging="360"/>
+      </w:pPr>
+    </w:lvl>
+    <w:lvl w:ilvl="7" w:tplc="04090019" w:tentative="1">
+      <w:start w:val="1"/>
+      <w:numFmt w:val="lowerLetter"/>
+      <w:lvlText w:val="%8."/>
+      <w:lvlJc w:val="left"/>
+      <w:pPr>
+        <w:ind w:left="5400" w:hanging="360"/>
+      </w:pPr>
+    </w:lvl>
+    <w:lvl w:ilvl="8" w:tplc="0409001B" w:tentative="1">
+      <w:start w:val="1"/>
+      <w:numFmt w:val="lowerRoman"/>
+      <w:lvlText w:val="%9."/>
+      <w:lvlJc w:val="right"/>
+      <w:pPr>
+        <w:ind w:left="6120" w:hanging="180"/>
+      </w:pPr>
     </w:lvl>
   </w:abstractNum>
   <w:num w:numId="1" w16cid:durableId="1403675121">
@@ -352,11 +1234,23 @@
   <w:num w:numId="2" w16cid:durableId="319505719">
     <w:abstractNumId w:val="0"/>
   </w:num>
+  <w:num w:numId="3" w16cid:durableId="165829582">
+    <w:abstractNumId w:val="3"/>
+  </w:num>
+  <w:num w:numId="4" w16cid:durableId="294256659">
+    <w:abstractNumId w:val="5"/>
+  </w:num>
+  <w:num w:numId="5" w16cid:durableId="318315966">
+    <w:abstractNumId w:val="4"/>
+  </w:num>
+  <w:num w:numId="6" w16cid:durableId="1652635188">
+    <w:abstractNumId w:val="2"/>
+  </w:num>
 </w:numbering>
 </file>
 
 <file path=word/styles.xml><?xml version="1.0" encoding="utf-8"?>
-<w:styles xmlns:mc="http://schemas.openxmlformats.org/markup-compatibility/2006" xmlns:r="http://schemas.openxmlformats.org/officeDocument/2006/relationships" xmlns:w="http://schemas.openxmlformats.org/wordprocessingml/2006/main" xmlns:w14="http://schemas.microsoft.com/office/word/2010/wordml" xmlns:w15="http://schemas.microsoft.com/office/word/2012/wordml" xmlns:w16cex="http://schemas.microsoft.com/office/word/2018/wordml/cex" xmlns:w16cid="http://schemas.microsoft.com/office/word/2016/wordml/cid" xmlns:w16="http://schemas.microsoft.com/office/word/2018/wordml" xmlns:w16du="http://schemas.microsoft.com/office/word/2023/wordml/word16du" xmlns:w16sdtdh="http://schemas.microsoft.com/office/word/2020/wordml/sdtdatahash" xmlns:w16se="http://schemas.microsoft.com/office/word/2015/wordml/symex" mc:Ignorable="w14 w15 w16se w16cid w16 w16cex w16sdtdh w16du">
+<w:styles xmlns:mc="http://schemas.openxmlformats.org/markup-compatibility/2006" xmlns:r="http://schemas.openxmlformats.org/officeDocument/2006/relationships" xmlns:w="http://schemas.openxmlformats.org/wordprocessingml/2006/main" xmlns:w14="http://schemas.microsoft.com/office/word/2010/wordml" xmlns:w15="http://schemas.microsoft.com/office/word/2012/wordml" xmlns:w16cex="http://schemas.microsoft.com/office/word/2018/wordml/cex" xmlns:w16cid="http://schemas.microsoft.com/office/word/2016/wordml/cid" xmlns:w16="http://schemas.microsoft.com/office/word/2018/wordml" xmlns:w16sdtdh="http://schemas.microsoft.com/office/word/2020/wordml/sdtdatahash" xmlns:w16se="http://schemas.microsoft.com/office/word/2015/wordml/symex" mc:Ignorable="w14 w15 w16se w16cid w16 w16cex w16sdtdh">
   <w:docDefaults>
     <w:rPrDefault>
       <w:rPr>

</xml_diff>

<commit_message>
Additional items added to the user_guide document.
</commit_message>
<xml_diff>
--- a/user_guide/The Manufacturing Dataset.docx
+++ b/user_guide/The Manufacturing Dataset.docx
@@ -25,7 +25,15 @@
     <w:p/>
     <w:p>
       <w:r>
-        <w:t>The dataset can be used in any matter deemed fit. To start with, here are some example use cases:</w:t>
+        <w:t xml:space="preserve">The dataset can be used in any matter deemed fit. To start with, here are some </w:t>
+      </w:r>
+      <w:proofErr w:type="gramStart"/>
+      <w:r>
+        <w:t>example</w:t>
+      </w:r>
+      <w:proofErr w:type="gramEnd"/>
+      <w:r>
+        <w:t xml:space="preserve"> use cases:</w:t>
       </w:r>
     </w:p>
     <w:p>
@@ -85,8 +93,13 @@
         </w:numPr>
       </w:pPr>
       <w:r>
-        <w:t>Viewed on a mobile device incase executives want to be able to view machine operations or production levels constant state every hour. Etc</w:t>
-      </w:r>
+        <w:t xml:space="preserve">Viewed on a mobile device incase executives want to be able to view machine operations or production levels constant state every hour. </w:t>
+      </w:r>
+      <w:proofErr w:type="spellStart"/>
+      <w:r>
+        <w:t>Etc</w:t>
+      </w:r>
+      <w:proofErr w:type="spellEnd"/>
     </w:p>
     <w:p>
       <w:pPr>
@@ -148,7 +161,15 @@
         <w:t xml:space="preserve">Manufacturing and Industrial automation projects </w:t>
       </w:r>
       <w:r>
-        <w:t xml:space="preserve">using artificial intelligence (machine learning, robotics, etc) </w:t>
+        <w:t xml:space="preserve">using artificial intelligence (machine learning, robotics, </w:t>
+      </w:r>
+      <w:proofErr w:type="spellStart"/>
+      <w:r>
+        <w:t>etc</w:t>
+      </w:r>
+      <w:proofErr w:type="spellEnd"/>
+      <w:r>
+        <w:t xml:space="preserve">) </w:t>
       </w:r>
       <w:r>
         <w:t>to automate production machineries as well as gain ideas on how companies plan their production in cycles.</w:t>
@@ -202,8 +223,13 @@
         </w:numPr>
       </w:pPr>
       <w:r>
-        <w:t>Seun Shoaga</w:t>
-      </w:r>
+        <w:t xml:space="preserve">Seun </w:t>
+      </w:r>
+      <w:proofErr w:type="spellStart"/>
+      <w:r>
+        <w:t>Shoaga</w:t>
+      </w:r>
+      <w:proofErr w:type="spellEnd"/>
       <w:r>
         <w:t>: Contributions include ideas on</w:t>
       </w:r>
@@ -231,58 +257,92 @@
     </w:p>
     <w:p>
       <w:pPr>
-        <w:ind w:left="360"/>
-      </w:pPr>
-    </w:p>
-    <w:p/>
-    <w:p/>
-    <w:p/>
-    <w:p/>
-    <w:p/>
-    <w:p/>
-    <w:p/>
-    <w:p/>
-    <w:p/>
-    <w:p/>
-    <w:p/>
-    <w:p/>
-    <w:p/>
-    <w:p/>
-    <w:p/>
-    <w:p/>
-    <w:p/>
-    <w:p/>
-    <w:p/>
-    <w:p/>
-    <w:p/>
-    <w:p/>
-    <w:p/>
-    <w:p/>
-    <w:p>
-      <w:r>
-        <w:lastRenderedPageBreak/>
-        <w:t>People talk about data analysis and artificial intelligence in so many ways and use cases. One of the less common use cases include Industrial/Manufacturing use cases where there are many use cases actualized. Most importantly, large scale industries like Electricity, Cement, Food-Drinks-Beverages, Sweets &amp; Other Concessionaries can benefit automating their production, improving their processes or optimizing their machineries operations.</w:t>
-      </w:r>
-    </w:p>
-    <w:p/>
-    <w:p>
-      <w:r>
-        <w:t>Naturally, production companies use probability distributions like the exponential distribution or the more tolerant one, geometric distribution in determining the life time of the machine products like light bulbs, batteries and so on. Such may still be achieved using regression analysis or even time series extrapolation.</w:t>
+        <w:pStyle w:val="ListParagraph"/>
+        <w:numPr>
+          <w:ilvl w:val="0"/>
+          <w:numId w:val="5"/>
+        </w:numPr>
+      </w:pPr>
+      <w:r>
+        <w:t>Copilot: For images and clarification of some terms.</w:t>
       </w:r>
     </w:p>
     <w:p>
-      <w:r>
-        <w:t>The fact that there are many methods of achieving these type of result make it even more interesting to expand the use case on a large scale.</w:t>
-      </w:r>
+      <w:pPr>
+        <w:ind w:left="360"/>
+      </w:pPr>
     </w:p>
     <w:p/>
+    <w:p/>
+    <w:p/>
+    <w:p/>
+    <w:p/>
+    <w:p/>
+    <w:p/>
+    <w:p/>
+    <w:p/>
+    <w:p/>
+    <w:p/>
+    <w:p/>
+    <w:p/>
+    <w:p/>
+    <w:p/>
+    <w:p/>
+    <w:p/>
+    <w:p/>
+    <w:p/>
+    <w:p/>
+    <w:p/>
+    <w:p/>
+    <w:p/>
+    <w:p/>
     <w:p>
       <w:r>
-        <w:t>I am also sure our friends who are skilled in the development of automated machineries in factories will find it interesting to know that they can do more by going beyond the usual program a PLC and setup a factory. And they can go more into the use of AI and its subs like ML and deep learning.</w:t>
+        <w:lastRenderedPageBreak/>
+        <w:t>LITERATURE REVIEW</w:t>
+      </w:r>
+    </w:p>
+    <w:p/>
+    <w:p>
+      <w:r>
+        <w:t>People talk about data analysis and artificial intelligence in so many ways and use cases. One of the less common use cases include Industrial/Manufacturing use cases where there are many use cases actualized. Most importantly, large scale industries like Electricity, Cement, Food-Drinks-Beverages, Sweets &amp; Other Concessionaries can benefit automating their production, improving their processes or optimizing their machineries operations.</w:t>
+      </w:r>
+    </w:p>
+    <w:p/>
+    <w:p>
+      <w:r>
+        <w:t xml:space="preserve">Naturally, production companies use probability distributions like the exponential distribution or the more tolerant one, geometric distribution in determining the </w:t>
+      </w:r>
+      <w:proofErr w:type="gramStart"/>
+      <w:r>
+        <w:t>life time</w:t>
+      </w:r>
+      <w:proofErr w:type="gramEnd"/>
+      <w:r>
+        <w:t xml:space="preserve"> of the machine products like light bulbs, batteries and so on. Such may still be achieved using regression analysis or even time series extrapolation.</w:t>
       </w:r>
     </w:p>
     <w:p>
       <w:r>
+        <w:t xml:space="preserve">The fact that there are many methods of achieving </w:t>
+      </w:r>
+      <w:proofErr w:type="gramStart"/>
+      <w:r>
+        <w:t>these type of result</w:t>
+      </w:r>
+      <w:proofErr w:type="gramEnd"/>
+      <w:r>
+        <w:t xml:space="preserve"> make it even more interesting to expand the use case on a large scale.</w:t>
+      </w:r>
+    </w:p>
+    <w:p/>
+    <w:p>
+      <w:r>
+        <w:t>I am also sure our friends who are skilled in the development of automated machineries in factories will find it interesting to know that they can do more by going beyond the usual program a PLC and setup a factory. And they can go more into the use of AI and its subs like ML and deep learning.</w:t>
+      </w:r>
+    </w:p>
+    <w:p>
+      <w:r>
         <w:t>In the next section we will be discussing about the typical factory structure for the manufacturing line in question and then we will move to describe the equipment/machineries, how they are connected to the central logic controller and how the data format for each machine is designed.</w:t>
       </w:r>
     </w:p>
@@ -298,12 +358,13 @@
     <w:p/>
     <w:p/>
     <w:p/>
-    <w:p/>
-    <w:p/>
     <w:p>
       <w:r>
         <w:lastRenderedPageBreak/>
-        <w:t>THE DIP DRINKS AND WATER COMPANY</w:t>
+        <w:t xml:space="preserve">THE DIP </w:t>
+      </w:r>
+      <w:r>
+        <w:t>PLC</w:t>
       </w:r>
     </w:p>
     <w:p>
@@ -328,11 +389,16 @@
           </mc:Fallback>
         </mc:AlternateContent>
       </w:r>
+      <w:proofErr w:type="gramStart"/>
       <w:r>
         <w:t xml:space="preserve">) </w:t>
       </w:r>
       <w:r>
-        <w:t xml:space="preserve">. </w:t>
+        <w:t>.</w:t>
+      </w:r>
+      <w:proofErr w:type="gramEnd"/>
+      <w:r>
+        <w:t xml:space="preserve"> </w:t>
       </w:r>
       <w:r>
         <w:t>They have 8 different products in their countries of operation.</w:t>
@@ -352,7 +418,13 @@
         </w:numPr>
       </w:pPr>
       <w:r>
-        <w:t>cola black350 ml</w:t>
+        <w:t>cola black</w:t>
+      </w:r>
+      <w:r>
+        <w:t xml:space="preserve"> </w:t>
+      </w:r>
+      <w:r>
+        <w:t>350 ml</w:t>
       </w:r>
     </w:p>
     <w:p>
@@ -436,7 +508,19 @@
         </w:numPr>
       </w:pPr>
       <w:r>
-        <w:t>dip-water 1 ltr</w:t>
+        <w:t>w</w:t>
+      </w:r>
+      <w:r>
+        <w:t>ater</w:t>
+      </w:r>
+      <w:r>
+        <w:t xml:space="preserve"> fresh</w:t>
+      </w:r>
+      <w:r>
+        <w:t xml:space="preserve"> 1</w:t>
+      </w:r>
+      <w:r>
+        <w:t>000 ml</w:t>
       </w:r>
     </w:p>
     <w:p>
@@ -448,7 +532,10 @@
         </w:numPr>
       </w:pPr>
       <w:r>
-        <w:t xml:space="preserve">dip-water </w:t>
+        <w:t xml:space="preserve">water </w:t>
+      </w:r>
+      <w:r>
+        <w:t xml:space="preserve">fresh </w:t>
       </w:r>
       <w:r>
         <w:t>500 ml</w:t>
@@ -470,26 +557,121 @@
       <w:r>
         <w:t>Each product has a production line which is a set of machines used for producing them.</w:t>
       </w:r>
+      <w:r>
+        <w:t xml:space="preserve"> </w:t>
+      </w:r>
+      <w:r>
+        <w:t>A typical production line for one of the products may look like the description provided below:</w:t>
+      </w:r>
     </w:p>
     <w:p>
       <w:pPr>
+        <w:pStyle w:val="ListParagraph"/>
+        <w:numPr>
+          <w:ilvl w:val="0"/>
+          <w:numId w:val="8"/>
+        </w:numPr>
         <w:jc w:val="both"/>
       </w:pPr>
+      <w:r>
+        <w:t xml:space="preserve">A </w:t>
+      </w:r>
+      <w:proofErr w:type="spellStart"/>
+      <w:r>
+        <w:t>ticky</w:t>
+      </w:r>
+      <w:proofErr w:type="spellEnd"/>
+      <w:r>
+        <w:t>-mov</w:t>
+      </w:r>
+      <w:r>
+        <w:t>ing</w:t>
+      </w:r>
+      <w:r>
+        <w:t xml:space="preserve"> flat-bed conveyor moving bottle from washing &amp; dryer section to the bottling </w:t>
+      </w:r>
+      <w:proofErr w:type="gramStart"/>
+      <w:r>
+        <w:t>section</w:t>
+      </w:r>
+      <w:proofErr w:type="gramEnd"/>
     </w:p>
     <w:p>
       <w:pPr>
+        <w:pStyle w:val="ListParagraph"/>
+        <w:numPr>
+          <w:ilvl w:val="0"/>
+          <w:numId w:val="8"/>
+        </w:numPr>
         <w:jc w:val="both"/>
       </w:pPr>
       <w:r>
-        <w:t>A typical production line for one of the products may look like the description provided below:</w:t>
-      </w:r>
+        <w:t xml:space="preserve">The bottling section is a combination of </w:t>
+      </w:r>
+      <w:proofErr w:type="spellStart"/>
+      <w:r>
+        <w:t>ticky</w:t>
+      </w:r>
+      <w:proofErr w:type="spellEnd"/>
+      <w:r>
+        <w:t xml:space="preserve"> flat-bed conveyor that move bottles through the filling dispenser, sticker machine, cork machine and to a fast </w:t>
+      </w:r>
+      <w:proofErr w:type="gramStart"/>
+      <w:r>
+        <w:t>conveyor</w:t>
+      </w:r>
+      <w:proofErr w:type="gramEnd"/>
     </w:p>
     <w:p>
       <w:pPr>
+        <w:pStyle w:val="ListParagraph"/>
+        <w:numPr>
+          <w:ilvl w:val="0"/>
+          <w:numId w:val="8"/>
+        </w:numPr>
         <w:jc w:val="both"/>
       </w:pPr>
       <w:r>
-        <w:t>A ticky flat-bed conveyor moving bottle from washing &amp; dryer section to the bottling section</w:t>
+        <w:t xml:space="preserve">Faster conveyor </w:t>
+      </w:r>
+      <w:r>
+        <w:t xml:space="preserve">where there </w:t>
+      </w:r>
+      <w:r>
+        <w:t>are two</w:t>
+      </w:r>
+      <w:r>
+        <w:t xml:space="preserve"> “object-detection &amp; count</w:t>
+      </w:r>
+      <w:r>
+        <w:t>er</w:t>
+      </w:r>
+      <w:r>
+        <w:t>” device</w:t>
+      </w:r>
+      <w:r>
+        <w:t>s and a human</w:t>
+      </w:r>
+      <w:r>
+        <w:t xml:space="preserve"> that count</w:t>
+      </w:r>
+      <w:r>
+        <w:t>s</w:t>
+      </w:r>
+      <w:r>
+        <w:t xml:space="preserve"> how many bottles passing through </w:t>
+      </w:r>
+      <w:r>
+        <w:t xml:space="preserve">the conveyor </w:t>
+      </w:r>
+      <w:r>
+        <w:t>every x</w:t>
+      </w:r>
+      <w:r>
+        <w:t>-</w:t>
+      </w:r>
+      <w:r>
+        <w:t>seconds.</w:t>
       </w:r>
     </w:p>
     <w:p>
@@ -497,15 +679,2163 @@
         <w:jc w:val="both"/>
       </w:pPr>
       <w:r>
-        <w:t>The bottling section is a combination of ticky flat-bed conveyor that move bottles through the filling dispenser, sticker machine, cork machine and to a fast conveyor where there is an “object-detection &amp; counting” device that count how many bottles passing through it every x seconds.</w:t>
+        <w:t>The diagram below provides a basic description.</w:t>
       </w:r>
     </w:p>
+    <w:p/>
     <w:p>
-      <w:pPr>
-        <w:jc w:val="both"/>
-      </w:pPr>
-      <w:r>
-        <w:t>The diagram below provides a basic description.</w:t>
+      <w:r>
+        <w:rPr>
+          <w:noProof/>
+        </w:rPr>
+        <mc:AlternateContent>
+          <mc:Choice Requires="wpg">
+            <w:drawing>
+              <wp:anchor distT="0" distB="0" distL="114300" distR="114300" simplePos="0" relativeHeight="251718656" behindDoc="0" locked="0" layoutInCell="1" allowOverlap="1" wp14:anchorId="7E92F929" wp14:editId="14724A4A">
+                <wp:simplePos x="0" y="0"/>
+                <wp:positionH relativeFrom="column">
+                  <wp:posOffset>209330</wp:posOffset>
+                </wp:positionH>
+                <wp:positionV relativeFrom="paragraph">
+                  <wp:posOffset>49721</wp:posOffset>
+                </wp:positionV>
+                <wp:extent cx="6048760" cy="1696662"/>
+                <wp:effectExtent l="19050" t="0" r="47625" b="18415"/>
+                <wp:wrapNone/>
+                <wp:docPr id="56" name="Group 56"/>
+                <wp:cNvGraphicFramePr/>
+                <a:graphic xmlns:a="http://schemas.openxmlformats.org/drawingml/2006/main">
+                  <a:graphicData uri="http://schemas.microsoft.com/office/word/2010/wordprocessingGroup">
+                    <wpg:wgp>
+                      <wpg:cNvGrpSpPr/>
+                      <wpg:grpSpPr>
+                        <a:xfrm>
+                          <a:off x="0" y="0"/>
+                          <a:ext cx="6048760" cy="1696662"/>
+                          <a:chOff x="0" y="0"/>
+                          <a:chExt cx="6048760" cy="1696662"/>
+                        </a:xfrm>
+                      </wpg:grpSpPr>
+                      <wpg:grpSp>
+                        <wpg:cNvPr id="30" name="Group 30"/>
+                        <wpg:cNvGrpSpPr/>
+                        <wpg:grpSpPr>
+                          <a:xfrm>
+                            <a:off x="2092" y="1252676"/>
+                            <a:ext cx="3125283" cy="321945"/>
+                            <a:chOff x="0" y="0"/>
+                            <a:chExt cx="3166044" cy="322418"/>
+                          </a:xfrm>
+                        </wpg:grpSpPr>
+                        <wps:wsp>
+                          <wps:cNvPr id="27" name="Straight Connector 27"/>
+                          <wps:cNvCnPr/>
+                          <wps:spPr>
+                            <a:xfrm flipV="1">
+                              <a:off x="5285" y="184994"/>
+                              <a:ext cx="3150187" cy="10571"/>
+                            </a:xfrm>
+                            <a:prstGeom prst="line">
+                              <a:avLst/>
+                            </a:prstGeom>
+                          </wps:spPr>
+                          <wps:style>
+                            <a:lnRef idx="1">
+                              <a:schemeClr val="accent1"/>
+                            </a:lnRef>
+                            <a:fillRef idx="0">
+                              <a:schemeClr val="accent1"/>
+                            </a:fillRef>
+                            <a:effectRef idx="0">
+                              <a:schemeClr val="accent1"/>
+                            </a:effectRef>
+                            <a:fontRef idx="minor">
+                              <a:schemeClr val="tx1"/>
+                            </a:fontRef>
+                          </wps:style>
+                          <wps:bodyPr/>
+                        </wps:wsp>
+                        <wps:wsp>
+                          <wps:cNvPr id="28" name="Straight Connector 28"/>
+                          <wps:cNvCnPr/>
+                          <wps:spPr>
+                            <a:xfrm>
+                              <a:off x="3160758" y="0"/>
+                              <a:ext cx="5286" cy="322418"/>
+                            </a:xfrm>
+                            <a:prstGeom prst="line">
+                              <a:avLst/>
+                            </a:prstGeom>
+                          </wps:spPr>
+                          <wps:style>
+                            <a:lnRef idx="1">
+                              <a:schemeClr val="accent1"/>
+                            </a:lnRef>
+                            <a:fillRef idx="0">
+                              <a:schemeClr val="accent1"/>
+                            </a:fillRef>
+                            <a:effectRef idx="0">
+                              <a:schemeClr val="accent1"/>
+                            </a:effectRef>
+                            <a:fontRef idx="minor">
+                              <a:schemeClr val="tx1"/>
+                            </a:fontRef>
+                          </wps:style>
+                          <wps:bodyPr/>
+                        </wps:wsp>
+                        <wps:wsp>
+                          <wps:cNvPr id="29" name="Straight Connector 29"/>
+                          <wps:cNvCnPr/>
+                          <wps:spPr>
+                            <a:xfrm>
+                              <a:off x="0" y="0"/>
+                              <a:ext cx="5286" cy="322418"/>
+                            </a:xfrm>
+                            <a:prstGeom prst="line">
+                              <a:avLst/>
+                            </a:prstGeom>
+                          </wps:spPr>
+                          <wps:style>
+                            <a:lnRef idx="1">
+                              <a:schemeClr val="accent1"/>
+                            </a:lnRef>
+                            <a:fillRef idx="0">
+                              <a:schemeClr val="accent1"/>
+                            </a:fillRef>
+                            <a:effectRef idx="0">
+                              <a:schemeClr val="accent1"/>
+                            </a:effectRef>
+                            <a:fontRef idx="minor">
+                              <a:schemeClr val="tx1"/>
+                            </a:fontRef>
+                          </wps:style>
+                          <wps:bodyPr/>
+                        </wps:wsp>
+                      </wpg:grpSp>
+                      <wps:wsp>
+                        <wps:cNvPr id="15" name="Text Box 15"/>
+                        <wps:cNvSpPr txBox="1"/>
+                        <wps:spPr>
+                          <a:xfrm>
+                            <a:off x="599359" y="1284389"/>
+                            <a:ext cx="1924050" cy="314325"/>
+                          </a:xfrm>
+                          <a:prstGeom prst="rect">
+                            <a:avLst/>
+                          </a:prstGeom>
+                          <a:solidFill>
+                            <a:schemeClr val="lt1"/>
+                          </a:solidFill>
+                          <a:ln w="6350">
+                            <a:solidFill>
+                              <a:prstClr val="black"/>
+                            </a:solidFill>
+                          </a:ln>
+                        </wps:spPr>
+                        <wps:txbx>
+                          <w:txbxContent>
+                            <w:p>
+                              <w:r>
+                                <w:t xml:space="preserve">Timed </w:t>
+                              </w:r>
+                              <w:proofErr w:type="spellStart"/>
+                              <w:r>
+                                <w:t>ticky</w:t>
+                              </w:r>
+                              <w:proofErr w:type="spellEnd"/>
+                              <w:r>
+                                <w:t xml:space="preserve"> moving </w:t>
+                              </w:r>
+                              <w:proofErr w:type="gramStart"/>
+                              <w:r>
+                                <w:t>conveyor</w:t>
+                              </w:r>
+                              <w:proofErr w:type="gramEnd"/>
+                            </w:p>
+                          </w:txbxContent>
+                        </wps:txbx>
+                        <wps:bodyPr rot="0" spcFirstLastPara="0" vertOverflow="overflow" horzOverflow="overflow" vert="horz" wrap="square" lIns="91440" tIns="45720" rIns="91440" bIns="45720" numCol="1" spcCol="0" rtlCol="0" fromWordArt="0" anchor="t" anchorCtr="0" forceAA="0" compatLnSpc="1">
+                          <a:prstTxWarp prst="textNoShape">
+                            <a:avLst/>
+                          </a:prstTxWarp>
+                          <a:noAutofit/>
+                        </wps:bodyPr>
+                      </wps:wsp>
+                      <wpg:grpSp>
+                        <wpg:cNvPr id="55" name="Group 55"/>
+                        <wpg:cNvGrpSpPr/>
+                        <wpg:grpSpPr>
+                          <a:xfrm>
+                            <a:off x="0" y="0"/>
+                            <a:ext cx="6048760" cy="1579906"/>
+                            <a:chOff x="0" y="0"/>
+                            <a:chExt cx="6048760" cy="1579906"/>
+                          </a:xfrm>
+                        </wpg:grpSpPr>
+                        <wpg:grpSp>
+                          <wpg:cNvPr id="4" name="Group 4"/>
+                          <wpg:cNvGrpSpPr/>
+                          <wpg:grpSpPr>
+                            <a:xfrm>
+                              <a:off x="0" y="903829"/>
+                              <a:ext cx="3228975" cy="266700"/>
+                              <a:chOff x="0" y="0"/>
+                              <a:chExt cx="2057400" cy="266700"/>
+                            </a:xfrm>
+                          </wpg:grpSpPr>
+                          <wps:wsp>
+                            <wps:cNvPr id="2" name="Parallelogram 2"/>
+                            <wps:cNvSpPr/>
+                            <wps:spPr>
+                              <a:xfrm>
+                                <a:off x="18172" y="0"/>
+                                <a:ext cx="2039228" cy="180975"/>
+                              </a:xfrm>
+                              <a:prstGeom prst="parallelogram">
+                                <a:avLst/>
+                              </a:prstGeom>
+                            </wps:spPr>
+                            <wps:style>
+                              <a:lnRef idx="2">
+                                <a:schemeClr val="accent1">
+                                  <a:shade val="15000"/>
+                                </a:schemeClr>
+                              </a:lnRef>
+                              <a:fillRef idx="1">
+                                <a:schemeClr val="accent1"/>
+                              </a:fillRef>
+                              <a:effectRef idx="0">
+                                <a:schemeClr val="accent1"/>
+                              </a:effectRef>
+                              <a:fontRef idx="minor">
+                                <a:schemeClr val="lt1"/>
+                              </a:fontRef>
+                            </wps:style>
+                            <wps:bodyPr rot="0" spcFirstLastPara="0" vertOverflow="overflow" horzOverflow="overflow" vert="horz" wrap="square" lIns="91440" tIns="45720" rIns="91440" bIns="45720" numCol="1" spcCol="0" rtlCol="0" fromWordArt="0" anchor="ctr" anchorCtr="0" forceAA="0" compatLnSpc="1">
+                              <a:prstTxWarp prst="textNoShape">
+                                <a:avLst/>
+                              </a:prstTxWarp>
+                              <a:noAutofit/>
+                            </wps:bodyPr>
+                          </wps:wsp>
+                          <wps:wsp>
+                            <wps:cNvPr id="3" name="Parallelogram 3"/>
+                            <wps:cNvSpPr/>
+                            <wps:spPr>
+                              <a:xfrm>
+                                <a:off x="0" y="171450"/>
+                                <a:ext cx="2028825" cy="95250"/>
+                              </a:xfrm>
+                              <a:prstGeom prst="parallelogram">
+                                <a:avLst/>
+                              </a:prstGeom>
+                            </wps:spPr>
+                            <wps:style>
+                              <a:lnRef idx="2">
+                                <a:schemeClr val="accent1">
+                                  <a:shade val="15000"/>
+                                </a:schemeClr>
+                              </a:lnRef>
+                              <a:fillRef idx="1">
+                                <a:schemeClr val="accent1"/>
+                              </a:fillRef>
+                              <a:effectRef idx="0">
+                                <a:schemeClr val="accent1"/>
+                              </a:effectRef>
+                              <a:fontRef idx="minor">
+                                <a:schemeClr val="lt1"/>
+                              </a:fontRef>
+                            </wps:style>
+                            <wps:bodyPr rot="0" spcFirstLastPara="0" vertOverflow="overflow" horzOverflow="overflow" vert="horz" wrap="square" lIns="91440" tIns="45720" rIns="91440" bIns="45720" numCol="1" spcCol="0" rtlCol="0" fromWordArt="0" anchor="ctr" anchorCtr="0" forceAA="0" compatLnSpc="1">
+                              <a:prstTxWarp prst="textNoShape">
+                                <a:avLst/>
+                              </a:prstTxWarp>
+                              <a:noAutofit/>
+                            </wps:bodyPr>
+                          </wps:wsp>
+                        </wpg:grpSp>
+                        <wpg:grpSp>
+                          <wpg:cNvPr id="5" name="Group 5"/>
+                          <wpg:cNvGrpSpPr/>
+                          <wpg:grpSpPr>
+                            <a:xfrm>
+                              <a:off x="3155473" y="898544"/>
+                              <a:ext cx="2893287" cy="266700"/>
+                              <a:chOff x="0" y="0"/>
+                              <a:chExt cx="2057400" cy="266700"/>
+                            </a:xfrm>
+                          </wpg:grpSpPr>
+                          <wps:wsp>
+                            <wps:cNvPr id="6" name="Parallelogram 6"/>
+                            <wps:cNvSpPr/>
+                            <wps:spPr>
+                              <a:xfrm>
+                                <a:off x="28575" y="0"/>
+                                <a:ext cx="2028825" cy="180975"/>
+                              </a:xfrm>
+                              <a:prstGeom prst="parallelogram">
+                                <a:avLst/>
+                              </a:prstGeom>
+                            </wps:spPr>
+                            <wps:style>
+                              <a:lnRef idx="2">
+                                <a:schemeClr val="accent1">
+                                  <a:shade val="15000"/>
+                                </a:schemeClr>
+                              </a:lnRef>
+                              <a:fillRef idx="1">
+                                <a:schemeClr val="accent1"/>
+                              </a:fillRef>
+                              <a:effectRef idx="0">
+                                <a:schemeClr val="accent1"/>
+                              </a:effectRef>
+                              <a:fontRef idx="minor">
+                                <a:schemeClr val="lt1"/>
+                              </a:fontRef>
+                            </wps:style>
+                            <wps:bodyPr rot="0" spcFirstLastPara="0" vertOverflow="overflow" horzOverflow="overflow" vert="horz" wrap="square" lIns="91440" tIns="45720" rIns="91440" bIns="45720" numCol="1" spcCol="0" rtlCol="0" fromWordArt="0" anchor="ctr" anchorCtr="0" forceAA="0" compatLnSpc="1">
+                              <a:prstTxWarp prst="textNoShape">
+                                <a:avLst/>
+                              </a:prstTxWarp>
+                              <a:noAutofit/>
+                            </wps:bodyPr>
+                          </wps:wsp>
+                          <wps:wsp>
+                            <wps:cNvPr id="7" name="Parallelogram 7"/>
+                            <wps:cNvSpPr/>
+                            <wps:spPr>
+                              <a:xfrm>
+                                <a:off x="0" y="171450"/>
+                                <a:ext cx="2028825" cy="95250"/>
+                              </a:xfrm>
+                              <a:prstGeom prst="parallelogram">
+                                <a:avLst/>
+                              </a:prstGeom>
+                            </wps:spPr>
+                            <wps:style>
+                              <a:lnRef idx="2">
+                                <a:schemeClr val="accent1">
+                                  <a:shade val="15000"/>
+                                </a:schemeClr>
+                              </a:lnRef>
+                              <a:fillRef idx="1">
+                                <a:schemeClr val="accent1"/>
+                              </a:fillRef>
+                              <a:effectRef idx="0">
+                                <a:schemeClr val="accent1"/>
+                              </a:effectRef>
+                              <a:fontRef idx="minor">
+                                <a:schemeClr val="lt1"/>
+                              </a:fontRef>
+                            </wps:style>
+                            <wps:bodyPr rot="0" spcFirstLastPara="0" vertOverflow="overflow" horzOverflow="overflow" vert="horz" wrap="square" lIns="91440" tIns="45720" rIns="91440" bIns="45720" numCol="1" spcCol="0" rtlCol="0" fromWordArt="0" anchor="ctr" anchorCtr="0" forceAA="0" compatLnSpc="1">
+                              <a:prstTxWarp prst="textNoShape">
+                                <a:avLst/>
+                              </a:prstTxWarp>
+                              <a:noAutofit/>
+                            </wps:bodyPr>
+                          </wps:wsp>
+                        </wpg:grpSp>
+                        <wpg:grpSp>
+                          <wpg:cNvPr id="10" name="Group 10"/>
+                          <wpg:cNvGrpSpPr/>
+                          <wpg:grpSpPr>
+                            <a:xfrm>
+                              <a:off x="1497902" y="0"/>
+                              <a:ext cx="276225" cy="466725"/>
+                              <a:chOff x="0" y="0"/>
+                              <a:chExt cx="276225" cy="466725"/>
+                            </a:xfrm>
+                            <a:blipFill>
+                              <a:blip r:embed="rId5"/>
+                              <a:tile tx="0" ty="0" sx="100000" sy="100000" flip="none" algn="tl"/>
+                            </a:blipFill>
+                          </wpg:grpSpPr>
+                          <wps:wsp>
+                            <wps:cNvPr id="8" name="Rectangle 8"/>
+                            <wps:cNvSpPr/>
+                            <wps:spPr>
+                              <a:xfrm>
+                                <a:off x="0" y="0"/>
+                                <a:ext cx="276225" cy="371475"/>
+                              </a:xfrm>
+                              <a:prstGeom prst="rect">
+                                <a:avLst/>
+                              </a:prstGeom>
+                              <a:grpFill/>
+                              <a:ln>
+                                <a:noFill/>
+                              </a:ln>
+                            </wps:spPr>
+                            <wps:style>
+                              <a:lnRef idx="2">
+                                <a:schemeClr val="accent1">
+                                  <a:shade val="15000"/>
+                                </a:schemeClr>
+                              </a:lnRef>
+                              <a:fillRef idx="1">
+                                <a:schemeClr val="accent1"/>
+                              </a:fillRef>
+                              <a:effectRef idx="0">
+                                <a:schemeClr val="accent1"/>
+                              </a:effectRef>
+                              <a:fontRef idx="minor">
+                                <a:schemeClr val="lt1"/>
+                              </a:fontRef>
+                            </wps:style>
+                            <wps:bodyPr rot="0" spcFirstLastPara="0" vertOverflow="overflow" horzOverflow="overflow" vert="horz" wrap="square" lIns="91440" tIns="45720" rIns="91440" bIns="45720" numCol="1" spcCol="0" rtlCol="0" fromWordArt="0" anchor="ctr" anchorCtr="0" forceAA="0" compatLnSpc="1">
+                              <a:prstTxWarp prst="textNoShape">
+                                <a:avLst/>
+                              </a:prstTxWarp>
+                              <a:noAutofit/>
+                            </wps:bodyPr>
+                          </wps:wsp>
+                          <wps:wsp>
+                            <wps:cNvPr id="9" name="Rectangle 9"/>
+                            <wps:cNvSpPr/>
+                            <wps:spPr>
+                              <a:xfrm>
+                                <a:off x="114300" y="95250"/>
+                                <a:ext cx="57150" cy="371475"/>
+                              </a:xfrm>
+                              <a:prstGeom prst="rect">
+                                <a:avLst/>
+                              </a:prstGeom>
+                              <a:grpFill/>
+                              <a:ln>
+                                <a:noFill/>
+                              </a:ln>
+                            </wps:spPr>
+                            <wps:style>
+                              <a:lnRef idx="2">
+                                <a:schemeClr val="accent1">
+                                  <a:shade val="15000"/>
+                                </a:schemeClr>
+                              </a:lnRef>
+                              <a:fillRef idx="1">
+                                <a:schemeClr val="accent1"/>
+                              </a:fillRef>
+                              <a:effectRef idx="0">
+                                <a:schemeClr val="accent1"/>
+                              </a:effectRef>
+                              <a:fontRef idx="minor">
+                                <a:schemeClr val="lt1"/>
+                              </a:fontRef>
+                            </wps:style>
+                            <wps:bodyPr rot="0" spcFirstLastPara="0" vertOverflow="overflow" horzOverflow="overflow" vert="horz" wrap="square" lIns="91440" tIns="45720" rIns="91440" bIns="45720" numCol="1" spcCol="0" rtlCol="0" fromWordArt="0" anchor="ctr" anchorCtr="0" forceAA="0" compatLnSpc="1">
+                              <a:prstTxWarp prst="textNoShape">
+                                <a:avLst/>
+                              </a:prstTxWarp>
+                              <a:noAutofit/>
+                            </wps:bodyPr>
+                          </wps:wsp>
+                        </wpg:grpSp>
+                        <wps:wsp>
+                          <wps:cNvPr id="11" name="Flowchart: Punched Tape 11"/>
+                          <wps:cNvSpPr/>
+                          <wps:spPr>
+                            <a:xfrm>
+                              <a:off x="2687151" y="95140"/>
+                              <a:ext cx="333375" cy="323850"/>
+                            </a:xfrm>
+                            <a:prstGeom prst="flowChartPunchedTape">
+                              <a:avLst/>
+                            </a:prstGeom>
+                            <a:solidFill>
+                              <a:srgbClr val="FFC000"/>
+                            </a:solidFill>
+                          </wps:spPr>
+                          <wps:style>
+                            <a:lnRef idx="2">
+                              <a:schemeClr val="accent1">
+                                <a:shade val="15000"/>
+                              </a:schemeClr>
+                            </a:lnRef>
+                            <a:fillRef idx="1">
+                              <a:schemeClr val="accent1"/>
+                            </a:fillRef>
+                            <a:effectRef idx="0">
+                              <a:schemeClr val="accent1"/>
+                            </a:effectRef>
+                            <a:fontRef idx="minor">
+                              <a:schemeClr val="lt1"/>
+                            </a:fontRef>
+                          </wps:style>
+                          <wps:bodyPr rot="0" spcFirstLastPara="0" vertOverflow="overflow" horzOverflow="overflow" vert="horz" wrap="square" lIns="91440" tIns="45720" rIns="91440" bIns="45720" numCol="1" spcCol="0" rtlCol="0" fromWordArt="0" anchor="ctr" anchorCtr="0" forceAA="0" compatLnSpc="1">
+                            <a:prstTxWarp prst="textNoShape">
+                              <a:avLst/>
+                            </a:prstTxWarp>
+                            <a:noAutofit/>
+                          </wps:bodyPr>
+                        </wps:wsp>
+                        <wpg:grpSp>
+                          <wpg:cNvPr id="14" name="Group 14"/>
+                          <wpg:cNvGrpSpPr/>
+                          <wpg:grpSpPr>
+                            <a:xfrm>
+                              <a:off x="2132168" y="142710"/>
+                              <a:ext cx="228600" cy="247650"/>
+                              <a:chOff x="0" y="0"/>
+                              <a:chExt cx="228600" cy="247650"/>
+                            </a:xfrm>
+                            <a:solidFill>
+                              <a:schemeClr val="accent3">
+                                <a:lumMod val="60000"/>
+                                <a:lumOff val="40000"/>
+                              </a:schemeClr>
+                            </a:solidFill>
+                          </wpg:grpSpPr>
+                          <wps:wsp>
+                            <wps:cNvPr id="12" name="Oval 12"/>
+                            <wps:cNvSpPr/>
+                            <wps:spPr>
+                              <a:xfrm>
+                                <a:off x="0" y="0"/>
+                                <a:ext cx="228600" cy="161925"/>
+                              </a:xfrm>
+                              <a:prstGeom prst="ellipse">
+                                <a:avLst/>
+                              </a:prstGeom>
+                              <a:grpFill/>
+                            </wps:spPr>
+                            <wps:style>
+                              <a:lnRef idx="2">
+                                <a:schemeClr val="accent1">
+                                  <a:shade val="15000"/>
+                                </a:schemeClr>
+                              </a:lnRef>
+                              <a:fillRef idx="1">
+                                <a:schemeClr val="accent1"/>
+                              </a:fillRef>
+                              <a:effectRef idx="0">
+                                <a:schemeClr val="accent1"/>
+                              </a:effectRef>
+                              <a:fontRef idx="minor">
+                                <a:schemeClr val="lt1"/>
+                              </a:fontRef>
+                            </wps:style>
+                            <wps:bodyPr rot="0" spcFirstLastPara="0" vertOverflow="overflow" horzOverflow="overflow" vert="horz" wrap="square" lIns="91440" tIns="45720" rIns="91440" bIns="45720" numCol="1" spcCol="0" rtlCol="0" fromWordArt="0" anchor="ctr" anchorCtr="0" forceAA="0" compatLnSpc="1">
+                              <a:prstTxWarp prst="textNoShape">
+                                <a:avLst/>
+                              </a:prstTxWarp>
+                              <a:noAutofit/>
+                            </wps:bodyPr>
+                          </wps:wsp>
+                          <wps:wsp>
+                            <wps:cNvPr id="13" name="Oval 13"/>
+                            <wps:cNvSpPr/>
+                            <wps:spPr>
+                              <a:xfrm>
+                                <a:off x="0" y="85725"/>
+                                <a:ext cx="228600" cy="161925"/>
+                              </a:xfrm>
+                              <a:prstGeom prst="ellipse">
+                                <a:avLst/>
+                              </a:prstGeom>
+                              <a:grpFill/>
+                            </wps:spPr>
+                            <wps:style>
+                              <a:lnRef idx="2">
+                                <a:schemeClr val="accent1">
+                                  <a:shade val="15000"/>
+                                </a:schemeClr>
+                              </a:lnRef>
+                              <a:fillRef idx="1">
+                                <a:schemeClr val="accent1"/>
+                              </a:fillRef>
+                              <a:effectRef idx="0">
+                                <a:schemeClr val="accent1"/>
+                              </a:effectRef>
+                              <a:fontRef idx="minor">
+                                <a:schemeClr val="lt1"/>
+                              </a:fontRef>
+                            </wps:style>
+                            <wps:bodyPr rot="0" spcFirstLastPara="0" vertOverflow="overflow" horzOverflow="overflow" vert="horz" wrap="square" lIns="91440" tIns="45720" rIns="91440" bIns="45720" numCol="1" spcCol="0" rtlCol="0" fromWordArt="0" anchor="ctr" anchorCtr="0" forceAA="0" compatLnSpc="1">
+                              <a:prstTxWarp prst="textNoShape">
+                                <a:avLst/>
+                              </a:prstTxWarp>
+                              <a:noAutofit/>
+                            </wps:bodyPr>
+                          </wps:wsp>
+                        </wpg:grpSp>
+                        <pic:pic xmlns:pic="http://schemas.openxmlformats.org/drawingml/2006/picture">
+                          <pic:nvPicPr>
+                            <pic:cNvPr id="1" name="Picture 1"/>
+                            <pic:cNvPicPr>
+                              <a:picLocks noChangeAspect="1"/>
+                            </pic:cNvPicPr>
+                          </pic:nvPicPr>
+                          <pic:blipFill>
+                            <a:blip r:embed="rId6" cstate="print">
+                              <a:extLst>
+                                <a:ext uri="{28A0092B-C50C-407E-A947-70E740481C1C}">
+                                  <a14:useLocalDpi xmlns:a14="http://schemas.microsoft.com/office/drawing/2010/main" val="0"/>
+                                </a:ext>
+                              </a:extLst>
+                            </a:blip>
+                            <a:stretch>
+                              <a:fillRect/>
+                            </a:stretch>
+                          </pic:blipFill>
+                          <pic:spPr>
+                            <a:xfrm>
+                              <a:off x="2745292" y="512699"/>
+                              <a:ext cx="248285" cy="528955"/>
+                            </a:xfrm>
+                            <a:prstGeom prst="rect">
+                              <a:avLst/>
+                            </a:prstGeom>
+                          </pic:spPr>
+                        </pic:pic>
+                        <pic:pic xmlns:pic="http://schemas.openxmlformats.org/drawingml/2006/picture">
+                          <pic:nvPicPr>
+                            <pic:cNvPr id="18" name="Picture 18"/>
+                            <pic:cNvPicPr>
+                              <a:picLocks noChangeAspect="1"/>
+                            </pic:cNvPicPr>
+                          </pic:nvPicPr>
+                          <pic:blipFill>
+                            <a:blip r:embed="rId6" cstate="print">
+                              <a:extLst>
+                                <a:ext uri="{28A0092B-C50C-407E-A947-70E740481C1C}">
+                                  <a14:useLocalDpi xmlns:a14="http://schemas.microsoft.com/office/drawing/2010/main" val="0"/>
+                                </a:ext>
+                              </a:extLst>
+                            </a:blip>
+                            <a:stretch>
+                              <a:fillRect/>
+                            </a:stretch>
+                          </pic:blipFill>
+                          <pic:spPr>
+                            <a:xfrm>
+                              <a:off x="3173421" y="512699"/>
+                              <a:ext cx="248285" cy="528955"/>
+                            </a:xfrm>
+                            <a:prstGeom prst="rect">
+                              <a:avLst/>
+                            </a:prstGeom>
+                          </pic:spPr>
+                        </pic:pic>
+                        <pic:pic xmlns:pic="http://schemas.openxmlformats.org/drawingml/2006/picture">
+                          <pic:nvPicPr>
+                            <pic:cNvPr id="19" name="Picture 19"/>
+                            <pic:cNvPicPr>
+                              <a:picLocks noChangeAspect="1"/>
+                            </pic:cNvPicPr>
+                          </pic:nvPicPr>
+                          <pic:blipFill>
+                            <a:blip r:embed="rId6" cstate="print">
+                              <a:extLst>
+                                <a:ext uri="{28A0092B-C50C-407E-A947-70E740481C1C}">
+                                  <a14:useLocalDpi xmlns:a14="http://schemas.microsoft.com/office/drawing/2010/main" val="0"/>
+                                </a:ext>
+                              </a:extLst>
+                            </a:blip>
+                            <a:stretch>
+                              <a:fillRect/>
+                            </a:stretch>
+                          </pic:blipFill>
+                          <pic:spPr>
+                            <a:xfrm>
+                              <a:off x="3633264" y="512699"/>
+                              <a:ext cx="248285" cy="528955"/>
+                            </a:xfrm>
+                            <a:prstGeom prst="rect">
+                              <a:avLst/>
+                            </a:prstGeom>
+                          </pic:spPr>
+                        </pic:pic>
+                        <pic:pic xmlns:pic="http://schemas.openxmlformats.org/drawingml/2006/picture">
+                          <pic:nvPicPr>
+                            <pic:cNvPr id="20" name="Picture 20"/>
+                            <pic:cNvPicPr>
+                              <a:picLocks noChangeAspect="1"/>
+                            </pic:cNvPicPr>
+                          </pic:nvPicPr>
+                          <pic:blipFill>
+                            <a:blip r:embed="rId6" cstate="print">
+                              <a:extLst>
+                                <a:ext uri="{28A0092B-C50C-407E-A947-70E740481C1C}">
+                                  <a14:useLocalDpi xmlns:a14="http://schemas.microsoft.com/office/drawing/2010/main" val="0"/>
+                                </a:ext>
+                              </a:extLst>
+                            </a:blip>
+                            <a:stretch>
+                              <a:fillRect/>
+                            </a:stretch>
+                          </pic:blipFill>
+                          <pic:spPr>
+                            <a:xfrm>
+                              <a:off x="4024395" y="512699"/>
+                              <a:ext cx="248285" cy="528955"/>
+                            </a:xfrm>
+                            <a:prstGeom prst="rect">
+                              <a:avLst/>
+                            </a:prstGeom>
+                          </pic:spPr>
+                        </pic:pic>
+                        <wpg:grpSp>
+                          <wpg:cNvPr id="26" name="Group 26"/>
+                          <wpg:cNvGrpSpPr/>
+                          <wpg:grpSpPr>
+                            <a:xfrm>
+                              <a:off x="3997967" y="79284"/>
+                              <a:ext cx="311712" cy="359417"/>
+                              <a:chOff x="0" y="0"/>
+                              <a:chExt cx="311712" cy="359417"/>
+                            </a:xfrm>
+                          </wpg:grpSpPr>
+                          <wpg:grpSp>
+                            <wpg:cNvPr id="24" name="Group 24"/>
+                            <wpg:cNvGrpSpPr/>
+                            <wpg:grpSpPr>
+                              <a:xfrm>
+                                <a:off x="5286" y="5286"/>
+                                <a:ext cx="306426" cy="354131"/>
+                                <a:chOff x="0" y="0"/>
+                                <a:chExt cx="306426" cy="354131"/>
+                              </a:xfrm>
+                            </wpg:grpSpPr>
+                            <wps:wsp>
+                              <wps:cNvPr id="21" name="Rectangle 21"/>
+                              <wps:cNvSpPr/>
+                              <wps:spPr>
+                                <a:xfrm>
+                                  <a:off x="0" y="0"/>
+                                  <a:ext cx="306426" cy="354131"/>
+                                </a:xfrm>
+                                <a:prstGeom prst="rect">
+                                  <a:avLst/>
+                                </a:prstGeom>
+                                <a:solidFill>
+                                  <a:srgbClr val="002060"/>
+                                </a:solidFill>
+                              </wps:spPr>
+                              <wps:style>
+                                <a:lnRef idx="2">
+                                  <a:schemeClr val="accent1">
+                                    <a:shade val="15000"/>
+                                  </a:schemeClr>
+                                </a:lnRef>
+                                <a:fillRef idx="1">
+                                  <a:schemeClr val="accent1"/>
+                                </a:fillRef>
+                                <a:effectRef idx="0">
+                                  <a:schemeClr val="accent1"/>
+                                </a:effectRef>
+                                <a:fontRef idx="minor">
+                                  <a:schemeClr val="lt1"/>
+                                </a:fontRef>
+                              </wps:style>
+                              <wps:bodyPr rot="0" spcFirstLastPara="0" vertOverflow="overflow" horzOverflow="overflow" vert="horz" wrap="square" lIns="91440" tIns="45720" rIns="91440" bIns="45720" numCol="1" spcCol="0" rtlCol="0" fromWordArt="0" anchor="ctr" anchorCtr="0" forceAA="0" compatLnSpc="1">
+                                <a:prstTxWarp prst="textNoShape">
+                                  <a:avLst/>
+                                </a:prstTxWarp>
+                                <a:noAutofit/>
+                              </wps:bodyPr>
+                            </wps:wsp>
+                            <wps:wsp>
+                              <wps:cNvPr id="23" name="Oval 23"/>
+                              <wps:cNvSpPr/>
+                              <wps:spPr>
+                                <a:xfrm>
+                                  <a:off x="95140" y="195565"/>
+                                  <a:ext cx="116282" cy="102628"/>
+                                </a:xfrm>
+                                <a:prstGeom prst="ellipse">
+                                  <a:avLst/>
+                                </a:prstGeom>
+                                <a:solidFill>
+                                  <a:srgbClr val="FF0000"/>
+                                </a:solidFill>
+                              </wps:spPr>
+                              <wps:style>
+                                <a:lnRef idx="2">
+                                  <a:schemeClr val="accent1">
+                                    <a:shade val="15000"/>
+                                  </a:schemeClr>
+                                </a:lnRef>
+                                <a:fillRef idx="1">
+                                  <a:schemeClr val="accent1"/>
+                                </a:fillRef>
+                                <a:effectRef idx="0">
+                                  <a:schemeClr val="accent1"/>
+                                </a:effectRef>
+                                <a:fontRef idx="minor">
+                                  <a:schemeClr val="lt1"/>
+                                </a:fontRef>
+                              </wps:style>
+                              <wps:bodyPr rot="0" spcFirstLastPara="0" vertOverflow="overflow" horzOverflow="overflow" vert="horz" wrap="square" lIns="91440" tIns="45720" rIns="91440" bIns="45720" numCol="1" spcCol="0" rtlCol="0" fromWordArt="0" anchor="ctr" anchorCtr="0" forceAA="0" compatLnSpc="1">
+                                <a:prstTxWarp prst="textNoShape">
+                                  <a:avLst/>
+                                </a:prstTxWarp>
+                                <a:noAutofit/>
+                              </wps:bodyPr>
+                            </wps:wsp>
+                          </wpg:grpSp>
+                          <wps:wsp>
+                            <wps:cNvPr id="25" name="Rectangle 25"/>
+                            <wps:cNvSpPr/>
+                            <wps:spPr>
+                              <a:xfrm>
+                                <a:off x="0" y="0"/>
+                                <a:ext cx="311712" cy="163852"/>
+                              </a:xfrm>
+                              <a:prstGeom prst="rect">
+                                <a:avLst/>
+                              </a:prstGeom>
+                              <a:solidFill>
+                                <a:schemeClr val="bg1"/>
+                              </a:solidFill>
+                            </wps:spPr>
+                            <wps:style>
+                              <a:lnRef idx="2">
+                                <a:schemeClr val="accent1">
+                                  <a:shade val="15000"/>
+                                </a:schemeClr>
+                              </a:lnRef>
+                              <a:fillRef idx="1">
+                                <a:schemeClr val="accent1"/>
+                              </a:fillRef>
+                              <a:effectRef idx="0">
+                                <a:schemeClr val="accent1"/>
+                              </a:effectRef>
+                              <a:fontRef idx="minor">
+                                <a:schemeClr val="lt1"/>
+                              </a:fontRef>
+                            </wps:style>
+                            <wps:bodyPr rot="0" spcFirstLastPara="0" vertOverflow="overflow" horzOverflow="overflow" vert="horz" wrap="square" lIns="91440" tIns="45720" rIns="91440" bIns="45720" numCol="1" spcCol="0" rtlCol="0" fromWordArt="0" anchor="ctr" anchorCtr="0" forceAA="0" compatLnSpc="1">
+                              <a:prstTxWarp prst="textNoShape">
+                                <a:avLst/>
+                              </a:prstTxWarp>
+                              <a:noAutofit/>
+                            </wps:bodyPr>
+                          </wps:wsp>
+                        </wpg:grpSp>
+                        <wpg:grpSp>
+                          <wpg:cNvPr id="31" name="Group 31"/>
+                          <wpg:cNvGrpSpPr/>
+                          <wpg:grpSpPr>
+                            <a:xfrm>
+                              <a:off x="3125852" y="1257961"/>
+                              <a:ext cx="2817197" cy="321945"/>
+                              <a:chOff x="0" y="0"/>
+                              <a:chExt cx="3166044" cy="322418"/>
+                            </a:xfrm>
+                          </wpg:grpSpPr>
+                          <wps:wsp>
+                            <wps:cNvPr id="32" name="Straight Connector 32"/>
+                            <wps:cNvCnPr/>
+                            <wps:spPr>
+                              <a:xfrm flipV="1">
+                                <a:off x="5285" y="169113"/>
+                                <a:ext cx="3150187" cy="10571"/>
+                              </a:xfrm>
+                              <a:prstGeom prst="line">
+                                <a:avLst/>
+                              </a:prstGeom>
+                            </wps:spPr>
+                            <wps:style>
+                              <a:lnRef idx="1">
+                                <a:schemeClr val="accent1"/>
+                              </a:lnRef>
+                              <a:fillRef idx="0">
+                                <a:schemeClr val="accent1"/>
+                              </a:fillRef>
+                              <a:effectRef idx="0">
+                                <a:schemeClr val="accent1"/>
+                              </a:effectRef>
+                              <a:fontRef idx="minor">
+                                <a:schemeClr val="tx1"/>
+                              </a:fontRef>
+                            </wps:style>
+                            <wps:bodyPr/>
+                          </wps:wsp>
+                          <wps:wsp>
+                            <wps:cNvPr id="33" name="Straight Connector 33"/>
+                            <wps:cNvCnPr/>
+                            <wps:spPr>
+                              <a:xfrm>
+                                <a:off x="3160758" y="0"/>
+                                <a:ext cx="5286" cy="322418"/>
+                              </a:xfrm>
+                              <a:prstGeom prst="line">
+                                <a:avLst/>
+                              </a:prstGeom>
+                            </wps:spPr>
+                            <wps:style>
+                              <a:lnRef idx="1">
+                                <a:schemeClr val="accent1"/>
+                              </a:lnRef>
+                              <a:fillRef idx="0">
+                                <a:schemeClr val="accent1"/>
+                              </a:fillRef>
+                              <a:effectRef idx="0">
+                                <a:schemeClr val="accent1"/>
+                              </a:effectRef>
+                              <a:fontRef idx="minor">
+                                <a:schemeClr val="tx1"/>
+                              </a:fontRef>
+                            </wps:style>
+                            <wps:bodyPr/>
+                          </wps:wsp>
+                          <wps:wsp>
+                            <wps:cNvPr id="34" name="Straight Connector 34"/>
+                            <wps:cNvCnPr/>
+                            <wps:spPr>
+                              <a:xfrm>
+                                <a:off x="0" y="0"/>
+                                <a:ext cx="5286" cy="322418"/>
+                              </a:xfrm>
+                              <a:prstGeom prst="line">
+                                <a:avLst/>
+                              </a:prstGeom>
+                            </wps:spPr>
+                            <wps:style>
+                              <a:lnRef idx="1">
+                                <a:schemeClr val="accent1"/>
+                              </a:lnRef>
+                              <a:fillRef idx="0">
+                                <a:schemeClr val="accent1"/>
+                              </a:fillRef>
+                              <a:effectRef idx="0">
+                                <a:schemeClr val="accent1"/>
+                              </a:effectRef>
+                              <a:fontRef idx="minor">
+                                <a:schemeClr val="tx1"/>
+                              </a:fontRef>
+                            </wps:style>
+                            <wps:bodyPr/>
+                          </wps:wsp>
+                        </wpg:grpSp>
+                        <wpg:grpSp>
+                          <wpg:cNvPr id="41" name="Group 41"/>
+                          <wpg:cNvGrpSpPr/>
+                          <wpg:grpSpPr>
+                            <a:xfrm>
+                              <a:off x="4725281" y="110997"/>
+                              <a:ext cx="339992" cy="549697"/>
+                              <a:chOff x="0" y="0"/>
+                              <a:chExt cx="339992" cy="549697"/>
+                            </a:xfrm>
+                          </wpg:grpSpPr>
+                          <wps:wsp>
+                            <wps:cNvPr id="38" name="Rectangle 38"/>
+                            <wps:cNvSpPr/>
+                            <wps:spPr>
+                              <a:xfrm rot="19238898">
+                                <a:off x="0" y="324621"/>
+                                <a:ext cx="184785" cy="45085"/>
+                              </a:xfrm>
+                              <a:prstGeom prst="rect">
+                                <a:avLst/>
+                              </a:prstGeom>
+                            </wps:spPr>
+                            <wps:style>
+                              <a:lnRef idx="2">
+                                <a:schemeClr val="accent1">
+                                  <a:shade val="15000"/>
+                                </a:schemeClr>
+                              </a:lnRef>
+                              <a:fillRef idx="1">
+                                <a:schemeClr val="accent1"/>
+                              </a:fillRef>
+                              <a:effectRef idx="0">
+                                <a:schemeClr val="accent1"/>
+                              </a:effectRef>
+                              <a:fontRef idx="minor">
+                                <a:schemeClr val="lt1"/>
+                              </a:fontRef>
+                            </wps:style>
+                            <wps:bodyPr rot="0" spcFirstLastPara="0" vertOverflow="overflow" horzOverflow="overflow" vert="horz" wrap="square" lIns="91440" tIns="45720" rIns="91440" bIns="45720" numCol="1" spcCol="0" rtlCol="0" fromWordArt="0" anchor="ctr" anchorCtr="0" forceAA="0" compatLnSpc="1">
+                              <a:prstTxWarp prst="textNoShape">
+                                <a:avLst/>
+                              </a:prstTxWarp>
+                              <a:noAutofit/>
+                            </wps:bodyPr>
+                          </wps:wsp>
+                          <wps:wsp>
+                            <wps:cNvPr id="39" name="Rectangle 39"/>
+                            <wps:cNvSpPr/>
+                            <wps:spPr>
+                              <a:xfrm rot="13838898">
+                                <a:off x="224636" y="343120"/>
+                                <a:ext cx="184994" cy="45719"/>
+                              </a:xfrm>
+                              <a:prstGeom prst="rect">
+                                <a:avLst/>
+                              </a:prstGeom>
+                            </wps:spPr>
+                            <wps:style>
+                              <a:lnRef idx="2">
+                                <a:schemeClr val="accent1">
+                                  <a:shade val="15000"/>
+                                </a:schemeClr>
+                              </a:lnRef>
+                              <a:fillRef idx="1">
+                                <a:schemeClr val="accent1"/>
+                              </a:fillRef>
+                              <a:effectRef idx="0">
+                                <a:schemeClr val="accent1"/>
+                              </a:effectRef>
+                              <a:fontRef idx="minor">
+                                <a:schemeClr val="lt1"/>
+                              </a:fontRef>
+                            </wps:style>
+                            <wps:bodyPr rot="0" spcFirstLastPara="0" vertOverflow="overflow" horzOverflow="overflow" vert="horz" wrap="square" lIns="91440" tIns="45720" rIns="91440" bIns="45720" numCol="1" spcCol="0" rtlCol="0" fromWordArt="0" anchor="ctr" anchorCtr="0" forceAA="0" compatLnSpc="1">
+                              <a:prstTxWarp prst="textNoShape">
+                                <a:avLst/>
+                              </a:prstTxWarp>
+                              <a:noAutofit/>
+                            </wps:bodyPr>
+                          </wps:wsp>
+                          <wps:wsp>
+                            <wps:cNvPr id="36" name="Oval 36"/>
+                            <wps:cNvSpPr/>
+                            <wps:spPr>
+                              <a:xfrm>
+                                <a:off x="102517" y="0"/>
+                                <a:ext cx="200851" cy="227278"/>
+                              </a:xfrm>
+                              <a:prstGeom prst="ellipse">
+                                <a:avLst/>
+                              </a:prstGeom>
+                            </wps:spPr>
+                            <wps:style>
+                              <a:lnRef idx="2">
+                                <a:schemeClr val="accent1">
+                                  <a:shade val="15000"/>
+                                </a:schemeClr>
+                              </a:lnRef>
+                              <a:fillRef idx="1">
+                                <a:schemeClr val="accent1"/>
+                              </a:fillRef>
+                              <a:effectRef idx="0">
+                                <a:schemeClr val="accent1"/>
+                              </a:effectRef>
+                              <a:fontRef idx="minor">
+                                <a:schemeClr val="lt1"/>
+                              </a:fontRef>
+                            </wps:style>
+                            <wps:bodyPr rot="0" spcFirstLastPara="0" vertOverflow="overflow" horzOverflow="overflow" vert="horz" wrap="square" lIns="91440" tIns="45720" rIns="91440" bIns="45720" numCol="1" spcCol="0" rtlCol="0" fromWordArt="0" anchor="ctr" anchorCtr="0" forceAA="0" compatLnSpc="1">
+                              <a:prstTxWarp prst="textNoShape">
+                                <a:avLst/>
+                              </a:prstTxWarp>
+                              <a:noAutofit/>
+                            </wps:bodyPr>
+                          </wps:wsp>
+                          <wps:wsp>
+                            <wps:cNvPr id="37" name="Rectangle 37"/>
+                            <wps:cNvSpPr/>
+                            <wps:spPr>
+                              <a:xfrm>
+                                <a:off x="144802" y="237849"/>
+                                <a:ext cx="126853" cy="311848"/>
+                              </a:xfrm>
+                              <a:prstGeom prst="rect">
+                                <a:avLst/>
+                              </a:prstGeom>
+                            </wps:spPr>
+                            <wps:style>
+                              <a:lnRef idx="2">
+                                <a:schemeClr val="accent1">
+                                  <a:shade val="15000"/>
+                                </a:schemeClr>
+                              </a:lnRef>
+                              <a:fillRef idx="1">
+                                <a:schemeClr val="accent1"/>
+                              </a:fillRef>
+                              <a:effectRef idx="0">
+                                <a:schemeClr val="accent1"/>
+                              </a:effectRef>
+                              <a:fontRef idx="minor">
+                                <a:schemeClr val="lt1"/>
+                              </a:fontRef>
+                            </wps:style>
+                            <wps:bodyPr rot="0" spcFirstLastPara="0" vertOverflow="overflow" horzOverflow="overflow" vert="horz" wrap="square" lIns="91440" tIns="45720" rIns="91440" bIns="45720" numCol="1" spcCol="0" rtlCol="0" fromWordArt="0" anchor="ctr" anchorCtr="0" forceAA="0" compatLnSpc="1">
+                              <a:prstTxWarp prst="textNoShape">
+                                <a:avLst/>
+                              </a:prstTxWarp>
+                              <a:noAutofit/>
+                            </wps:bodyPr>
+                          </wps:wsp>
+                        </wpg:grpSp>
+                        <wpg:grpSp>
+                          <wpg:cNvPr id="42" name="Group 42"/>
+                          <wpg:cNvGrpSpPr/>
+                          <wpg:grpSpPr>
+                            <a:xfrm>
+                              <a:off x="5409209" y="73998"/>
+                              <a:ext cx="311712" cy="359417"/>
+                              <a:chOff x="0" y="0"/>
+                              <a:chExt cx="311712" cy="359417"/>
+                            </a:xfrm>
+                          </wpg:grpSpPr>
+                          <wpg:grpSp>
+                            <wpg:cNvPr id="43" name="Group 43"/>
+                            <wpg:cNvGrpSpPr/>
+                            <wpg:grpSpPr>
+                              <a:xfrm>
+                                <a:off x="5286" y="5286"/>
+                                <a:ext cx="306426" cy="354131"/>
+                                <a:chOff x="0" y="0"/>
+                                <a:chExt cx="306426" cy="354131"/>
+                              </a:xfrm>
+                            </wpg:grpSpPr>
+                            <wps:wsp>
+                              <wps:cNvPr id="44" name="Rectangle 44"/>
+                              <wps:cNvSpPr/>
+                              <wps:spPr>
+                                <a:xfrm>
+                                  <a:off x="0" y="0"/>
+                                  <a:ext cx="306426" cy="354131"/>
+                                </a:xfrm>
+                                <a:prstGeom prst="rect">
+                                  <a:avLst/>
+                                </a:prstGeom>
+                                <a:solidFill>
+                                  <a:srgbClr val="002060"/>
+                                </a:solidFill>
+                              </wps:spPr>
+                              <wps:style>
+                                <a:lnRef idx="2">
+                                  <a:schemeClr val="accent1">
+                                    <a:shade val="15000"/>
+                                  </a:schemeClr>
+                                </a:lnRef>
+                                <a:fillRef idx="1">
+                                  <a:schemeClr val="accent1"/>
+                                </a:fillRef>
+                                <a:effectRef idx="0">
+                                  <a:schemeClr val="accent1"/>
+                                </a:effectRef>
+                                <a:fontRef idx="minor">
+                                  <a:schemeClr val="lt1"/>
+                                </a:fontRef>
+                              </wps:style>
+                              <wps:bodyPr rot="0" spcFirstLastPara="0" vertOverflow="overflow" horzOverflow="overflow" vert="horz" wrap="square" lIns="91440" tIns="45720" rIns="91440" bIns="45720" numCol="1" spcCol="0" rtlCol="0" fromWordArt="0" anchor="ctr" anchorCtr="0" forceAA="0" compatLnSpc="1">
+                                <a:prstTxWarp prst="textNoShape">
+                                  <a:avLst/>
+                                </a:prstTxWarp>
+                                <a:noAutofit/>
+                              </wps:bodyPr>
+                            </wps:wsp>
+                            <wps:wsp>
+                              <wps:cNvPr id="45" name="Oval 45"/>
+                              <wps:cNvSpPr/>
+                              <wps:spPr>
+                                <a:xfrm>
+                                  <a:off x="95140" y="195565"/>
+                                  <a:ext cx="116282" cy="102628"/>
+                                </a:xfrm>
+                                <a:prstGeom prst="ellipse">
+                                  <a:avLst/>
+                                </a:prstGeom>
+                                <a:solidFill>
+                                  <a:srgbClr val="FF0000"/>
+                                </a:solidFill>
+                              </wps:spPr>
+                              <wps:style>
+                                <a:lnRef idx="2">
+                                  <a:schemeClr val="accent1">
+                                    <a:shade val="15000"/>
+                                  </a:schemeClr>
+                                </a:lnRef>
+                                <a:fillRef idx="1">
+                                  <a:schemeClr val="accent1"/>
+                                </a:fillRef>
+                                <a:effectRef idx="0">
+                                  <a:schemeClr val="accent1"/>
+                                </a:effectRef>
+                                <a:fontRef idx="minor">
+                                  <a:schemeClr val="lt1"/>
+                                </a:fontRef>
+                              </wps:style>
+                              <wps:bodyPr rot="0" spcFirstLastPara="0" vertOverflow="overflow" horzOverflow="overflow" vert="horz" wrap="square" lIns="91440" tIns="45720" rIns="91440" bIns="45720" numCol="1" spcCol="0" rtlCol="0" fromWordArt="0" anchor="ctr" anchorCtr="0" forceAA="0" compatLnSpc="1">
+                                <a:prstTxWarp prst="textNoShape">
+                                  <a:avLst/>
+                                </a:prstTxWarp>
+                                <a:noAutofit/>
+                              </wps:bodyPr>
+                            </wps:wsp>
+                          </wpg:grpSp>
+                          <wps:wsp>
+                            <wps:cNvPr id="46" name="Rectangle 46"/>
+                            <wps:cNvSpPr/>
+                            <wps:spPr>
+                              <a:xfrm>
+                                <a:off x="0" y="0"/>
+                                <a:ext cx="311712" cy="163852"/>
+                              </a:xfrm>
+                              <a:prstGeom prst="rect">
+                                <a:avLst/>
+                              </a:prstGeom>
+                              <a:solidFill>
+                                <a:schemeClr val="bg1"/>
+                              </a:solidFill>
+                            </wps:spPr>
+                            <wps:style>
+                              <a:lnRef idx="2">
+                                <a:schemeClr val="accent1">
+                                  <a:shade val="15000"/>
+                                </a:schemeClr>
+                              </a:lnRef>
+                              <a:fillRef idx="1">
+                                <a:schemeClr val="accent1"/>
+                              </a:fillRef>
+                              <a:effectRef idx="0">
+                                <a:schemeClr val="accent1"/>
+                              </a:effectRef>
+                              <a:fontRef idx="minor">
+                                <a:schemeClr val="lt1"/>
+                              </a:fontRef>
+                            </wps:style>
+                            <wps:bodyPr rot="0" spcFirstLastPara="0" vertOverflow="overflow" horzOverflow="overflow" vert="horz" wrap="square" lIns="91440" tIns="45720" rIns="91440" bIns="45720" numCol="1" spcCol="0" rtlCol="0" fromWordArt="0" anchor="ctr" anchorCtr="0" forceAA="0" compatLnSpc="1">
+                              <a:prstTxWarp prst="textNoShape">
+                                <a:avLst/>
+                              </a:prstTxWarp>
+                              <a:noAutofit/>
+                            </wps:bodyPr>
+                          </wps:wsp>
+                        </wpg:grpSp>
+                        <wps:wsp>
+                          <wps:cNvPr id="47" name="Text Box 47"/>
+                          <wps:cNvSpPr txBox="1"/>
+                          <wps:spPr>
+                            <a:xfrm>
+                              <a:off x="1513759" y="26428"/>
+                              <a:ext cx="243135" cy="211400"/>
+                            </a:xfrm>
+                            <a:prstGeom prst="rect">
+                              <a:avLst/>
+                            </a:prstGeom>
+                            <a:noFill/>
+                            <a:ln w="6350">
+                              <a:solidFill>
+                                <a:prstClr val="black"/>
+                              </a:solidFill>
+                            </a:ln>
+                          </wps:spPr>
+                          <wps:txbx>
+                            <w:txbxContent>
+                              <w:p>
+                                <w:pPr>
+                                  <w:rPr>
+                                    <w:b/>
+                                    <w:bCs/>
+                                    <w:sz w:val="18"/>
+                                    <w:szCs w:val="18"/>
+                                  </w:rPr>
+                                </w:pPr>
+                                <w:r>
+                                  <w:rPr>
+                                    <w:b/>
+                                    <w:bCs/>
+                                    <w:sz w:val="18"/>
+                                    <w:szCs w:val="18"/>
+                                  </w:rPr>
+                                  <w:t>A</w:t>
+                                </w:r>
+                              </w:p>
+                            </w:txbxContent>
+                          </wps:txbx>
+                          <wps:bodyPr rot="0" spcFirstLastPara="0" vertOverflow="overflow" horzOverflow="overflow" vert="horz" wrap="square" lIns="91440" tIns="45720" rIns="91440" bIns="45720" numCol="1" spcCol="0" rtlCol="0" fromWordArt="0" anchor="t" anchorCtr="0" forceAA="0" compatLnSpc="1">
+                            <a:prstTxWarp prst="textNoShape">
+                              <a:avLst/>
+                            </a:prstTxWarp>
+                            <a:noAutofit/>
+                          </wps:bodyPr>
+                        </wps:wsp>
+                        <wps:wsp>
+                          <wps:cNvPr id="48" name="Text Box 48"/>
+                          <wps:cNvSpPr txBox="1"/>
+                          <wps:spPr>
+                            <a:xfrm>
+                              <a:off x="2111026" y="169138"/>
+                              <a:ext cx="242570" cy="210820"/>
+                            </a:xfrm>
+                            <a:prstGeom prst="rect">
+                              <a:avLst/>
+                            </a:prstGeom>
+                            <a:noFill/>
+                            <a:ln w="6350">
+                              <a:solidFill>
+                                <a:prstClr val="black"/>
+                              </a:solidFill>
+                            </a:ln>
+                          </wps:spPr>
+                          <wps:txbx>
+                            <w:txbxContent>
+                              <w:p>
+                                <w:pPr>
+                                  <w:rPr>
+                                    <w:b/>
+                                    <w:bCs/>
+                                    <w:sz w:val="18"/>
+                                    <w:szCs w:val="18"/>
+                                  </w:rPr>
+                                </w:pPr>
+                                <w:r>
+                                  <w:rPr>
+                                    <w:b/>
+                                    <w:bCs/>
+                                    <w:sz w:val="18"/>
+                                    <w:szCs w:val="18"/>
+                                  </w:rPr>
+                                  <w:t>B</w:t>
+                                </w:r>
+                              </w:p>
+                            </w:txbxContent>
+                          </wps:txbx>
+                          <wps:bodyPr rot="0" spcFirstLastPara="0" vertOverflow="overflow" horzOverflow="overflow" vert="horz" wrap="square" lIns="91440" tIns="45720" rIns="91440" bIns="45720" numCol="1" spcCol="0" rtlCol="0" fromWordArt="0" anchor="t" anchorCtr="0" forceAA="0" compatLnSpc="1">
+                            <a:prstTxWarp prst="textNoShape">
+                              <a:avLst/>
+                            </a:prstTxWarp>
+                            <a:noAutofit/>
+                          </wps:bodyPr>
+                        </wps:wsp>
+                        <wps:wsp>
+                          <wps:cNvPr id="49" name="Text Box 49"/>
+                          <wps:cNvSpPr txBox="1"/>
+                          <wps:spPr>
+                            <a:xfrm>
+                              <a:off x="2740006" y="137425"/>
+                              <a:ext cx="243135" cy="211400"/>
+                            </a:xfrm>
+                            <a:prstGeom prst="rect">
+                              <a:avLst/>
+                            </a:prstGeom>
+                            <a:noFill/>
+                            <a:ln w="6350">
+                              <a:solidFill>
+                                <a:prstClr val="black"/>
+                              </a:solidFill>
+                            </a:ln>
+                          </wps:spPr>
+                          <wps:txbx>
+                            <w:txbxContent>
+                              <w:p>
+                                <w:pPr>
+                                  <w:rPr>
+                                    <w:b/>
+                                    <w:bCs/>
+                                    <w:sz w:val="18"/>
+                                    <w:szCs w:val="18"/>
+                                  </w:rPr>
+                                </w:pPr>
+                                <w:r>
+                                  <w:rPr>
+                                    <w:b/>
+                                    <w:bCs/>
+                                    <w:sz w:val="18"/>
+                                    <w:szCs w:val="18"/>
+                                  </w:rPr>
+                                  <w:t>C</w:t>
+                                </w:r>
+                              </w:p>
+                            </w:txbxContent>
+                          </wps:txbx>
+                          <wps:bodyPr rot="0" spcFirstLastPara="0" vertOverflow="overflow" horzOverflow="overflow" vert="horz" wrap="square" lIns="91440" tIns="45720" rIns="91440" bIns="45720" numCol="1" spcCol="0" rtlCol="0" fromWordArt="0" anchor="t" anchorCtr="0" forceAA="0" compatLnSpc="1">
+                            <a:prstTxWarp prst="textNoShape">
+                              <a:avLst/>
+                            </a:prstTxWarp>
+                            <a:noAutofit/>
+                          </wps:bodyPr>
+                        </wps:wsp>
+                        <wps:wsp>
+                          <wps:cNvPr id="50" name="Text Box 50"/>
+                          <wps:cNvSpPr txBox="1"/>
+                          <wps:spPr>
+                            <a:xfrm>
+                              <a:off x="4029680" y="47570"/>
+                              <a:ext cx="243135" cy="211400"/>
+                            </a:xfrm>
+                            <a:prstGeom prst="rect">
+                              <a:avLst/>
+                            </a:prstGeom>
+                            <a:noFill/>
+                            <a:ln w="6350">
+                              <a:solidFill>
+                                <a:prstClr val="black"/>
+                              </a:solidFill>
+                            </a:ln>
+                          </wps:spPr>
+                          <wps:txbx>
+                            <w:txbxContent>
+                              <w:p>
+                                <w:pPr>
+                                  <w:rPr>
+                                    <w:b/>
+                                    <w:bCs/>
+                                    <w:sz w:val="18"/>
+                                    <w:szCs w:val="18"/>
+                                  </w:rPr>
+                                </w:pPr>
+                                <w:r>
+                                  <w:rPr>
+                                    <w:b/>
+                                    <w:bCs/>
+                                    <w:sz w:val="18"/>
+                                    <w:szCs w:val="18"/>
+                                  </w:rPr>
+                                  <w:t>D</w:t>
+                                </w:r>
+                              </w:p>
+                            </w:txbxContent>
+                          </wps:txbx>
+                          <wps:bodyPr rot="0" spcFirstLastPara="0" vertOverflow="overflow" horzOverflow="overflow" vert="horz" wrap="square" lIns="91440" tIns="45720" rIns="91440" bIns="45720" numCol="1" spcCol="0" rtlCol="0" fromWordArt="0" anchor="t" anchorCtr="0" forceAA="0" compatLnSpc="1">
+                            <a:prstTxWarp prst="textNoShape">
+                              <a:avLst/>
+                            </a:prstTxWarp>
+                            <a:noAutofit/>
+                          </wps:bodyPr>
+                        </wps:wsp>
+                        <wps:wsp>
+                          <wps:cNvPr id="51" name="Text Box 51"/>
+                          <wps:cNvSpPr txBox="1"/>
+                          <wps:spPr>
+                            <a:xfrm>
+                              <a:off x="4796085" y="359418"/>
+                              <a:ext cx="243135" cy="211400"/>
+                            </a:xfrm>
+                            <a:prstGeom prst="rect">
+                              <a:avLst/>
+                            </a:prstGeom>
+                            <a:noFill/>
+                            <a:ln w="6350">
+                              <a:solidFill>
+                                <a:prstClr val="black"/>
+                              </a:solidFill>
+                            </a:ln>
+                          </wps:spPr>
+                          <wps:txbx>
+                            <w:txbxContent>
+                              <w:p>
+                                <w:pPr>
+                                  <w:rPr>
+                                    <w:b/>
+                                    <w:bCs/>
+                                    <w:sz w:val="18"/>
+                                    <w:szCs w:val="18"/>
+                                  </w:rPr>
+                                </w:pPr>
+                                <w:r>
+                                  <w:rPr>
+                                    <w:b/>
+                                    <w:bCs/>
+                                    <w:sz w:val="18"/>
+                                    <w:szCs w:val="18"/>
+                                  </w:rPr>
+                                  <w:t>E</w:t>
+                                </w:r>
+                              </w:p>
+                            </w:txbxContent>
+                          </wps:txbx>
+                          <wps:bodyPr rot="0" spcFirstLastPara="0" vertOverflow="overflow" horzOverflow="overflow" vert="horz" wrap="square" lIns="91440" tIns="45720" rIns="91440" bIns="45720" numCol="1" spcCol="0" rtlCol="0" fromWordArt="0" anchor="t" anchorCtr="0" forceAA="0" compatLnSpc="1">
+                            <a:prstTxWarp prst="textNoShape">
+                              <a:avLst/>
+                            </a:prstTxWarp>
+                            <a:noAutofit/>
+                          </wps:bodyPr>
+                        </wps:wsp>
+                        <wps:wsp>
+                          <wps:cNvPr id="52" name="Text Box 52"/>
+                          <wps:cNvSpPr txBox="1"/>
+                          <wps:spPr>
+                            <a:xfrm>
+                              <a:off x="5435636" y="31714"/>
+                              <a:ext cx="243135" cy="211400"/>
+                            </a:xfrm>
+                            <a:prstGeom prst="rect">
+                              <a:avLst/>
+                            </a:prstGeom>
+                            <a:noFill/>
+                            <a:ln w="6350">
+                              <a:solidFill>
+                                <a:prstClr val="black"/>
+                              </a:solidFill>
+                            </a:ln>
+                          </wps:spPr>
+                          <wps:txbx>
+                            <w:txbxContent>
+                              <w:p>
+                                <w:pPr>
+                                  <w:rPr>
+                                    <w:b/>
+                                    <w:bCs/>
+                                    <w:sz w:val="18"/>
+                                    <w:szCs w:val="18"/>
+                                  </w:rPr>
+                                </w:pPr>
+                                <w:r>
+                                  <w:rPr>
+                                    <w:b/>
+                                    <w:bCs/>
+                                    <w:sz w:val="18"/>
+                                    <w:szCs w:val="18"/>
+                                  </w:rPr>
+                                  <w:t>F</w:t>
+                                </w:r>
+                              </w:p>
+                            </w:txbxContent>
+                          </wps:txbx>
+                          <wps:bodyPr rot="0" spcFirstLastPara="0" vertOverflow="overflow" horzOverflow="overflow" vert="horz" wrap="square" lIns="91440" tIns="45720" rIns="91440" bIns="45720" numCol="1" spcCol="0" rtlCol="0" fromWordArt="0" anchor="t" anchorCtr="0" forceAA="0" compatLnSpc="1">
+                            <a:prstTxWarp prst="textNoShape">
+                              <a:avLst/>
+                            </a:prstTxWarp>
+                            <a:noAutofit/>
+                          </wps:bodyPr>
+                        </wps:wsp>
+                        <wps:wsp>
+                          <wps:cNvPr id="53" name="Text Box 53"/>
+                          <wps:cNvSpPr txBox="1"/>
+                          <wps:spPr>
+                            <a:xfrm>
+                              <a:off x="1138484" y="998968"/>
+                              <a:ext cx="243135" cy="211400"/>
+                            </a:xfrm>
+                            <a:prstGeom prst="rect">
+                              <a:avLst/>
+                            </a:prstGeom>
+                            <a:noFill/>
+                            <a:ln w="6350">
+                              <a:solidFill>
+                                <a:prstClr val="black"/>
+                              </a:solidFill>
+                            </a:ln>
+                          </wps:spPr>
+                          <wps:txbx>
+                            <w:txbxContent>
+                              <w:p>
+                                <w:pPr>
+                                  <w:rPr>
+                                    <w:b/>
+                                    <w:bCs/>
+                                    <w:sz w:val="18"/>
+                                    <w:szCs w:val="18"/>
+                                  </w:rPr>
+                                </w:pPr>
+                                <w:r>
+                                  <w:rPr>
+                                    <w:b/>
+                                    <w:bCs/>
+                                    <w:sz w:val="18"/>
+                                    <w:szCs w:val="18"/>
+                                  </w:rPr>
+                                  <w:t>G</w:t>
+                                </w:r>
+                              </w:p>
+                            </w:txbxContent>
+                          </wps:txbx>
+                          <wps:bodyPr rot="0" spcFirstLastPara="0" vertOverflow="overflow" horzOverflow="overflow" vert="horz" wrap="square" lIns="91440" tIns="45720" rIns="91440" bIns="45720" numCol="1" spcCol="0" rtlCol="0" fromWordArt="0" anchor="t" anchorCtr="0" forceAA="0" compatLnSpc="1">
+                            <a:prstTxWarp prst="textNoShape">
+                              <a:avLst/>
+                            </a:prstTxWarp>
+                            <a:noAutofit/>
+                          </wps:bodyPr>
+                        </wps:wsp>
+                        <wps:wsp>
+                          <wps:cNvPr id="54" name="Text Box 54"/>
+                          <wps:cNvSpPr txBox="1"/>
+                          <wps:spPr>
+                            <a:xfrm>
+                              <a:off x="4794003" y="993684"/>
+                              <a:ext cx="243135" cy="211400"/>
+                            </a:xfrm>
+                            <a:prstGeom prst="rect">
+                              <a:avLst/>
+                            </a:prstGeom>
+                            <a:noFill/>
+                            <a:ln w="6350">
+                              <a:solidFill>
+                                <a:prstClr val="black"/>
+                              </a:solidFill>
+                            </a:ln>
+                          </wps:spPr>
+                          <wps:txbx>
+                            <w:txbxContent>
+                              <w:p>
+                                <w:pPr>
+                                  <w:rPr>
+                                    <w:b/>
+                                    <w:bCs/>
+                                    <w:sz w:val="18"/>
+                                    <w:szCs w:val="18"/>
+                                  </w:rPr>
+                                </w:pPr>
+                                <w:r>
+                                  <w:rPr>
+                                    <w:b/>
+                                    <w:bCs/>
+                                    <w:sz w:val="18"/>
+                                    <w:szCs w:val="18"/>
+                                  </w:rPr>
+                                  <w:t>H</w:t>
+                                </w:r>
+                              </w:p>
+                            </w:txbxContent>
+                          </wps:txbx>
+                          <wps:bodyPr rot="0" spcFirstLastPara="0" vertOverflow="overflow" horzOverflow="overflow" vert="horz" wrap="square" lIns="91440" tIns="45720" rIns="91440" bIns="45720" numCol="1" spcCol="0" rtlCol="0" fromWordArt="0" anchor="t" anchorCtr="0" forceAA="0" compatLnSpc="1">
+                            <a:prstTxWarp prst="textNoShape">
+                              <a:avLst/>
+                            </a:prstTxWarp>
+                            <a:noAutofit/>
+                          </wps:bodyPr>
+                        </wps:wsp>
+                        <pic:pic xmlns:pic="http://schemas.openxmlformats.org/drawingml/2006/picture">
+                          <pic:nvPicPr>
+                            <pic:cNvPr id="57" name="Picture 57"/>
+                            <pic:cNvPicPr>
+                              <a:picLocks noChangeAspect="1"/>
+                            </pic:cNvPicPr>
+                          </pic:nvPicPr>
+                          <pic:blipFill>
+                            <a:blip r:embed="rId6" cstate="print">
+                              <a:extLst>
+                                <a:ext uri="{28A0092B-C50C-407E-A947-70E740481C1C}">
+                                  <a14:useLocalDpi xmlns:a14="http://schemas.microsoft.com/office/drawing/2010/main" val="0"/>
+                                </a:ext>
+                              </a:extLst>
+                            </a:blip>
+                            <a:stretch>
+                              <a:fillRect/>
+                            </a:stretch>
+                          </pic:blipFill>
+                          <pic:spPr>
+                            <a:xfrm>
+                              <a:off x="4409359" y="512751"/>
+                              <a:ext cx="248285" cy="528955"/>
+                            </a:xfrm>
+                            <a:prstGeom prst="rect">
+                              <a:avLst/>
+                            </a:prstGeom>
+                          </pic:spPr>
+                        </pic:pic>
+                        <pic:pic xmlns:pic="http://schemas.openxmlformats.org/drawingml/2006/picture">
+                          <pic:nvPicPr>
+                            <pic:cNvPr id="59" name="Picture 59"/>
+                            <pic:cNvPicPr>
+                              <a:picLocks noChangeAspect="1"/>
+                            </pic:cNvPicPr>
+                          </pic:nvPicPr>
+                          <pic:blipFill>
+                            <a:blip r:embed="rId6" cstate="print">
+                              <a:extLst>
+                                <a:ext uri="{28A0092B-C50C-407E-A947-70E740481C1C}">
+                                  <a14:useLocalDpi xmlns:a14="http://schemas.microsoft.com/office/drawing/2010/main" val="0"/>
+                                </a:ext>
+                              </a:extLst>
+                            </a:blip>
+                            <a:stretch>
+                              <a:fillRect/>
+                            </a:stretch>
+                          </pic:blipFill>
+                          <pic:spPr>
+                            <a:xfrm>
+                              <a:off x="5179287" y="512751"/>
+                              <a:ext cx="248285" cy="528955"/>
+                            </a:xfrm>
+                            <a:prstGeom prst="rect">
+                              <a:avLst/>
+                            </a:prstGeom>
+                          </pic:spPr>
+                        </pic:pic>
+                        <pic:pic xmlns:pic="http://schemas.openxmlformats.org/drawingml/2006/picture">
+                          <pic:nvPicPr>
+                            <pic:cNvPr id="60" name="Picture 60"/>
+                            <pic:cNvPicPr>
+                              <a:picLocks noChangeAspect="1"/>
+                            </pic:cNvPicPr>
+                          </pic:nvPicPr>
+                          <pic:blipFill>
+                            <a:blip r:embed="rId6" cstate="print">
+                              <a:extLst>
+                                <a:ext uri="{28A0092B-C50C-407E-A947-70E740481C1C}">
+                                  <a14:useLocalDpi xmlns:a14="http://schemas.microsoft.com/office/drawing/2010/main" val="0"/>
+                                </a:ext>
+                              </a:extLst>
+                            </a:blip>
+                            <a:stretch>
+                              <a:fillRect/>
+                            </a:stretch>
+                          </pic:blipFill>
+                          <pic:spPr>
+                            <a:xfrm>
+                              <a:off x="5564251" y="512699"/>
+                              <a:ext cx="248285" cy="528955"/>
+                            </a:xfrm>
+                            <a:prstGeom prst="rect">
+                              <a:avLst/>
+                            </a:prstGeom>
+                          </pic:spPr>
+                        </pic:pic>
+                        <pic:pic xmlns:pic="http://schemas.openxmlformats.org/drawingml/2006/picture">
+                          <pic:nvPicPr>
+                            <pic:cNvPr id="58" name="Picture 58"/>
+                            <pic:cNvPicPr>
+                              <a:picLocks noChangeAspect="1"/>
+                            </pic:cNvPicPr>
+                          </pic:nvPicPr>
+                          <pic:blipFill>
+                            <a:blip r:embed="rId6" cstate="print">
+                              <a:extLst>
+                                <a:ext uri="{28A0092B-C50C-407E-A947-70E740481C1C}">
+                                  <a14:useLocalDpi xmlns:a14="http://schemas.microsoft.com/office/drawing/2010/main" val="0"/>
+                                </a:ext>
+                              </a:extLst>
+                            </a:blip>
+                            <a:stretch>
+                              <a:fillRect/>
+                            </a:stretch>
+                          </pic:blipFill>
+                          <pic:spPr>
+                            <a:xfrm>
+                              <a:off x="4794323" y="512803"/>
+                              <a:ext cx="248285" cy="528955"/>
+                            </a:xfrm>
+                            <a:prstGeom prst="rect">
+                              <a:avLst/>
+                            </a:prstGeom>
+                          </pic:spPr>
+                        </pic:pic>
+                      </wpg:grpSp>
+                      <wps:wsp>
+                        <wps:cNvPr id="35" name="Text Box 35"/>
+                        <wps:cNvSpPr txBox="1"/>
+                        <wps:spPr>
+                          <a:xfrm>
+                            <a:off x="3638549" y="1231534"/>
+                            <a:ext cx="1924050" cy="465128"/>
+                          </a:xfrm>
+                          <a:prstGeom prst="rect">
+                            <a:avLst/>
+                          </a:prstGeom>
+                          <a:solidFill>
+                            <a:schemeClr val="lt1"/>
+                          </a:solidFill>
+                          <a:ln w="6350">
+                            <a:solidFill>
+                              <a:prstClr val="black"/>
+                            </a:solidFill>
+                          </a:ln>
+                        </wps:spPr>
+                        <wps:txbx>
+                          <w:txbxContent>
+                            <w:p>
+                              <w:pPr>
+                                <w:jc w:val="center"/>
+                              </w:pPr>
+                              <w:r>
+                                <w:t>Uniform motion medium speed conveyor</w:t>
+                              </w:r>
+                            </w:p>
+                          </w:txbxContent>
+                        </wps:txbx>
+                        <wps:bodyPr rot="0" spcFirstLastPara="0" vertOverflow="overflow" horzOverflow="overflow" vert="horz" wrap="square" lIns="91440" tIns="45720" rIns="91440" bIns="45720" numCol="1" spcCol="0" rtlCol="0" fromWordArt="0" anchor="t" anchorCtr="0" forceAA="0" compatLnSpc="1">
+                          <a:prstTxWarp prst="textNoShape">
+                            <a:avLst/>
+                          </a:prstTxWarp>
+                          <a:noAutofit/>
+                        </wps:bodyPr>
+                      </wps:wsp>
+                    </wpg:wgp>
+                  </a:graphicData>
+                </a:graphic>
+                <wp14:sizeRelV relativeFrom="margin">
+                  <wp14:pctHeight>0</wp14:pctHeight>
+                </wp14:sizeRelV>
+              </wp:anchor>
+            </w:drawing>
+          </mc:Choice>
+          <mc:Fallback>
+            <w:pict>
+              <v:group w14:anchorId="7E92F929" id="Group 56" o:spid="_x0000_s1026" style="position:absolute;margin-left:16.5pt;margin-top:3.9pt;width:476.3pt;height:133.6pt;z-index:251718656;mso-height-relative:margin" coordsize="60487,16966" o:gfxdata="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">
+                <v:group id="Group 30" o:spid="_x0000_s1027" style="position:absolute;left:20;top:12526;width:31253;height:3220" coordsize="31660,3224" o:gfxdata="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">
+                  <v:line id="Straight Connector 27" o:spid="_x0000_s1028" style="position:absolute;flip:y;visibility:visible;mso-wrap-style:square" from="52,1849" to="31554,1955" o:connectortype="straight" o:gfxdata="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" strokecolor="#156082 [3204]" strokeweight=".5pt">
+                    <v:stroke joinstyle="miter"/>
+                  </v:line>
+                  <v:line id="Straight Connector 28" o:spid="_x0000_s1029" style="position:absolute;visibility:visible;mso-wrap-style:square" from="31607,0" to="31660,3224" o:connectortype="straight" o:gfxdata="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" strokecolor="#156082 [3204]" strokeweight=".5pt">
+                    <v:stroke joinstyle="miter"/>
+                  </v:line>
+                  <v:line id="Straight Connector 29" o:spid="_x0000_s1030" style="position:absolute;visibility:visible;mso-wrap-style:square" from="0,0" to="52,3224" o:connectortype="straight" o:gfxdata="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" strokecolor="#156082 [3204]" strokeweight=".5pt">
+                    <v:stroke joinstyle="miter"/>
+                  </v:line>
+                </v:group>
+                <v:shapetype id="_x0000_t202" coordsize="21600,21600" o:spt="202" path="m,l,21600r21600,l21600,xe">
+                  <v:stroke joinstyle="miter"/>
+                  <v:path gradientshapeok="t" o:connecttype="rect"/>
+                </v:shapetype>
+                <v:shape id="Text Box 15" o:spid="_x0000_s1031" type="#_x0000_t202" style="position:absolute;left:5993;top:12843;width:19241;height:3144;visibility:visible;mso-wrap-style:square;v-text-anchor:top" o:gfxdata="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" fillcolor="white [3201]" strokeweight=".5pt">
+                  <v:textbox>
+                    <w:txbxContent>
+                      <w:p>
+                        <w:r>
+                          <w:t xml:space="preserve">Timed </w:t>
+                        </w:r>
+                        <w:proofErr w:type="spellStart"/>
+                        <w:r>
+                          <w:t>ticky</w:t>
+                        </w:r>
+                        <w:proofErr w:type="spellEnd"/>
+                        <w:r>
+                          <w:t xml:space="preserve"> moving </w:t>
+                        </w:r>
+                        <w:proofErr w:type="gramStart"/>
+                        <w:r>
+                          <w:t>conveyor</w:t>
+                        </w:r>
+                        <w:proofErr w:type="gramEnd"/>
+                      </w:p>
+                    </w:txbxContent>
+                  </v:textbox>
+                </v:shape>
+                <v:group id="Group 55" o:spid="_x0000_s1032" style="position:absolute;width:60487;height:15799" coordsize="60487,15799" o:gfxdata="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">
+                  <v:group id="Group 4" o:spid="_x0000_s1033" style="position:absolute;top:9038;width:32289;height:2667" coordsize="20574,2667" o:gfxdata="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">
+                    <v:shapetype id="_x0000_t7" coordsize="21600,21600" o:spt="7" adj="5400" path="m@0,l,21600@1,21600,21600,xe">
+                      <v:stroke joinstyle="miter"/>
+                      <v:formulas>
+                        <v:f eqn="val #0"/>
+                        <v:f eqn="sum width 0 #0"/>
+                        <v:f eqn="prod #0 1 2"/>
+                        <v:f eqn="sum width 0 @2"/>
+                        <v:f eqn="mid #0 width"/>
+                        <v:f eqn="mid @1 0"/>
+                        <v:f eqn="prod height width #0"/>
+                        <v:f eqn="prod @6 1 2"/>
+                        <v:f eqn="sum height 0 @7"/>
+                        <v:f eqn="prod width 1 2"/>
+                        <v:f eqn="sum #0 0 @9"/>
+                        <v:f eqn="if @10 @8 0"/>
+                        <v:f eqn="if @10 @7 height"/>
+                      </v:formulas>
+                      <v:path gradientshapeok="t" o:connecttype="custom" o:connectlocs="@4,0;10800,@11;@3,10800;@5,21600;10800,@12;@2,10800" textboxrect="1800,1800,19800,19800;8100,8100,13500,13500;10800,10800,10800,10800"/>
+                      <v:handles>
+                        <v:h position="#0,topLeft" xrange="0,21600"/>
+                      </v:handles>
+                    </v:shapetype>
+                    <v:shape id="Parallelogram 2" o:spid="_x0000_s1034" type="#_x0000_t7" style="position:absolute;left:181;width:20393;height:1809;visibility:visible;mso-wrap-style:square;v-text-anchor:middle" o:gfxdata="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" adj="479" fillcolor="#156082 [3204]" strokecolor="#030e13 [484]" strokeweight="1pt"/>
+                    <v:shape id="Parallelogram 3" o:spid="_x0000_s1035" type="#_x0000_t7" style="position:absolute;top:1714;width:20288;height:953;visibility:visible;mso-wrap-style:square;v-text-anchor:middle" o:gfxdata="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" adj="254" fillcolor="#156082 [3204]" strokecolor="#030e13 [484]" strokeweight="1pt"/>
+                  </v:group>
+                  <v:group id="Group 5" o:spid="_x0000_s1036" style="position:absolute;left:31554;top:8985;width:28933;height:2667" coordsize="20574,2667" o:gfxdata="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">
+                    <v:shape id="Parallelogram 6" o:spid="_x0000_s1037" type="#_x0000_t7" style="position:absolute;left:285;width:20289;height:1809;visibility:visible;mso-wrap-style:square;v-text-anchor:middle" o:gfxdata="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" adj="482" fillcolor="#156082 [3204]" strokecolor="#030e13 [484]" strokeweight="1pt"/>
+                    <v:shape id="Parallelogram 7" o:spid="_x0000_s1038" type="#_x0000_t7" style="position:absolute;top:1714;width:20288;height:953;visibility:visible;mso-wrap-style:square;v-text-anchor:middle" o:gfxdata="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" adj="254" fillcolor="#156082 [3204]" strokecolor="#030e13 [484]" strokeweight="1pt"/>
+                  </v:group>
+                  <v:group id="Group 10" o:spid="_x0000_s1039" style="position:absolute;left:14979;width:2762;height:4667" coordsize="276225,466725" o:gfxdata="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">
+                    <v:rect id="Rectangle 8" o:spid="_x0000_s1040" style="position:absolute;width:276225;height:371475;visibility:visible;mso-wrap-style:square;v-text-anchor:middle" o:gfxdata="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" filled="f" stroked="f" strokeweight="1pt"/>
+                    <v:rect id="Rectangle 9" o:spid="_x0000_s1041" style="position:absolute;left:114300;top:95250;width:57150;height:371475;visibility:visible;mso-wrap-style:square;v-text-anchor:middle" o:gfxdata="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" filled="f" stroked="f" strokeweight="1pt"/>
+                  </v:group>
+                  <v:shapetype id="_x0000_t122" coordsize="21600,21600" o:spt="122" path="m21597,19450v-225,-558,-750,-1073,-1650,-1545c18897,17605,17585,17347,16197,17260v-1500,87,-2700,345,-3787,645c11472,18377,10910,18892,10800,19450v-188,515,-750,1075,-1613,1460c8100,21210,6825,21425,5400,21597,3937,21425,2700,21210,1612,20910,675,20525,150,19965,,19450l,2147v150,558,675,1073,1612,1460c2700,3950,3937,4165,5400,4337,6825,4165,8100,3950,9187,3607v863,-387,1425,-902,1613,-1460c10910,1632,11472,1072,12410,600,13497,300,14697,85,16197,v1388,85,2700,300,3750,600c20847,1072,21372,1632,21597,2147xe">
+                    <v:stroke joinstyle="miter"/>
+                    <v:path o:connecttype="custom" o:connectlocs="10800,2147;0,10800;10800,19450;21600,10800" textboxrect="0,4337,21600,17260"/>
+                  </v:shapetype>
+                  <v:shape id="Flowchart: Punched Tape 11" o:spid="_x0000_s1042" type="#_x0000_t122" style="position:absolute;left:26871;top:951;width:3334;height:3238;visibility:visible;mso-wrap-style:square;v-text-anchor:middle" o:gfxdata="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" fillcolor="#ffc000" strokecolor="#030e13 [484]" strokeweight="1pt"/>
+                  <v:group id="Group 14" o:spid="_x0000_s1043" style="position:absolute;left:21321;top:1427;width:2286;height:2476" coordsize="228600,247650" o:gfxdata="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">
+                    <v:oval id="Oval 12" o:spid="_x0000_s1044" style="position:absolute;width:228600;height:161925;visibility:visible;mso-wrap-style:square;v-text-anchor:middle" o:gfxdata="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" filled="f" strokecolor="#030e13 [484]" strokeweight="1pt">
+                      <v:stroke joinstyle="miter"/>
+                    </v:oval>
+                    <v:oval id="Oval 13" o:spid="_x0000_s1045" style="position:absolute;top:85725;width:228600;height:161925;visibility:visible;mso-wrap-style:square;v-text-anchor:middle" o:gfxdata="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" filled="f" strokecolor="#030e13 [484]" strokeweight="1pt">
+                      <v:stroke joinstyle="miter"/>
+                    </v:oval>
+                  </v:group>
+                  <v:shapetype id="_x0000_t75" coordsize="21600,21600" o:spt="75" o:preferrelative="t" path="m@4@5l@4@11@9@11@9@5xe" filled="f" stroked="f">
+                    <v:stroke joinstyle="miter"/>
+                    <v:formulas>
+                      <v:f eqn="if lineDrawn pixelLineWidth 0"/>
+                      <v:f eqn="sum @0 1 0"/>
+                      <v:f eqn="sum 0 0 @1"/>
+                      <v:f eqn="prod @2 1 2"/>
+                      <v:f eqn="prod @3 21600 pixelWidth"/>
+                      <v:f eqn="prod @3 21600 pixelHeight"/>
+                      <v:f eqn="sum @0 0 1"/>
+                      <v:f eqn="prod @6 1 2"/>
+                      <v:f eqn="prod @7 21600 pixelWidth"/>
+                      <v:f eqn="sum @8 21600 0"/>
+                      <v:f eqn="prod @7 21600 pixelHeight"/>
+                      <v:f eqn="sum @10 21600 0"/>
+                    </v:formulas>
+                    <v:path o:extrusionok="f" gradientshapeok="t" o:connecttype="rect"/>
+                    <o:lock v:ext="edit" aspectratio="t"/>
+                  </v:shapetype>
+                  <v:shape id="Picture 1" o:spid="_x0000_s1046" type="#_x0000_t75" style="position:absolute;left:27452;top:5126;width:2483;height:5290;visibility:visible;mso-wrap-style:square" o:gfxdata="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">
+                    <v:imagedata r:id="rId7" o:title=""/>
+                  </v:shape>
+                  <v:shape id="Picture 18" o:spid="_x0000_s1047" type="#_x0000_t75" style="position:absolute;left:31734;top:5126;width:2483;height:5290;visibility:visible;mso-wrap-style:square" o:gfxdata="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">
+                    <v:imagedata r:id="rId7" o:title=""/>
+                  </v:shape>
+                  <v:shape id="Picture 19" o:spid="_x0000_s1048" type="#_x0000_t75" style="position:absolute;left:36332;top:5126;width:2483;height:5290;visibility:visible;mso-wrap-style:square" o:gfxdata="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">
+                    <v:imagedata r:id="rId7" o:title=""/>
+                  </v:shape>
+                  <v:shape id="Picture 20" o:spid="_x0000_s1049" type="#_x0000_t75" style="position:absolute;left:40243;top:5126;width:2483;height:5290;visibility:visible;mso-wrap-style:square" o:gfxdata="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">
+                    <v:imagedata r:id="rId7" o:title=""/>
+                  </v:shape>
+                  <v:group id="Group 26" o:spid="_x0000_s1050" style="position:absolute;left:39979;top:792;width:3117;height:3595" coordsize="311712,359417" o:gfxdata="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">
+                    <v:group id="Group 24" o:spid="_x0000_s1051" style="position:absolute;left:5286;top:5286;width:306426;height:354131" coordsize="306426,354131" o:gfxdata="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">
+                      <v:rect id="Rectangle 21" o:spid="_x0000_s1052" style="position:absolute;width:306426;height:354131;visibility:visible;mso-wrap-style:square;v-text-anchor:middle" o:gfxdata="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" fillcolor="#002060" strokecolor="#030e13 [484]" strokeweight="1pt"/>
+                      <v:oval id="Oval 23" o:spid="_x0000_s1053" style="position:absolute;left:95140;top:195565;width:116282;height:102628;visibility:visible;mso-wrap-style:square;v-text-anchor:middle" o:gfxdata="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" fillcolor="red" strokecolor="#030e13 [484]" strokeweight="1pt">
+                        <v:stroke joinstyle="miter"/>
+                      </v:oval>
+                    </v:group>
+                    <v:rect id="Rectangle 25" o:spid="_x0000_s1054" style="position:absolute;width:311712;height:163852;visibility:visible;mso-wrap-style:square;v-text-anchor:middle" o:gfxdata="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" fillcolor="white [3212]" strokecolor="#030e13 [484]" strokeweight="1pt"/>
+                  </v:group>
+                  <v:group id="Group 31" o:spid="_x0000_s1055" style="position:absolute;left:31258;top:12579;width:28172;height:3220" coordsize="31660,3224" o:gfxdata="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">
+                    <v:line id="Straight Connector 32" o:spid="_x0000_s1056" style="position:absolute;flip:y;visibility:visible;mso-wrap-style:square" from="52,1691" to="31554,1796" o:connectortype="straight" o:gfxdata="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" strokecolor="#156082 [3204]" strokeweight=".5pt">
+                      <v:stroke joinstyle="miter"/>
+                    </v:line>
+                    <v:line id="Straight Connector 33" o:spid="_x0000_s1057" style="position:absolute;visibility:visible;mso-wrap-style:square" from="31607,0" to="31660,3224" o:connectortype="straight" o:gfxdata="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" strokecolor="#156082 [3204]" strokeweight=".5pt">
+                      <v:stroke joinstyle="miter"/>
+                    </v:line>
+                    <v:line id="Straight Connector 34" o:spid="_x0000_s1058" style="position:absolute;visibility:visible;mso-wrap-style:square" from="0,0" to="52,3224" o:connectortype="straight" o:gfxdata="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" strokecolor="#156082 [3204]" strokeweight=".5pt">
+                      <v:stroke joinstyle="miter"/>
+                    </v:line>
+                  </v:group>
+                  <v:group id="Group 41" o:spid="_x0000_s1059" style="position:absolute;left:47252;top:1109;width:3400;height:5497" coordsize="3399,5496" o:gfxdata="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">
+                    <v:rect id="Rectangle 38" o:spid="_x0000_s1060" style="position:absolute;top:3246;width:1847;height:451;rotation:-2578953fd;visibility:visible;mso-wrap-style:square;v-text-anchor:middle" o:gfxdata="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" fillcolor="#156082 [3204]" strokecolor="#030e13 [484]" strokeweight="1pt"/>
+                    <v:rect id="Rectangle 39" o:spid="_x0000_s1061" style="position:absolute;left:2246;top:3430;width:1850;height:457;rotation:-8477193fd;visibility:visible;mso-wrap-style:square;v-text-anchor:middle" o:gfxdata="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" fillcolor="#156082 [3204]" strokecolor="#030e13 [484]" strokeweight="1pt"/>
+                    <v:oval id="Oval 36" o:spid="_x0000_s1062" style="position:absolute;left:1025;width:2008;height:2272;visibility:visible;mso-wrap-style:square;v-text-anchor:middle" o:gfxdata="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" fillcolor="#156082 [3204]" strokecolor="#030e13 [484]" strokeweight="1pt">
+                      <v:stroke joinstyle="miter"/>
+                    </v:oval>
+                    <v:rect id="Rectangle 37" o:spid="_x0000_s1063" style="position:absolute;left:1448;top:2378;width:1268;height:3118;visibility:visible;mso-wrap-style:square;v-text-anchor:middle" o:gfxdata="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" fillcolor="#156082 [3204]" strokecolor="#030e13 [484]" strokeweight="1pt"/>
+                  </v:group>
+                  <v:group id="Group 42" o:spid="_x0000_s1064" style="position:absolute;left:54092;top:739;width:3117;height:3595" coordsize="311712,359417" o:gfxdata="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">
+                    <v:group id="Group 43" o:spid="_x0000_s1065" style="position:absolute;left:5286;top:5286;width:306426;height:354131" coordsize="306426,354131" o:gfxdata="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">
+                      <v:rect id="Rectangle 44" o:spid="_x0000_s1066" style="position:absolute;width:306426;height:354131;visibility:visible;mso-wrap-style:square;v-text-anchor:middle" o:gfxdata="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" fillcolor="#002060" strokecolor="#030e13 [484]" strokeweight="1pt"/>
+                      <v:oval id="Oval 45" o:spid="_x0000_s1067" style="position:absolute;left:95140;top:195565;width:116282;height:102628;visibility:visible;mso-wrap-style:square;v-text-anchor:middle" o:gfxdata="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" fillcolor="red" strokecolor="#030e13 [484]" strokeweight="1pt">
+                        <v:stroke joinstyle="miter"/>
+                      </v:oval>
+                    </v:group>
+                    <v:rect id="Rectangle 46" o:spid="_x0000_s1068" style="position:absolute;width:311712;height:163852;visibility:visible;mso-wrap-style:square;v-text-anchor:middle" o:gfxdata="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" fillcolor="white [3212]" strokecolor="#030e13 [484]" strokeweight="1pt"/>
+                  </v:group>
+                  <v:shape id="Text Box 47" o:spid="_x0000_s1069" type="#_x0000_t202" style="position:absolute;left:15137;top:264;width:2431;height:2114;visibility:visible;mso-wrap-style:square;v-text-anchor:top" o:gfxdata="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" filled="f" strokeweight=".5pt">
+                    <v:textbox>
+                      <w:txbxContent>
+                        <w:p>
+                          <w:pPr>
+                            <w:rPr>
+                              <w:b/>
+                              <w:bCs/>
+                              <w:sz w:val="18"/>
+                              <w:szCs w:val="18"/>
+                            </w:rPr>
+                          </w:pPr>
+                          <w:r>
+                            <w:rPr>
+                              <w:b/>
+                              <w:bCs/>
+                              <w:sz w:val="18"/>
+                              <w:szCs w:val="18"/>
+                            </w:rPr>
+                            <w:t>A</w:t>
+                          </w:r>
+                        </w:p>
+                      </w:txbxContent>
+                    </v:textbox>
+                  </v:shape>
+                  <v:shape id="Text Box 48" o:spid="_x0000_s1070" type="#_x0000_t202" style="position:absolute;left:21110;top:1691;width:2425;height:2108;visibility:visible;mso-wrap-style:square;v-text-anchor:top" o:gfxdata="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" filled="f" strokeweight=".5pt">
+                    <v:textbox>
+                      <w:txbxContent>
+                        <w:p>
+                          <w:pPr>
+                            <w:rPr>
+                              <w:b/>
+                              <w:bCs/>
+                              <w:sz w:val="18"/>
+                              <w:szCs w:val="18"/>
+                            </w:rPr>
+                          </w:pPr>
+                          <w:r>
+                            <w:rPr>
+                              <w:b/>
+                              <w:bCs/>
+                              <w:sz w:val="18"/>
+                              <w:szCs w:val="18"/>
+                            </w:rPr>
+                            <w:t>B</w:t>
+                          </w:r>
+                        </w:p>
+                      </w:txbxContent>
+                    </v:textbox>
+                  </v:shape>
+                  <v:shape id="Text Box 49" o:spid="_x0000_s1071" type="#_x0000_t202" style="position:absolute;left:27400;top:1374;width:2431;height:2114;visibility:visible;mso-wrap-style:square;v-text-anchor:top" o:gfxdata="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" filled="f" strokeweight=".5pt">
+                    <v:textbox>
+                      <w:txbxContent>
+                        <w:p>
+                          <w:pPr>
+                            <w:rPr>
+                              <w:b/>
+                              <w:bCs/>
+                              <w:sz w:val="18"/>
+                              <w:szCs w:val="18"/>
+                            </w:rPr>
+                          </w:pPr>
+                          <w:r>
+                            <w:rPr>
+                              <w:b/>
+                              <w:bCs/>
+                              <w:sz w:val="18"/>
+                              <w:szCs w:val="18"/>
+                            </w:rPr>
+                            <w:t>C</w:t>
+                          </w:r>
+                        </w:p>
+                      </w:txbxContent>
+                    </v:textbox>
+                  </v:shape>
+                  <v:shape id="Text Box 50" o:spid="_x0000_s1072" type="#_x0000_t202" style="position:absolute;left:40296;top:475;width:2432;height:2114;visibility:visible;mso-wrap-style:square;v-text-anchor:top" o:gfxdata="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" filled="f" strokeweight=".5pt">
+                    <v:textbox>
+                      <w:txbxContent>
+                        <w:p>
+                          <w:pPr>
+                            <w:rPr>
+                              <w:b/>
+                              <w:bCs/>
+                              <w:sz w:val="18"/>
+                              <w:szCs w:val="18"/>
+                            </w:rPr>
+                          </w:pPr>
+                          <w:r>
+                            <w:rPr>
+                              <w:b/>
+                              <w:bCs/>
+                              <w:sz w:val="18"/>
+                              <w:szCs w:val="18"/>
+                            </w:rPr>
+                            <w:t>D</w:t>
+                          </w:r>
+                        </w:p>
+                      </w:txbxContent>
+                    </v:textbox>
+                  </v:shape>
+                  <v:shape id="Text Box 51" o:spid="_x0000_s1073" type="#_x0000_t202" style="position:absolute;left:47960;top:3594;width:2432;height:2114;visibility:visible;mso-wrap-style:square;v-text-anchor:top" o:gfxdata="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" filled="f" strokeweight=".5pt">
+                    <v:textbox>
+                      <w:txbxContent>
+                        <w:p>
+                          <w:pPr>
+                            <w:rPr>
+                              <w:b/>
+                              <w:bCs/>
+                              <w:sz w:val="18"/>
+                              <w:szCs w:val="18"/>
+                            </w:rPr>
+                          </w:pPr>
+                          <w:r>
+                            <w:rPr>
+                              <w:b/>
+                              <w:bCs/>
+                              <w:sz w:val="18"/>
+                              <w:szCs w:val="18"/>
+                            </w:rPr>
+                            <w:t>E</w:t>
+                          </w:r>
+                        </w:p>
+                      </w:txbxContent>
+                    </v:textbox>
+                  </v:shape>
+                  <v:shape id="Text Box 52" o:spid="_x0000_s1074" type="#_x0000_t202" style="position:absolute;left:54356;top:317;width:2431;height:2114;visibility:visible;mso-wrap-style:square;v-text-anchor:top" o:gfxdata="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" filled="f" strokeweight=".5pt">
+                    <v:textbox>
+                      <w:txbxContent>
+                        <w:p>
+                          <w:pPr>
+                            <w:rPr>
+                              <w:b/>
+                              <w:bCs/>
+                              <w:sz w:val="18"/>
+                              <w:szCs w:val="18"/>
+                            </w:rPr>
+                          </w:pPr>
+                          <w:r>
+                            <w:rPr>
+                              <w:b/>
+                              <w:bCs/>
+                              <w:sz w:val="18"/>
+                              <w:szCs w:val="18"/>
+                            </w:rPr>
+                            <w:t>F</w:t>
+                          </w:r>
+                        </w:p>
+                      </w:txbxContent>
+                    </v:textbox>
+                  </v:shape>
+                  <v:shape id="Text Box 53" o:spid="_x0000_s1075" type="#_x0000_t202" style="position:absolute;left:11384;top:9989;width:2432;height:2114;visibility:visible;mso-wrap-style:square;v-text-anchor:top" o:gfxdata="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" filled="f" strokeweight=".5pt">
+                    <v:textbox>
+                      <w:txbxContent>
+                        <w:p>
+                          <w:pPr>
+                            <w:rPr>
+                              <w:b/>
+                              <w:bCs/>
+                              <w:sz w:val="18"/>
+                              <w:szCs w:val="18"/>
+                            </w:rPr>
+                          </w:pPr>
+                          <w:r>
+                            <w:rPr>
+                              <w:b/>
+                              <w:bCs/>
+                              <w:sz w:val="18"/>
+                              <w:szCs w:val="18"/>
+                            </w:rPr>
+                            <w:t>G</w:t>
+                          </w:r>
+                        </w:p>
+                      </w:txbxContent>
+                    </v:textbox>
+                  </v:shape>
+                  <v:shape id="Text Box 54" o:spid="_x0000_s1076" type="#_x0000_t202" style="position:absolute;left:47940;top:9936;width:2431;height:2114;visibility:visible;mso-wrap-style:square;v-text-anchor:top" o:gfxdata="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" filled="f" strokeweight=".5pt">
+                    <v:textbox>
+                      <w:txbxContent>
+                        <w:p>
+                          <w:pPr>
+                            <w:rPr>
+                              <w:b/>
+                              <w:bCs/>
+                              <w:sz w:val="18"/>
+                              <w:szCs w:val="18"/>
+                            </w:rPr>
+                          </w:pPr>
+                          <w:r>
+                            <w:rPr>
+                              <w:b/>
+                              <w:bCs/>
+                              <w:sz w:val="18"/>
+                              <w:szCs w:val="18"/>
+                            </w:rPr>
+                            <w:t>H</w:t>
+                          </w:r>
+                        </w:p>
+                      </w:txbxContent>
+                    </v:textbox>
+                  </v:shape>
+                  <v:shape id="Picture 57" o:spid="_x0000_s1077" type="#_x0000_t75" style="position:absolute;left:44093;top:5127;width:2483;height:5290;visibility:visible;mso-wrap-style:square" o:gfxdata="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">
+                    <v:imagedata r:id="rId7" o:title=""/>
+                  </v:shape>
+                  <v:shape id="Picture 59" o:spid="_x0000_s1078" type="#_x0000_t75" style="position:absolute;left:51792;top:5127;width:2483;height:5290;visibility:visible;mso-wrap-style:square" o:gfxdata="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">
+                    <v:imagedata r:id="rId7" o:title=""/>
+                  </v:shape>
+                  <v:shape id="Picture 60" o:spid="_x0000_s1079" type="#_x0000_t75" style="position:absolute;left:55642;top:5126;width:2483;height:5290;visibility:visible;mso-wrap-style:square" o:gfxdata="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">
+                    <v:imagedata r:id="rId7" o:title=""/>
+                  </v:shape>
+                  <v:shape id="Picture 58" o:spid="_x0000_s1080" type="#_x0000_t75" style="position:absolute;left:47943;top:5128;width:2483;height:5289;visibility:visible;mso-wrap-style:square" o:gfxdata="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">
+                    <v:imagedata r:id="rId7" o:title=""/>
+                  </v:shape>
+                </v:group>
+                <v:shape id="Text Box 35" o:spid="_x0000_s1081" type="#_x0000_t202" style="position:absolute;left:36385;top:12315;width:19240;height:4651;visibility:visible;mso-wrap-style:square;v-text-anchor:top" o:gfxdata="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" fillcolor="white [3201]" strokeweight=".5pt">
+                  <v:textbox>
+                    <w:txbxContent>
+                      <w:p>
+                        <w:pPr>
+                          <w:jc w:val="center"/>
+                        </w:pPr>
+                        <w:r>
+                          <w:t>Uniform motion medium speed conveyor</w:t>
+                        </w:r>
+                      </w:p>
+                    </w:txbxContent>
+                  </v:textbox>
+                </v:shape>
+              </v:group>
+            </w:pict>
+          </mc:Fallback>
+        </mc:AlternateContent>
       </w:r>
     </w:p>
     <w:p/>
@@ -515,12 +2845,379 @@
     <w:p/>
     <w:p/>
     <w:p/>
-    <w:p/>
-    <w:p/>
-    <w:p/>
     <w:p>
-      <w:r>
-        <w:lastRenderedPageBreak/>
+      <w:pPr>
+        <w:jc w:val="center"/>
+        <w:rPr>
+          <w:sz w:val="10"/>
+          <w:szCs w:val="10"/>
+        </w:rPr>
+      </w:pPr>
+      <w:r>
+        <w:rPr>
+          <w:sz w:val="10"/>
+          <w:szCs w:val="10"/>
+        </w:rPr>
+        <w:t>Caterine</w:t>
+      </w:r>
+      <w:r>
+        <w:rPr>
+          <w:sz w:val="10"/>
+          <w:szCs w:val="10"/>
+        </w:rPr>
+        <w:t xml:space="preserve"> removes bottle</w:t>
+      </w:r>
+      <w:r>
+        <w:rPr>
+          <w:sz w:val="10"/>
+          <w:szCs w:val="10"/>
+        </w:rPr>
+        <w:t>s</w:t>
+      </w:r>
+      <w:r>
+        <w:rPr>
+          <w:sz w:val="10"/>
+          <w:szCs w:val="10"/>
+        </w:rPr>
+        <w:t xml:space="preserve"> that doesn’t meet quality </w:t>
+      </w:r>
+      <w:proofErr w:type="gramStart"/>
+      <w:r>
+        <w:rPr>
+          <w:sz w:val="10"/>
+          <w:szCs w:val="10"/>
+        </w:rPr>
+        <w:t>control</w:t>
+      </w:r>
+      <w:proofErr w:type="gramEnd"/>
+    </w:p>
+    <w:tbl>
+      <w:tblPr>
+        <w:tblStyle w:val="GridTable4-Accent1"/>
+        <w:tblW w:w="0" w:type="auto"/>
+        <w:jc w:val="center"/>
+        <w:tblLook w:val="04A0" w:firstRow="1" w:lastRow="0" w:firstColumn="1" w:lastColumn="0" w:noHBand="0" w:noVBand="1"/>
+      </w:tblPr>
+      <w:tblGrid>
+        <w:gridCol w:w="812"/>
+        <w:gridCol w:w="6383"/>
+      </w:tblGrid>
+      <w:tr>
+        <w:trPr>
+          <w:cnfStyle w:val="100000000000" w:firstRow="1" w:lastRow="0" w:firstColumn="0" w:lastColumn="0" w:oddVBand="0" w:evenVBand="0" w:oddHBand="0" w:evenHBand="0" w:firstRowFirstColumn="0" w:firstRowLastColumn="0" w:lastRowFirstColumn="0" w:lastRowLastColumn="0"/>
+          <w:jc w:val="center"/>
+        </w:trPr>
+        <w:tc>
+          <w:tcPr>
+            <w:cnfStyle w:val="001000000000" w:firstRow="0" w:lastRow="0" w:firstColumn="1" w:lastColumn="0" w:oddVBand="0" w:evenVBand="0" w:oddHBand="0" w:evenHBand="0" w:firstRowFirstColumn="0" w:firstRowLastColumn="0" w:lastRowFirstColumn="0" w:lastRowLastColumn="0"/>
+            <w:tcW w:w="812" w:type="dxa"/>
+          </w:tcPr>
+          <w:p>
+            <w:pPr>
+              <w:jc w:val="center"/>
+            </w:pPr>
+            <w:r>
+              <w:lastRenderedPageBreak/>
+              <w:t>Letter</w:t>
+            </w:r>
+          </w:p>
+        </w:tc>
+        <w:tc>
+          <w:tcPr>
+            <w:tcW w:w="6383" w:type="dxa"/>
+          </w:tcPr>
+          <w:p>
+            <w:pPr>
+              <w:jc w:val="center"/>
+              <w:cnfStyle w:val="100000000000" w:firstRow="1" w:lastRow="0" w:firstColumn="0" w:lastColumn="0" w:oddVBand="0" w:evenVBand="0" w:oddHBand="0" w:evenHBand="0" w:firstRowFirstColumn="0" w:firstRowLastColumn="0" w:lastRowFirstColumn="0" w:lastRowLastColumn="0"/>
+            </w:pPr>
+            <w:r>
+              <w:t>Description</w:t>
+            </w:r>
+          </w:p>
+        </w:tc>
+      </w:tr>
+      <w:tr>
+        <w:trPr>
+          <w:cnfStyle w:val="000000100000" w:firstRow="0" w:lastRow="0" w:firstColumn="0" w:lastColumn="0" w:oddVBand="0" w:evenVBand="0" w:oddHBand="1" w:evenHBand="0" w:firstRowFirstColumn="0" w:firstRowLastColumn="0" w:lastRowFirstColumn="0" w:lastRowLastColumn="0"/>
+          <w:jc w:val="center"/>
+        </w:trPr>
+        <w:tc>
+          <w:tcPr>
+            <w:cnfStyle w:val="001000000000" w:firstRow="0" w:lastRow="0" w:firstColumn="1" w:lastColumn="0" w:oddVBand="0" w:evenVBand="0" w:oddHBand="0" w:evenHBand="0" w:firstRowFirstColumn="0" w:firstRowLastColumn="0" w:lastRowFirstColumn="0" w:lastRowLastColumn="0"/>
+            <w:tcW w:w="812" w:type="dxa"/>
+          </w:tcPr>
+          <w:p>
+            <w:pPr>
+              <w:jc w:val="center"/>
+            </w:pPr>
+            <w:r>
+              <w:t>A</w:t>
+            </w:r>
+          </w:p>
+        </w:tc>
+        <w:tc>
+          <w:tcPr>
+            <w:tcW w:w="6383" w:type="dxa"/>
+          </w:tcPr>
+          <w:p>
+            <w:pPr>
+              <w:jc w:val="center"/>
+              <w:cnfStyle w:val="000000100000" w:firstRow="0" w:lastRow="0" w:firstColumn="0" w:lastColumn="0" w:oddVBand="0" w:evenVBand="0" w:oddHBand="1" w:evenHBand="0" w:firstRowFirstColumn="0" w:firstRowLastColumn="0" w:lastRowFirstColumn="0" w:lastRowLastColumn="0"/>
+            </w:pPr>
+            <w:r>
+              <w:t>Liquid product dispenser</w:t>
+            </w:r>
+          </w:p>
+        </w:tc>
+      </w:tr>
+      <w:tr>
+        <w:trPr>
+          <w:jc w:val="center"/>
+        </w:trPr>
+        <w:tc>
+          <w:tcPr>
+            <w:cnfStyle w:val="001000000000" w:firstRow="0" w:lastRow="0" w:firstColumn="1" w:lastColumn="0" w:oddVBand="0" w:evenVBand="0" w:oddHBand="0" w:evenHBand="0" w:firstRowFirstColumn="0" w:firstRowLastColumn="0" w:lastRowFirstColumn="0" w:lastRowLastColumn="0"/>
+            <w:tcW w:w="812" w:type="dxa"/>
+          </w:tcPr>
+          <w:p>
+            <w:pPr>
+              <w:jc w:val="center"/>
+            </w:pPr>
+            <w:r>
+              <w:t>B</w:t>
+            </w:r>
+          </w:p>
+        </w:tc>
+        <w:tc>
+          <w:tcPr>
+            <w:tcW w:w="6383" w:type="dxa"/>
+          </w:tcPr>
+          <w:p>
+            <w:pPr>
+              <w:jc w:val="center"/>
+              <w:cnfStyle w:val="000000000000" w:firstRow="0" w:lastRow="0" w:firstColumn="0" w:lastColumn="0" w:oddVBand="0" w:evenVBand="0" w:oddHBand="0" w:evenHBand="0" w:firstRowFirstColumn="0" w:firstRowLastColumn="0" w:lastRowFirstColumn="0" w:lastRowLastColumn="0"/>
+            </w:pPr>
+            <w:r>
+              <w:t>Cork machine</w:t>
+            </w:r>
+          </w:p>
+        </w:tc>
+      </w:tr>
+      <w:tr>
+        <w:trPr>
+          <w:cnfStyle w:val="000000100000" w:firstRow="0" w:lastRow="0" w:firstColumn="0" w:lastColumn="0" w:oddVBand="0" w:evenVBand="0" w:oddHBand="1" w:evenHBand="0" w:firstRowFirstColumn="0" w:firstRowLastColumn="0" w:lastRowFirstColumn="0" w:lastRowLastColumn="0"/>
+          <w:jc w:val="center"/>
+        </w:trPr>
+        <w:tc>
+          <w:tcPr>
+            <w:cnfStyle w:val="001000000000" w:firstRow="0" w:lastRow="0" w:firstColumn="1" w:lastColumn="0" w:oddVBand="0" w:evenVBand="0" w:oddHBand="0" w:evenHBand="0" w:firstRowFirstColumn="0" w:firstRowLastColumn="0" w:lastRowFirstColumn="0" w:lastRowLastColumn="0"/>
+            <w:tcW w:w="812" w:type="dxa"/>
+          </w:tcPr>
+          <w:p>
+            <w:pPr>
+              <w:jc w:val="center"/>
+            </w:pPr>
+            <w:r>
+              <w:t>C</w:t>
+            </w:r>
+          </w:p>
+        </w:tc>
+        <w:tc>
+          <w:tcPr>
+            <w:tcW w:w="6383" w:type="dxa"/>
+          </w:tcPr>
+          <w:p>
+            <w:pPr>
+              <w:jc w:val="center"/>
+              <w:cnfStyle w:val="000000100000" w:firstRow="0" w:lastRow="0" w:firstColumn="0" w:lastColumn="0" w:oddVBand="0" w:evenVBand="0" w:oddHBand="1" w:evenHBand="0" w:firstRowFirstColumn="0" w:firstRowLastColumn="0" w:lastRowFirstColumn="0" w:lastRowLastColumn="0"/>
+            </w:pPr>
+            <w:r>
+              <w:t>Sticker printer</w:t>
+            </w:r>
+          </w:p>
+        </w:tc>
+      </w:tr>
+      <w:tr>
+        <w:trPr>
+          <w:jc w:val="center"/>
+        </w:trPr>
+        <w:tc>
+          <w:tcPr>
+            <w:cnfStyle w:val="001000000000" w:firstRow="0" w:lastRow="0" w:firstColumn="1" w:lastColumn="0" w:oddVBand="0" w:evenVBand="0" w:oddHBand="0" w:evenHBand="0" w:firstRowFirstColumn="0" w:firstRowLastColumn="0" w:lastRowFirstColumn="0" w:lastRowLastColumn="0"/>
+            <w:tcW w:w="812" w:type="dxa"/>
+          </w:tcPr>
+          <w:p>
+            <w:pPr>
+              <w:jc w:val="center"/>
+            </w:pPr>
+            <w:r>
+              <w:t>D</w:t>
+            </w:r>
+          </w:p>
+        </w:tc>
+        <w:tc>
+          <w:tcPr>
+            <w:tcW w:w="6383" w:type="dxa"/>
+          </w:tcPr>
+          <w:p>
+            <w:pPr>
+              <w:jc w:val="center"/>
+              <w:cnfStyle w:val="000000000000" w:firstRow="0" w:lastRow="0" w:firstColumn="0" w:lastColumn="0" w:oddVBand="0" w:evenVBand="0" w:oddHBand="0" w:evenHBand="0" w:firstRowFirstColumn="0" w:firstRowLastColumn="0" w:lastRowFirstColumn="0" w:lastRowLastColumn="0"/>
+            </w:pPr>
+            <w:r>
+              <w:t>Object-Scanner-&amp;-Counter_1</w:t>
+            </w:r>
+          </w:p>
+        </w:tc>
+      </w:tr>
+      <w:tr>
+        <w:trPr>
+          <w:cnfStyle w:val="000000100000" w:firstRow="0" w:lastRow="0" w:firstColumn="0" w:lastColumn="0" w:oddVBand="0" w:evenVBand="0" w:oddHBand="1" w:evenHBand="0" w:firstRowFirstColumn="0" w:firstRowLastColumn="0" w:lastRowFirstColumn="0" w:lastRowLastColumn="0"/>
+          <w:jc w:val="center"/>
+        </w:trPr>
+        <w:tc>
+          <w:tcPr>
+            <w:cnfStyle w:val="001000000000" w:firstRow="0" w:lastRow="0" w:firstColumn="1" w:lastColumn="0" w:oddVBand="0" w:evenVBand="0" w:oddHBand="0" w:evenHBand="0" w:firstRowFirstColumn="0" w:firstRowLastColumn="0" w:lastRowFirstColumn="0" w:lastRowLastColumn="0"/>
+            <w:tcW w:w="812" w:type="dxa"/>
+          </w:tcPr>
+          <w:p>
+            <w:pPr>
+              <w:jc w:val="center"/>
+            </w:pPr>
+            <w:r>
+              <w:t>E</w:t>
+            </w:r>
+          </w:p>
+        </w:tc>
+        <w:tc>
+          <w:tcPr>
+            <w:tcW w:w="6383" w:type="dxa"/>
+          </w:tcPr>
+          <w:p>
+            <w:pPr>
+              <w:jc w:val="center"/>
+              <w:cnfStyle w:val="000000100000" w:firstRow="0" w:lastRow="0" w:firstColumn="0" w:lastColumn="0" w:oddVBand="0" w:evenVBand="0" w:oddHBand="1" w:evenHBand="0" w:firstRowFirstColumn="0" w:firstRowLastColumn="0" w:lastRowFirstColumn="0" w:lastRowLastColumn="0"/>
+            </w:pPr>
+            <w:r>
+              <w:t>Catherine who removes undesirable product</w:t>
+            </w:r>
+          </w:p>
+        </w:tc>
+      </w:tr>
+      <w:tr>
+        <w:trPr>
+          <w:jc w:val="center"/>
+        </w:trPr>
+        <w:tc>
+          <w:tcPr>
+            <w:cnfStyle w:val="001000000000" w:firstRow="0" w:lastRow="0" w:firstColumn="1" w:lastColumn="0" w:oddVBand="0" w:evenVBand="0" w:oddHBand="0" w:evenHBand="0" w:firstRowFirstColumn="0" w:firstRowLastColumn="0" w:lastRowFirstColumn="0" w:lastRowLastColumn="0"/>
+            <w:tcW w:w="812" w:type="dxa"/>
+          </w:tcPr>
+          <w:p>
+            <w:pPr>
+              <w:jc w:val="center"/>
+            </w:pPr>
+            <w:r>
+              <w:t>F</w:t>
+            </w:r>
+          </w:p>
+        </w:tc>
+        <w:tc>
+          <w:tcPr>
+            <w:tcW w:w="6383" w:type="dxa"/>
+          </w:tcPr>
+          <w:p>
+            <w:pPr>
+              <w:jc w:val="center"/>
+              <w:cnfStyle w:val="000000000000" w:firstRow="0" w:lastRow="0" w:firstColumn="0" w:lastColumn="0" w:oddVBand="0" w:evenVBand="0" w:oddHBand="0" w:evenHBand="0" w:firstRowFirstColumn="0" w:firstRowLastColumn="0" w:lastRowFirstColumn="0" w:lastRowLastColumn="0"/>
+            </w:pPr>
+            <w:r>
+              <w:t>Object-Scanner-&amp;-Counter_</w:t>
+            </w:r>
+            <w:r>
+              <w:t>2</w:t>
+            </w:r>
+          </w:p>
+        </w:tc>
+      </w:tr>
+      <w:tr>
+        <w:trPr>
+          <w:cnfStyle w:val="000000100000" w:firstRow="0" w:lastRow="0" w:firstColumn="0" w:lastColumn="0" w:oddVBand="0" w:evenVBand="0" w:oddHBand="1" w:evenHBand="0" w:firstRowFirstColumn="0" w:firstRowLastColumn="0" w:lastRowFirstColumn="0" w:lastRowLastColumn="0"/>
+          <w:jc w:val="center"/>
+        </w:trPr>
+        <w:tc>
+          <w:tcPr>
+            <w:cnfStyle w:val="001000000000" w:firstRow="0" w:lastRow="0" w:firstColumn="1" w:lastColumn="0" w:oddVBand="0" w:evenVBand="0" w:oddHBand="0" w:evenHBand="0" w:firstRowFirstColumn="0" w:firstRowLastColumn="0" w:lastRowFirstColumn="0" w:lastRowLastColumn="0"/>
+            <w:tcW w:w="812" w:type="dxa"/>
+          </w:tcPr>
+          <w:p>
+            <w:pPr>
+              <w:jc w:val="center"/>
+            </w:pPr>
+            <w:r>
+              <w:t>G</w:t>
+            </w:r>
+          </w:p>
+        </w:tc>
+        <w:tc>
+          <w:tcPr>
+            <w:tcW w:w="6383" w:type="dxa"/>
+          </w:tcPr>
+          <w:p>
+            <w:pPr>
+              <w:jc w:val="center"/>
+              <w:cnfStyle w:val="000000100000" w:firstRow="0" w:lastRow="0" w:firstColumn="0" w:lastColumn="0" w:oddVBand="0" w:evenVBand="0" w:oddHBand="1" w:evenHBand="0" w:firstRowFirstColumn="0" w:firstRowLastColumn="0" w:lastRowFirstColumn="0" w:lastRowLastColumn="0"/>
+            </w:pPr>
+            <w:proofErr w:type="spellStart"/>
+            <w:r>
+              <w:t>Ticky</w:t>
+            </w:r>
+            <w:proofErr w:type="spellEnd"/>
+            <w:r>
+              <w:t>-movement conveyor</w:t>
+            </w:r>
+          </w:p>
+        </w:tc>
+      </w:tr>
+      <w:tr>
+        <w:trPr>
+          <w:jc w:val="center"/>
+        </w:trPr>
+        <w:tc>
+          <w:tcPr>
+            <w:cnfStyle w:val="001000000000" w:firstRow="0" w:lastRow="0" w:firstColumn="1" w:lastColumn="0" w:oddVBand="0" w:evenVBand="0" w:oddHBand="0" w:evenHBand="0" w:firstRowFirstColumn="0" w:firstRowLastColumn="0" w:lastRowFirstColumn="0" w:lastRowLastColumn="0"/>
+            <w:tcW w:w="812" w:type="dxa"/>
+          </w:tcPr>
+          <w:p>
+            <w:pPr>
+              <w:jc w:val="center"/>
+            </w:pPr>
+            <w:r>
+              <w:t>H</w:t>
+            </w:r>
+          </w:p>
+        </w:tc>
+        <w:tc>
+          <w:tcPr>
+            <w:tcW w:w="6383" w:type="dxa"/>
+          </w:tcPr>
+          <w:p>
+            <w:pPr>
+              <w:jc w:val="center"/>
+              <w:cnfStyle w:val="000000000000" w:firstRow="0" w:lastRow="0" w:firstColumn="0" w:lastColumn="0" w:oddVBand="0" w:evenVBand="0" w:oddHBand="0" w:evenHBand="0" w:firstRowFirstColumn="0" w:firstRowLastColumn="0" w:lastRowFirstColumn="0" w:lastRowLastColumn="0"/>
+            </w:pPr>
+            <w:r>
+              <w:t>Uniform speed conveyor</w:t>
+            </w:r>
+          </w:p>
+        </w:tc>
+      </w:tr>
+    </w:tbl>
+    <w:p/>
+    <w:p/>
+    <w:p>
+      <w:r>
         <w:t>Introduction</w:t>
       </w:r>
     </w:p>
@@ -944,6 +3641,92 @@
     </w:lvl>
   </w:abstractNum>
   <w:abstractNum w:abstractNumId="3" w15:restartNumberingAfterBreak="0">
+    <w:nsid w:val="42B60F43"/>
+    <w:multiLevelType w:val="hybridMultilevel"/>
+    <w:tmpl w:val="51267288"/>
+    <w:lvl w:ilvl="0" w:tplc="04090019">
+      <w:start w:val="1"/>
+      <w:numFmt w:val="lowerLetter"/>
+      <w:lvlText w:val="%1."/>
+      <w:lvlJc w:val="left"/>
+      <w:pPr>
+        <w:ind w:left="360" w:hanging="360"/>
+      </w:pPr>
+    </w:lvl>
+    <w:lvl w:ilvl="1" w:tplc="04090019" w:tentative="1">
+      <w:start w:val="1"/>
+      <w:numFmt w:val="lowerLetter"/>
+      <w:lvlText w:val="%2."/>
+      <w:lvlJc w:val="left"/>
+      <w:pPr>
+        <w:ind w:left="1080" w:hanging="360"/>
+      </w:pPr>
+    </w:lvl>
+    <w:lvl w:ilvl="2" w:tplc="0409001B" w:tentative="1">
+      <w:start w:val="1"/>
+      <w:numFmt w:val="lowerRoman"/>
+      <w:lvlText w:val="%3."/>
+      <w:lvlJc w:val="right"/>
+      <w:pPr>
+        <w:ind w:left="1800" w:hanging="180"/>
+      </w:pPr>
+    </w:lvl>
+    <w:lvl w:ilvl="3" w:tplc="0409000F" w:tentative="1">
+      <w:start w:val="1"/>
+      <w:numFmt w:val="decimal"/>
+      <w:lvlText w:val="%4."/>
+      <w:lvlJc w:val="left"/>
+      <w:pPr>
+        <w:ind w:left="2520" w:hanging="360"/>
+      </w:pPr>
+    </w:lvl>
+    <w:lvl w:ilvl="4" w:tplc="04090019" w:tentative="1">
+      <w:start w:val="1"/>
+      <w:numFmt w:val="lowerLetter"/>
+      <w:lvlText w:val="%5."/>
+      <w:lvlJc w:val="left"/>
+      <w:pPr>
+        <w:ind w:left="3240" w:hanging="360"/>
+      </w:pPr>
+    </w:lvl>
+    <w:lvl w:ilvl="5" w:tplc="0409001B" w:tentative="1">
+      <w:start w:val="1"/>
+      <w:numFmt w:val="lowerRoman"/>
+      <w:lvlText w:val="%6."/>
+      <w:lvlJc w:val="right"/>
+      <w:pPr>
+        <w:ind w:left="3960" w:hanging="180"/>
+      </w:pPr>
+    </w:lvl>
+    <w:lvl w:ilvl="6" w:tplc="0409000F" w:tentative="1">
+      <w:start w:val="1"/>
+      <w:numFmt w:val="decimal"/>
+      <w:lvlText w:val="%7."/>
+      <w:lvlJc w:val="left"/>
+      <w:pPr>
+        <w:ind w:left="4680" w:hanging="360"/>
+      </w:pPr>
+    </w:lvl>
+    <w:lvl w:ilvl="7" w:tplc="04090019" w:tentative="1">
+      <w:start w:val="1"/>
+      <w:numFmt w:val="lowerLetter"/>
+      <w:lvlText w:val="%8."/>
+      <w:lvlJc w:val="left"/>
+      <w:pPr>
+        <w:ind w:left="5400" w:hanging="360"/>
+      </w:pPr>
+    </w:lvl>
+    <w:lvl w:ilvl="8" w:tplc="0409001B" w:tentative="1">
+      <w:start w:val="1"/>
+      <w:numFmt w:val="lowerRoman"/>
+      <w:lvlText w:val="%9."/>
+      <w:lvlJc w:val="right"/>
+      <w:pPr>
+        <w:ind w:left="6120" w:hanging="180"/>
+      </w:pPr>
+    </w:lvl>
+  </w:abstractNum>
+  <w:abstractNum w:abstractNumId="4" w15:restartNumberingAfterBreak="0">
     <w:nsid w:val="459768C3"/>
     <w:multiLevelType w:val="hybridMultilevel"/>
     <w:tmpl w:val="A29811D0"/>
@@ -1056,7 +3839,7 @@
       </w:rPr>
     </w:lvl>
   </w:abstractNum>
-  <w:abstractNum w:abstractNumId="4" w15:restartNumberingAfterBreak="0">
+  <w:abstractNum w:abstractNumId="5" w15:restartNumberingAfterBreak="0">
     <w:nsid w:val="48563FC9"/>
     <w:multiLevelType w:val="hybridMultilevel"/>
     <w:tmpl w:val="A8D2F20A"/>
@@ -1142,7 +3925,93 @@
       </w:pPr>
     </w:lvl>
   </w:abstractNum>
-  <w:abstractNum w:abstractNumId="5" w15:restartNumberingAfterBreak="0">
+  <w:abstractNum w:abstractNumId="6" w15:restartNumberingAfterBreak="0">
+    <w:nsid w:val="65460D76"/>
+    <w:multiLevelType w:val="hybridMultilevel"/>
+    <w:tmpl w:val="8E8048A4"/>
+    <w:lvl w:ilvl="0" w:tplc="0409000F">
+      <w:start w:val="1"/>
+      <w:numFmt w:val="decimal"/>
+      <w:lvlText w:val="%1."/>
+      <w:lvlJc w:val="left"/>
+      <w:pPr>
+        <w:ind w:left="360" w:hanging="360"/>
+      </w:pPr>
+    </w:lvl>
+    <w:lvl w:ilvl="1" w:tplc="FFFFFFFF" w:tentative="1">
+      <w:start w:val="1"/>
+      <w:numFmt w:val="lowerLetter"/>
+      <w:lvlText w:val="%2."/>
+      <w:lvlJc w:val="left"/>
+      <w:pPr>
+        <w:ind w:left="1080" w:hanging="360"/>
+      </w:pPr>
+    </w:lvl>
+    <w:lvl w:ilvl="2" w:tplc="FFFFFFFF" w:tentative="1">
+      <w:start w:val="1"/>
+      <w:numFmt w:val="lowerRoman"/>
+      <w:lvlText w:val="%3."/>
+      <w:lvlJc w:val="right"/>
+      <w:pPr>
+        <w:ind w:left="1800" w:hanging="180"/>
+      </w:pPr>
+    </w:lvl>
+    <w:lvl w:ilvl="3" w:tplc="FFFFFFFF" w:tentative="1">
+      <w:start w:val="1"/>
+      <w:numFmt w:val="decimal"/>
+      <w:lvlText w:val="%4."/>
+      <w:lvlJc w:val="left"/>
+      <w:pPr>
+        <w:ind w:left="2520" w:hanging="360"/>
+      </w:pPr>
+    </w:lvl>
+    <w:lvl w:ilvl="4" w:tplc="FFFFFFFF" w:tentative="1">
+      <w:start w:val="1"/>
+      <w:numFmt w:val="lowerLetter"/>
+      <w:lvlText w:val="%5."/>
+      <w:lvlJc w:val="left"/>
+      <w:pPr>
+        <w:ind w:left="3240" w:hanging="360"/>
+      </w:pPr>
+    </w:lvl>
+    <w:lvl w:ilvl="5" w:tplc="FFFFFFFF" w:tentative="1">
+      <w:start w:val="1"/>
+      <w:numFmt w:val="lowerRoman"/>
+      <w:lvlText w:val="%6."/>
+      <w:lvlJc w:val="right"/>
+      <w:pPr>
+        <w:ind w:left="3960" w:hanging="180"/>
+      </w:pPr>
+    </w:lvl>
+    <w:lvl w:ilvl="6" w:tplc="FFFFFFFF" w:tentative="1">
+      <w:start w:val="1"/>
+      <w:numFmt w:val="decimal"/>
+      <w:lvlText w:val="%7."/>
+      <w:lvlJc w:val="left"/>
+      <w:pPr>
+        <w:ind w:left="4680" w:hanging="360"/>
+      </w:pPr>
+    </w:lvl>
+    <w:lvl w:ilvl="7" w:tplc="FFFFFFFF" w:tentative="1">
+      <w:start w:val="1"/>
+      <w:numFmt w:val="lowerLetter"/>
+      <w:lvlText w:val="%8."/>
+      <w:lvlJc w:val="left"/>
+      <w:pPr>
+        <w:ind w:left="5400" w:hanging="360"/>
+      </w:pPr>
+    </w:lvl>
+    <w:lvl w:ilvl="8" w:tplc="FFFFFFFF" w:tentative="1">
+      <w:start w:val="1"/>
+      <w:numFmt w:val="lowerRoman"/>
+      <w:lvlText w:val="%9."/>
+      <w:lvlJc w:val="right"/>
+      <w:pPr>
+        <w:ind w:left="6120" w:hanging="180"/>
+      </w:pPr>
+    </w:lvl>
+  </w:abstractNum>
+  <w:abstractNum w:abstractNumId="7" w15:restartNumberingAfterBreak="0">
     <w:nsid w:val="7C1B6D63"/>
     <w:multiLevelType w:val="hybridMultilevel"/>
     <w:tmpl w:val="79320698"/>
@@ -1235,16 +4104,22 @@
     <w:abstractNumId w:val="0"/>
   </w:num>
   <w:num w:numId="3" w16cid:durableId="165829582">
-    <w:abstractNumId w:val="3"/>
+    <w:abstractNumId w:val="4"/>
   </w:num>
   <w:num w:numId="4" w16cid:durableId="294256659">
-    <w:abstractNumId w:val="5"/>
+    <w:abstractNumId w:val="7"/>
   </w:num>
   <w:num w:numId="5" w16cid:durableId="318315966">
-    <w:abstractNumId w:val="4"/>
+    <w:abstractNumId w:val="5"/>
   </w:num>
   <w:num w:numId="6" w16cid:durableId="1652635188">
     <w:abstractNumId w:val="2"/>
+  </w:num>
+  <w:num w:numId="7" w16cid:durableId="1356077155">
+    <w:abstractNumId w:val="3"/>
+  </w:num>
+  <w:num w:numId="8" w16cid:durableId="707071475">
+    <w:abstractNumId w:val="6"/>
   </w:num>
 </w:numbering>
 </file>
@@ -2166,6 +5041,359 @@
       <w:spacing w:val="5"/>
     </w:rPr>
   </w:style>
+  <w:style w:type="table" w:styleId="TableGrid">
+    <w:name w:val="Table Grid"/>
+    <w:basedOn w:val="TableNormal"/>
+    <w:uiPriority w:val="39"/>
+    <w:rsid w:val="0051414E"/>
+    <w:pPr>
+      <w:spacing w:after="0" w:line="240" w:lineRule="auto"/>
+    </w:pPr>
+    <w:tblPr>
+      <w:tblBorders>
+        <w:top w:val="single" w:sz="4" w:space="0" w:color="auto"/>
+        <w:left w:val="single" w:sz="4" w:space="0" w:color="auto"/>
+        <w:bottom w:val="single" w:sz="4" w:space="0" w:color="auto"/>
+        <w:right w:val="single" w:sz="4" w:space="0" w:color="auto"/>
+        <w:insideH w:val="single" w:sz="4" w:space="0" w:color="auto"/>
+        <w:insideV w:val="single" w:sz="4" w:space="0" w:color="auto"/>
+      </w:tblBorders>
+    </w:tblPr>
+  </w:style>
+  <w:style w:type="table" w:styleId="GridTable4">
+    <w:name w:val="Grid Table 4"/>
+    <w:basedOn w:val="TableNormal"/>
+    <w:uiPriority w:val="49"/>
+    <w:rsid w:val="00096A5A"/>
+    <w:pPr>
+      <w:spacing w:after="0" w:line="240" w:lineRule="auto"/>
+    </w:pPr>
+    <w:tblPr>
+      <w:tblStyleRowBandSize w:val="1"/>
+      <w:tblStyleColBandSize w:val="1"/>
+      <w:tblBorders>
+        <w:top w:val="single" w:sz="4" w:space="0" w:color="666666" w:themeColor="text1" w:themeTint="99"/>
+        <w:left w:val="single" w:sz="4" w:space="0" w:color="666666" w:themeColor="text1" w:themeTint="99"/>
+        <w:bottom w:val="single" w:sz="4" w:space="0" w:color="666666" w:themeColor="text1" w:themeTint="99"/>
+        <w:right w:val="single" w:sz="4" w:space="0" w:color="666666" w:themeColor="text1" w:themeTint="99"/>
+        <w:insideH w:val="single" w:sz="4" w:space="0" w:color="666666" w:themeColor="text1" w:themeTint="99"/>
+        <w:insideV w:val="single" w:sz="4" w:space="0" w:color="666666" w:themeColor="text1" w:themeTint="99"/>
+      </w:tblBorders>
+    </w:tblPr>
+    <w:tblStylePr w:type="firstRow">
+      <w:rPr>
+        <w:b/>
+        <w:bCs/>
+        <w:color w:val="FFFFFF" w:themeColor="background1"/>
+      </w:rPr>
+      <w:tblPr/>
+      <w:tcPr>
+        <w:tcBorders>
+          <w:top w:val="single" w:sz="4" w:space="0" w:color="000000" w:themeColor="text1"/>
+          <w:left w:val="single" w:sz="4" w:space="0" w:color="000000" w:themeColor="text1"/>
+          <w:bottom w:val="single" w:sz="4" w:space="0" w:color="000000" w:themeColor="text1"/>
+          <w:right w:val="single" w:sz="4" w:space="0" w:color="000000" w:themeColor="text1"/>
+          <w:insideH w:val="nil"/>
+          <w:insideV w:val="nil"/>
+        </w:tcBorders>
+        <w:shd w:val="clear" w:color="auto" w:fill="000000" w:themeFill="text1"/>
+      </w:tcPr>
+    </w:tblStylePr>
+    <w:tblStylePr w:type="lastRow">
+      <w:rPr>
+        <w:b/>
+        <w:bCs/>
+      </w:rPr>
+      <w:tblPr/>
+      <w:tcPr>
+        <w:tcBorders>
+          <w:top w:val="double" w:sz="4" w:space="0" w:color="000000" w:themeColor="text1"/>
+        </w:tcBorders>
+      </w:tcPr>
+    </w:tblStylePr>
+    <w:tblStylePr w:type="firstCol">
+      <w:rPr>
+        <w:b/>
+        <w:bCs/>
+      </w:rPr>
+    </w:tblStylePr>
+    <w:tblStylePr w:type="lastCol">
+      <w:rPr>
+        <w:b/>
+        <w:bCs/>
+      </w:rPr>
+    </w:tblStylePr>
+    <w:tblStylePr w:type="band1Vert">
+      <w:tblPr/>
+      <w:tcPr>
+        <w:shd w:val="clear" w:color="auto" w:fill="CCCCCC" w:themeFill="text1" w:themeFillTint="33"/>
+      </w:tcPr>
+    </w:tblStylePr>
+    <w:tblStylePr w:type="band1Horz">
+      <w:tblPr/>
+      <w:tcPr>
+        <w:shd w:val="clear" w:color="auto" w:fill="CCCCCC" w:themeFill="text1" w:themeFillTint="33"/>
+      </w:tcPr>
+    </w:tblStylePr>
+  </w:style>
+  <w:style w:type="table" w:styleId="GridTable5Dark-Accent5">
+    <w:name w:val="Grid Table 5 Dark Accent 5"/>
+    <w:basedOn w:val="TableNormal"/>
+    <w:uiPriority w:val="50"/>
+    <w:rsid w:val="00096A5A"/>
+    <w:pPr>
+      <w:spacing w:after="0" w:line="240" w:lineRule="auto"/>
+    </w:pPr>
+    <w:tblPr>
+      <w:tblStyleRowBandSize w:val="1"/>
+      <w:tblStyleColBandSize w:val="1"/>
+      <w:tblBorders>
+        <w:top w:val="single" w:sz="4" w:space="0" w:color="FFFFFF" w:themeColor="background1"/>
+        <w:left w:val="single" w:sz="4" w:space="0" w:color="FFFFFF" w:themeColor="background1"/>
+        <w:bottom w:val="single" w:sz="4" w:space="0" w:color="FFFFFF" w:themeColor="background1"/>
+        <w:right w:val="single" w:sz="4" w:space="0" w:color="FFFFFF" w:themeColor="background1"/>
+        <w:insideH w:val="single" w:sz="4" w:space="0" w:color="FFFFFF" w:themeColor="background1"/>
+        <w:insideV w:val="single" w:sz="4" w:space="0" w:color="FFFFFF" w:themeColor="background1"/>
+      </w:tblBorders>
+    </w:tblPr>
+    <w:tcPr>
+      <w:shd w:val="clear" w:color="auto" w:fill="F2CEED" w:themeFill="accent5" w:themeFillTint="33"/>
+    </w:tcPr>
+    <w:tblStylePr w:type="firstRow">
+      <w:rPr>
+        <w:b/>
+        <w:bCs/>
+        <w:color w:val="FFFFFF" w:themeColor="background1"/>
+      </w:rPr>
+      <w:tblPr/>
+      <w:tcPr>
+        <w:tcBorders>
+          <w:top w:val="single" w:sz="4" w:space="0" w:color="FFFFFF" w:themeColor="background1"/>
+          <w:left w:val="single" w:sz="4" w:space="0" w:color="FFFFFF" w:themeColor="background1"/>
+          <w:right w:val="single" w:sz="4" w:space="0" w:color="FFFFFF" w:themeColor="background1"/>
+          <w:insideH w:val="nil"/>
+          <w:insideV w:val="nil"/>
+        </w:tcBorders>
+        <w:shd w:val="clear" w:color="auto" w:fill="A02B93" w:themeFill="accent5"/>
+      </w:tcPr>
+    </w:tblStylePr>
+    <w:tblStylePr w:type="lastRow">
+      <w:rPr>
+        <w:b/>
+        <w:bCs/>
+        <w:color w:val="FFFFFF" w:themeColor="background1"/>
+      </w:rPr>
+      <w:tblPr/>
+      <w:tcPr>
+        <w:tcBorders>
+          <w:left w:val="single" w:sz="4" w:space="0" w:color="FFFFFF" w:themeColor="background1"/>
+          <w:bottom w:val="single" w:sz="4" w:space="0" w:color="FFFFFF" w:themeColor="background1"/>
+          <w:right w:val="single" w:sz="4" w:space="0" w:color="FFFFFF" w:themeColor="background1"/>
+          <w:insideH w:val="nil"/>
+          <w:insideV w:val="nil"/>
+        </w:tcBorders>
+        <w:shd w:val="clear" w:color="auto" w:fill="A02B93" w:themeFill="accent5"/>
+      </w:tcPr>
+    </w:tblStylePr>
+    <w:tblStylePr w:type="firstCol">
+      <w:rPr>
+        <w:b/>
+        <w:bCs/>
+        <w:color w:val="FFFFFF" w:themeColor="background1"/>
+      </w:rPr>
+      <w:tblPr/>
+      <w:tcPr>
+        <w:tcBorders>
+          <w:top w:val="single" w:sz="4" w:space="0" w:color="FFFFFF" w:themeColor="background1"/>
+          <w:left w:val="single" w:sz="4" w:space="0" w:color="FFFFFF" w:themeColor="background1"/>
+          <w:bottom w:val="single" w:sz="4" w:space="0" w:color="FFFFFF" w:themeColor="background1"/>
+          <w:insideV w:val="nil"/>
+        </w:tcBorders>
+        <w:shd w:val="clear" w:color="auto" w:fill="A02B93" w:themeFill="accent5"/>
+      </w:tcPr>
+    </w:tblStylePr>
+    <w:tblStylePr w:type="lastCol">
+      <w:rPr>
+        <w:b/>
+        <w:bCs/>
+        <w:color w:val="FFFFFF" w:themeColor="background1"/>
+      </w:rPr>
+      <w:tblPr/>
+      <w:tcPr>
+        <w:tcBorders>
+          <w:top w:val="single" w:sz="4" w:space="0" w:color="FFFFFF" w:themeColor="background1"/>
+          <w:bottom w:val="single" w:sz="4" w:space="0" w:color="FFFFFF" w:themeColor="background1"/>
+          <w:right w:val="single" w:sz="4" w:space="0" w:color="FFFFFF" w:themeColor="background1"/>
+          <w:insideV w:val="nil"/>
+        </w:tcBorders>
+        <w:shd w:val="clear" w:color="auto" w:fill="A02B93" w:themeFill="accent5"/>
+      </w:tcPr>
+    </w:tblStylePr>
+    <w:tblStylePr w:type="band1Vert">
+      <w:tblPr/>
+      <w:tcPr>
+        <w:shd w:val="clear" w:color="auto" w:fill="E59EDC" w:themeFill="accent5" w:themeFillTint="66"/>
+      </w:tcPr>
+    </w:tblStylePr>
+    <w:tblStylePr w:type="band1Horz">
+      <w:tblPr/>
+      <w:tcPr>
+        <w:shd w:val="clear" w:color="auto" w:fill="E59EDC" w:themeFill="accent5" w:themeFillTint="66"/>
+      </w:tcPr>
+    </w:tblStylePr>
+  </w:style>
+  <w:style w:type="table" w:styleId="GridTable4-Accent5">
+    <w:name w:val="Grid Table 4 Accent 5"/>
+    <w:basedOn w:val="TableNormal"/>
+    <w:uiPriority w:val="49"/>
+    <w:rsid w:val="00096A5A"/>
+    <w:pPr>
+      <w:spacing w:after="0" w:line="240" w:lineRule="auto"/>
+    </w:pPr>
+    <w:tblPr>
+      <w:tblStyleRowBandSize w:val="1"/>
+      <w:tblStyleColBandSize w:val="1"/>
+      <w:tblBorders>
+        <w:top w:val="single" w:sz="4" w:space="0" w:color="D86DCB" w:themeColor="accent5" w:themeTint="99"/>
+        <w:left w:val="single" w:sz="4" w:space="0" w:color="D86DCB" w:themeColor="accent5" w:themeTint="99"/>
+        <w:bottom w:val="single" w:sz="4" w:space="0" w:color="D86DCB" w:themeColor="accent5" w:themeTint="99"/>
+        <w:right w:val="single" w:sz="4" w:space="0" w:color="D86DCB" w:themeColor="accent5" w:themeTint="99"/>
+        <w:insideH w:val="single" w:sz="4" w:space="0" w:color="D86DCB" w:themeColor="accent5" w:themeTint="99"/>
+        <w:insideV w:val="single" w:sz="4" w:space="0" w:color="D86DCB" w:themeColor="accent5" w:themeTint="99"/>
+      </w:tblBorders>
+    </w:tblPr>
+    <w:tblStylePr w:type="firstRow">
+      <w:rPr>
+        <w:b/>
+        <w:bCs/>
+        <w:color w:val="FFFFFF" w:themeColor="background1"/>
+      </w:rPr>
+      <w:tblPr/>
+      <w:tcPr>
+        <w:tcBorders>
+          <w:top w:val="single" w:sz="4" w:space="0" w:color="A02B93" w:themeColor="accent5"/>
+          <w:left w:val="single" w:sz="4" w:space="0" w:color="A02B93" w:themeColor="accent5"/>
+          <w:bottom w:val="single" w:sz="4" w:space="0" w:color="A02B93" w:themeColor="accent5"/>
+          <w:right w:val="single" w:sz="4" w:space="0" w:color="A02B93" w:themeColor="accent5"/>
+          <w:insideH w:val="nil"/>
+          <w:insideV w:val="nil"/>
+        </w:tcBorders>
+        <w:shd w:val="clear" w:color="auto" w:fill="A02B93" w:themeFill="accent5"/>
+      </w:tcPr>
+    </w:tblStylePr>
+    <w:tblStylePr w:type="lastRow">
+      <w:rPr>
+        <w:b/>
+        <w:bCs/>
+      </w:rPr>
+      <w:tblPr/>
+      <w:tcPr>
+        <w:tcBorders>
+          <w:top w:val="double" w:sz="4" w:space="0" w:color="A02B93" w:themeColor="accent5"/>
+        </w:tcBorders>
+      </w:tcPr>
+    </w:tblStylePr>
+    <w:tblStylePr w:type="firstCol">
+      <w:rPr>
+        <w:b/>
+        <w:bCs/>
+      </w:rPr>
+    </w:tblStylePr>
+    <w:tblStylePr w:type="lastCol">
+      <w:rPr>
+        <w:b/>
+        <w:bCs/>
+      </w:rPr>
+    </w:tblStylePr>
+    <w:tblStylePr w:type="band1Vert">
+      <w:tblPr/>
+      <w:tcPr>
+        <w:shd w:val="clear" w:color="auto" w:fill="F2CEED" w:themeFill="accent5" w:themeFillTint="33"/>
+      </w:tcPr>
+    </w:tblStylePr>
+    <w:tblStylePr w:type="band1Horz">
+      <w:tblPr/>
+      <w:tcPr>
+        <w:shd w:val="clear" w:color="auto" w:fill="F2CEED" w:themeFill="accent5" w:themeFillTint="33"/>
+      </w:tcPr>
+    </w:tblStylePr>
+  </w:style>
+  <w:style w:type="table" w:styleId="GridTable4-Accent1">
+    <w:name w:val="Grid Table 4 Accent 1"/>
+    <w:basedOn w:val="TableNormal"/>
+    <w:uiPriority w:val="49"/>
+    <w:rsid w:val="009B7EC9"/>
+    <w:pPr>
+      <w:spacing w:after="0" w:line="240" w:lineRule="auto"/>
+    </w:pPr>
+    <w:tblPr>
+      <w:tblStyleRowBandSize w:val="1"/>
+      <w:tblStyleColBandSize w:val="1"/>
+      <w:tblBorders>
+        <w:top w:val="single" w:sz="4" w:space="0" w:color="45B0E1" w:themeColor="accent1" w:themeTint="99"/>
+        <w:left w:val="single" w:sz="4" w:space="0" w:color="45B0E1" w:themeColor="accent1" w:themeTint="99"/>
+        <w:bottom w:val="single" w:sz="4" w:space="0" w:color="45B0E1" w:themeColor="accent1" w:themeTint="99"/>
+        <w:right w:val="single" w:sz="4" w:space="0" w:color="45B0E1" w:themeColor="accent1" w:themeTint="99"/>
+        <w:insideH w:val="single" w:sz="4" w:space="0" w:color="45B0E1" w:themeColor="accent1" w:themeTint="99"/>
+        <w:insideV w:val="single" w:sz="4" w:space="0" w:color="45B0E1" w:themeColor="accent1" w:themeTint="99"/>
+      </w:tblBorders>
+    </w:tblPr>
+    <w:tblStylePr w:type="firstRow">
+      <w:rPr>
+        <w:b/>
+        <w:bCs/>
+        <w:color w:val="FFFFFF" w:themeColor="background1"/>
+      </w:rPr>
+      <w:tblPr/>
+      <w:tcPr>
+        <w:tcBorders>
+          <w:top w:val="single" w:sz="4" w:space="0" w:color="156082" w:themeColor="accent1"/>
+          <w:left w:val="single" w:sz="4" w:space="0" w:color="156082" w:themeColor="accent1"/>
+          <w:bottom w:val="single" w:sz="4" w:space="0" w:color="156082" w:themeColor="accent1"/>
+          <w:right w:val="single" w:sz="4" w:space="0" w:color="156082" w:themeColor="accent1"/>
+          <w:insideH w:val="nil"/>
+          <w:insideV w:val="nil"/>
+        </w:tcBorders>
+        <w:shd w:val="clear" w:color="auto" w:fill="156082" w:themeFill="accent1"/>
+      </w:tcPr>
+    </w:tblStylePr>
+    <w:tblStylePr w:type="lastRow">
+      <w:rPr>
+        <w:b/>
+        <w:bCs/>
+      </w:rPr>
+      <w:tblPr/>
+      <w:tcPr>
+        <w:tcBorders>
+          <w:top w:val="double" w:sz="4" w:space="0" w:color="156082" w:themeColor="accent1"/>
+        </w:tcBorders>
+      </w:tcPr>
+    </w:tblStylePr>
+    <w:tblStylePr w:type="firstCol">
+      <w:rPr>
+        <w:b/>
+        <w:bCs/>
+      </w:rPr>
+    </w:tblStylePr>
+    <w:tblStylePr w:type="lastCol">
+      <w:rPr>
+        <w:b/>
+        <w:bCs/>
+      </w:rPr>
+    </w:tblStylePr>
+    <w:tblStylePr w:type="band1Vert">
+      <w:tblPr/>
+      <w:tcPr>
+        <w:shd w:val="clear" w:color="auto" w:fill="C1E4F5" w:themeFill="accent1" w:themeFillTint="33"/>
+      </w:tcPr>
+    </w:tblStylePr>
+    <w:tblStylePr w:type="band1Horz">
+      <w:tblPr/>
+      <w:tcPr>
+        <w:shd w:val="clear" w:color="auto" w:fill="C1E4F5" w:themeFill="accent1" w:themeFillTint="33"/>
+      </w:tcPr>
+    </w:tblStylePr>
+  </w:style>
 </w:styles>
 </file>
 

</xml_diff>